<commit_message>
Updating BP (Adding Cover)
</commit_message>
<xml_diff>
--- a/Business Plan/BP_BL_JM.docx
+++ b/Business Plan/BP_BL_JM.docx
@@ -2,23 +2,550 @@
 <file path=word/document.xml><?xml version="1.0" encoding="utf-8"?>
 <w:document xmlns:wpc="http://schemas.microsoft.com/office/word/2010/wordprocessingCanvas" xmlns:mc="http://schemas.openxmlformats.org/markup-compatibility/2006" xmlns:o="urn:schemas-microsoft-com:office:office" xmlns:r="http://schemas.openxmlformats.org/officeDocument/2006/relationships" xmlns:m="http://schemas.openxmlformats.org/officeDocument/2006/math" xmlns:v="urn:schemas-microsoft-com:vml" xmlns:wp14="http://schemas.microsoft.com/office/word/2010/wordprocessingDrawing" xmlns:wp="http://schemas.openxmlformats.org/drawingml/2006/wordprocessingDrawing" xmlns:w10="urn:schemas-microsoft-com:office:word" xmlns:w="http://schemas.openxmlformats.org/wordprocessingml/2006/main" xmlns:w14="http://schemas.microsoft.com/office/word/2010/wordml" xmlns:wpg="http://schemas.microsoft.com/office/word/2010/wordprocessingGroup" xmlns:wpi="http://schemas.microsoft.com/office/word/2010/wordprocessingInk" xmlns:wne="http://schemas.microsoft.com/office/word/2006/wordml" xmlns:wps="http://schemas.microsoft.com/office/word/2010/wordprocessingShape" mc:Ignorable="w14 wp14">
   <w:body>
-    <w:p>
-      <w:pPr>
-        <w:spacing w:after="0" w:line="240" w:lineRule="auto"/>
-        <w:rPr>
-          <w:rFonts w:ascii="Cambria" w:eastAsia="Cambria" w:hAnsi="Cambria" w:cs="Cambria"/>
-          <w:sz w:val="24"/>
+    <w:sdt>
+      <w:sdtPr>
+        <w:rPr>
+          <w:color w:val="EEECE1" w:themeColor="background2"/>
+          <w:sz w:val="96"/>
+          <w:szCs w:val="56"/>
+        </w:rPr>
+        <w:id w:val="-237631957"/>
+        <w:docPartObj>
+          <w:docPartGallery w:val="Cover Pages"/>
+          <w:docPartUnique/>
+        </w:docPartObj>
+      </w:sdtPr>
+      <w:sdtEndPr>
+        <w:rPr>
+          <w:rFonts w:ascii="Cambria" w:eastAsia="Cambria" w:hAnsi="Cambria" w:cs="Cambria"/>
+          <w:b/>
+          <w:i/>
+          <w:noProof/>
+          <w:color w:val="auto"/>
+          <w:spacing w:val="0"/>
+          <w:kern w:val="0"/>
+          <w:sz w:val="52"/>
+          <w:szCs w:val="22"/>
           <w:u w:val="single"/>
-          <w:lang w:val="fr-FR"/>
-        </w:rPr>
-      </w:pPr>
-      <w:r>
-        <w:rPr>
-          <w:rFonts w:ascii="Cambria" w:eastAsia="Cambria" w:hAnsi="Cambria" w:cs="Cambria"/>
-          <w:sz w:val="24"/>
+          <w:lang w:eastAsia="en-US"/>
+        </w:rPr>
+      </w:sdtEndPr>
+      <w:sdtContent>
+        <w:tbl>
+          <w:tblPr>
+            <w:tblpPr w:leftFromText="187" w:rightFromText="187" w:bottomFromText="720" w:horzAnchor="margin" w:tblpYSpec="bottom"/>
+            <w:tblW w:w="5000" w:type="pct"/>
+            <w:tblLook w:val="04A0" w:firstRow="1" w:lastRow="0" w:firstColumn="1" w:lastColumn="0" w:noHBand="0" w:noVBand="1"/>
+          </w:tblPr>
+          <w:tblGrid>
+            <w:gridCol w:w="9576"/>
+          </w:tblGrid>
+          <w:tr>
+            <w:tc>
+              <w:tcPr>
+                <w:tcW w:w="9266" w:type="dxa"/>
+              </w:tcPr>
+              <w:p>
+                <w:pPr>
+                  <w:pStyle w:val="Title"/>
+                  <w:rPr>
+                    <w:color w:val="EEECE1" w:themeColor="background2"/>
+                    <w:sz w:val="96"/>
+                    <w:szCs w:val="56"/>
+                  </w:rPr>
+                </w:pPr>
+                <w:sdt>
+                  <w:sdtPr>
+                    <w:rPr>
+                      <w:color w:val="EEECE1" w:themeColor="background2"/>
+                      <w:sz w:val="96"/>
+                      <w:szCs w:val="56"/>
+                    </w:rPr>
+                    <w:alias w:val="Title"/>
+                    <w:id w:val="1274589637"/>
+                    <w:placeholder>
+                      <w:docPart w:val="5460ABD341AF4AD0987059AE6261F561"/>
+                    </w:placeholder>
+                    <w:dataBinding w:prefixMappings="xmlns:ns0='http://schemas.openxmlformats.org/package/2006/metadata/core-properties' xmlns:ns1='http://purl.org/dc/elements/1.1/'" w:xpath="/ns0:coreProperties[1]/ns1:title[1]" w:storeItemID="{6C3C8BC8-F283-45AE-878A-BAB7291924A1}"/>
+                    <w:text/>
+                  </w:sdtPr>
+                  <w:sdtContent>
+                    <w:r>
+                      <w:rPr>
+                        <w:color w:val="EEECE1" w:themeColor="background2"/>
+                        <w:sz w:val="96"/>
+                        <w:szCs w:val="56"/>
+                      </w:rPr>
+                      <w:t>Business Plan</w:t>
+                    </w:r>
+                  </w:sdtContent>
+                </w:sdt>
+              </w:p>
+            </w:tc>
+          </w:tr>
+          <w:tr>
+            <w:tc>
+              <w:tcPr>
+                <w:tcW w:w="0" w:type="auto"/>
+                <w:vAlign w:val="bottom"/>
+              </w:tcPr>
+              <w:p>
+                <w:pPr>
+                  <w:pStyle w:val="Subtitle"/>
+                </w:pPr>
+                <w:sdt>
+                  <w:sdtPr>
+                    <w:rPr>
+                      <w:color w:val="FFFFFF" w:themeColor="background1"/>
+                    </w:rPr>
+                    <w:alias w:val="Subtitle"/>
+                    <w:id w:val="1194108113"/>
+                    <w:placeholder>
+                      <w:docPart w:val="BAFFDACC95D6473D919D92C709FAF579"/>
+                    </w:placeholder>
+                    <w:dataBinding w:prefixMappings="xmlns:ns0='http://schemas.openxmlformats.org/package/2006/metadata/core-properties' xmlns:ns1='http://purl.org/dc/elements/1.1/'" w:xpath="/ns0:coreProperties[1]/ns1:subject[1]" w:storeItemID="{6C3C8BC8-F283-45AE-878A-BAB7291924A1}"/>
+                    <w:text/>
+                  </w:sdtPr>
+                  <w:sdtContent>
+                    <w:r>
+                      <w:rPr>
+                        <w:color w:val="FFFFFF" w:themeColor="background1"/>
+                      </w:rPr>
+                      <w:t>Business Plan de Night Soft</w:t>
+                    </w:r>
+                  </w:sdtContent>
+                </w:sdt>
+              </w:p>
+            </w:tc>
+          </w:tr>
+          <w:tr>
+            <w:trPr>
+              <w:trHeight w:val="1152"/>
+            </w:trPr>
+            <w:tc>
+              <w:tcPr>
+                <w:tcW w:w="0" w:type="auto"/>
+                <w:vAlign w:val="bottom"/>
+              </w:tcPr>
+              <w:p>
+                <w:pPr>
+                  <w:rPr>
+                    <w:color w:val="FFFFFF" w:themeColor="background1"/>
+                    <w:lang w:val="fr-FR"/>
+                  </w:rPr>
+                </w:pPr>
+                <w:sdt>
+                  <w:sdtPr>
+                    <w:rPr>
+                      <w:color w:val="FFFFFF" w:themeColor="background1"/>
+                      <w:lang w:val="fr-FR"/>
+                    </w:rPr>
+                    <w:alias w:val="Abstract"/>
+                    <w:id w:val="1304881009"/>
+                    <w:placeholder>
+                      <w:docPart w:val="8F755F474F944B3A849D4771E22DD6B8"/>
+                    </w:placeholder>
+                    <w:dataBinding w:prefixMappings="xmlns:ns0='http://schemas.microsoft.com/office/2006/coverPageProps'" w:xpath="/ns0:CoverPageProperties[1]/ns0:Abstract[1]" w:storeItemID="{55AF091B-3C7A-41E3-B477-F2FDAA23CFDA}"/>
+                    <w:text/>
+                  </w:sdtPr>
+                  <w:sdtContent>
+                    <w:r>
+                      <w:rPr>
+                        <w:color w:val="FFFFFF" w:themeColor="background1"/>
+                        <w:lang w:val="fr-FR"/>
+                      </w:rPr>
+                      <w:t>Night Soft est l’idée de</w:t>
+                    </w:r>
+                    <w:r>
+                      <w:rPr>
+                        <w:color w:val="FFFFFF" w:themeColor="background1"/>
+                        <w:lang w:val="fr-FR"/>
+                      </w:rPr>
+                      <w:t xml:space="preserve"> Jean, Boris, </w:t>
+                    </w:r>
+                    <w:proofErr w:type="spellStart"/>
+                    <w:r>
+                      <w:rPr>
+                        <w:color w:val="FFFFFF" w:themeColor="background1"/>
+                        <w:lang w:val="fr-FR"/>
+                      </w:rPr>
+                      <w:t>Zouhair</w:t>
+                    </w:r>
+                    <w:proofErr w:type="spellEnd"/>
+                    <w:r>
+                      <w:rPr>
+                        <w:color w:val="FFFFFF" w:themeColor="background1"/>
+                        <w:lang w:val="fr-FR"/>
+                      </w:rPr>
+                      <w:t>, Arnaud.</w:t>
+                    </w:r>
+                  </w:sdtContent>
+                </w:sdt>
+                <w:r>
+                  <w:rPr>
+                    <w:color w:val="FFFFFF" w:themeColor="background1"/>
+                    <w:lang w:val="fr-FR"/>
+                  </w:rPr>
+                  <w:t xml:space="preserve"> </w:t>
+                </w:r>
+              </w:p>
+            </w:tc>
+          </w:tr>
+          <w:tr>
+            <w:trPr>
+              <w:trHeight w:val="432"/>
+            </w:trPr>
+            <w:tc>
+              <w:tcPr>
+                <w:tcW w:w="0" w:type="auto"/>
+                <w:vAlign w:val="bottom"/>
+              </w:tcPr>
+              <w:p>
+                <w:pPr>
+                  <w:rPr>
+                    <w:color w:val="1F497D" w:themeColor="text2"/>
+                    <w:lang w:val="fr-FR"/>
+                  </w:rPr>
+                </w:pPr>
+              </w:p>
+            </w:tc>
+          </w:tr>
+        </w:tbl>
+        <w:p>
+          <w:pPr>
+            <w:rPr>
+              <w:rFonts w:ascii="Cambria" w:eastAsia="Cambria" w:hAnsi="Cambria" w:cs="Cambria"/>
+              <w:b/>
+              <w:i/>
+              <w:noProof/>
+              <w:sz w:val="52"/>
+              <w:u w:val="single"/>
+            </w:rPr>
+          </w:pPr>
+          <w:r>
+            <w:rPr>
+              <w:noProof/>
+            </w:rPr>
+            <w:pict>
+              <v:shapetype id="_x0000_t202" coordsize="21600,21600" o:spt="202" path="m,l,21600r21600,l21600,xe">
+                <v:stroke joinstyle="miter"/>
+                <v:path gradientshapeok="t" o:connecttype="rect"/>
+              </v:shapetype>
+              <v:shape id="Text Box 244" o:spid="_x0000_s1029" type="#_x0000_t202" style="position:absolute;margin-left:0;margin-top:0;width:312.6pt;height:602pt;z-index:-251651072;visibility:visible;mso-wrap-style:none;mso-width-percent:0;mso-height-percent:0;mso-top-percent:50;mso-wrap-distance-left:9pt;mso-wrap-distance-top:0;mso-wrap-distance-right:9pt;mso-wrap-distance-bottom:0;mso-position-horizontal:left;mso-position-horizontal-relative:margin;mso-position-vertical-relative:margin;mso-width-percent:0;mso-height-percent:0;mso-top-percent:50;mso-width-relative:margin;mso-height-relative:margin;v-text-anchor:top" o:gfxdata="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" filled="f" stroked="f" strokeweight=".5pt">
+                <v:textbox style="mso-fit-shape-to-text:t" inset="0,0,0,0">
+                  <w:txbxContent>
+                    <w:p>
+                      <w:r>
+                        <w:rPr>
+                          <w:noProof/>
+                        </w:rPr>
+                        <w:drawing>
+                          <wp:inline distT="0" distB="0" distL="0" distR="0" wp14:anchorId="411A5698" wp14:editId="2A78E594">
+                            <wp:extent cx="3962400" cy="4000500"/>
+                            <wp:effectExtent l="0" t="0" r="0" b="0"/>
+                            <wp:docPr id="4" name="Picture 4" descr="C:\Users\e8k\Documents\GitHub\NightLife\Art\nightsoft 1@2x.png"/>
+                            <wp:cNvGraphicFramePr>
+                              <a:graphicFrameLocks xmlns:a="http://schemas.openxmlformats.org/drawingml/2006/main" noChangeAspect="1"/>
+                            </wp:cNvGraphicFramePr>
+                            <a:graphic xmlns:a="http://schemas.openxmlformats.org/drawingml/2006/main">
+                              <a:graphicData uri="http://schemas.openxmlformats.org/drawingml/2006/picture">
+                                <pic:pic xmlns:pic="http://schemas.openxmlformats.org/drawingml/2006/picture">
+                                  <pic:nvPicPr>
+                                    <pic:cNvPr id="0" name="Picture 3" descr="C:\Users\e8k\Documents\GitHub\NightLife\Art\nightsoft 1@2x.png"/>
+                                    <pic:cNvPicPr>
+                                      <a:picLocks noChangeAspect="1" noChangeArrowheads="1"/>
+                                    </pic:cNvPicPr>
+                                  </pic:nvPicPr>
+                                  <pic:blipFill>
+                                    <a:blip r:embed="rId8">
+                                      <a:extLst>
+                                        <a:ext uri="{28A0092B-C50C-407E-A947-70E740481C1C}">
+                                          <a14:useLocalDpi xmlns:a14="http://schemas.microsoft.com/office/drawing/2010/main" val="0"/>
+                                        </a:ext>
+                                      </a:extLst>
+                                    </a:blip>
+                                    <a:srcRect/>
+                                    <a:stretch>
+                                      <a:fillRect/>
+                                    </a:stretch>
+                                  </pic:blipFill>
+                                  <pic:spPr bwMode="auto">
+                                    <a:xfrm>
+                                      <a:off x="0" y="0"/>
+                                      <a:ext cx="3962400" cy="4000500"/>
+                                    </a:xfrm>
+                                    <a:prstGeom prst="rect">
+                                      <a:avLst/>
+                                    </a:prstGeom>
+                                    <a:noFill/>
+                                    <a:ln>
+                                      <a:noFill/>
+                                    </a:ln>
+                                  </pic:spPr>
+                                </pic:pic>
+                              </a:graphicData>
+                            </a:graphic>
+                          </wp:inline>
+                        </w:drawing>
+                      </w:r>
+                    </w:p>
+                  </w:txbxContent>
+                </v:textbox>
+                <w10:wrap anchorx="margin" anchory="margin"/>
+              </v:shape>
+            </w:pict>
+          </w:r>
+          <w:r>
+            <w:rPr>
+              <w:noProof/>
+            </w:rPr>
+            <w:pict>
+              <v:rect id="Rectangle 245" o:spid="_x0000_s1028" style="position:absolute;margin-left:0;margin-top:0;width:612pt;height:11in;z-index:-251654144;visibility:visible;mso-wrap-style:square;mso-width-percent:1000;mso-height-percent:1000;mso-wrap-distance-left:9pt;mso-wrap-distance-top:0;mso-wrap-distance-right:9pt;mso-wrap-distance-bottom:0;mso-position-horizontal:center;mso-position-horizontal-relative:page;mso-position-vertical:center;mso-position-vertical-relative:page;mso-width-percent:1000;mso-height-percent:1000;mso-width-relative:page;mso-height-relative:page;v-text-anchor:middle" o:gfxdata="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" fillcolor="#8db3e2 [1298]" stroked="f" strokeweight="2pt">
+                <v:fill color2="#060e18 [642]" rotate="t" focusposition=".5,-52429f" focussize="" colors="0 #bec9e5;26214f #b4c1e1;1 #001a5e" focus="100%" type="gradientRadial"/>
+                <w10:wrap anchorx="page" anchory="page"/>
+              </v:rect>
+            </w:pict>
+          </w:r>
+          <w:r>
+            <w:rPr>
+              <w:rFonts w:ascii="Cambria" w:eastAsia="Cambria" w:hAnsi="Cambria" w:cs="Cambria"/>
+              <w:b/>
+              <w:i/>
+              <w:noProof/>
+              <w:sz w:val="52"/>
+              <w:u w:val="single"/>
+              <w:lang w:val="fr-FR"/>
+            </w:rPr>
+            <w:br w:type="page"/>
+          </w:r>
+        </w:p>
+      </w:sdtContent>
+    </w:sdt>
+    <w:p>
+      <w:pPr>
+        <w:spacing w:after="0" w:line="240" w:lineRule="auto"/>
+        <w:jc w:val="center"/>
+        <w:rPr>
+          <w:rFonts w:ascii="Cambria" w:eastAsia="Cambria" w:hAnsi="Cambria" w:cs="Cambria"/>
+          <w:b/>
+          <w:i/>
+          <w:sz w:val="52"/>
           <w:u w:val="single"/>
           <w:lang w:val="fr-FR"/>
         </w:rPr>
+      </w:pPr>
+      <w:r>
+        <w:rPr>
+          <w:rFonts w:ascii="Cambria" w:eastAsia="Cambria" w:hAnsi="Cambria" w:cs="Cambria"/>
+          <w:b/>
+          <w:i/>
+          <w:noProof/>
+          <w:sz w:val="52"/>
+          <w:u w:val="single"/>
+        </w:rPr>
+        <w:lastRenderedPageBreak/>
+        <w:drawing>
+          <wp:anchor distT="0" distB="0" distL="114300" distR="114300" simplePos="0" relativeHeight="251658240" behindDoc="0" locked="0" layoutInCell="1" allowOverlap="1" wp14:anchorId="617E08B8" wp14:editId="3B215668">
+            <wp:simplePos x="0" y="0"/>
+            <wp:positionH relativeFrom="column">
+              <wp:posOffset>4434510</wp:posOffset>
+            </wp:positionH>
+            <wp:positionV relativeFrom="paragraph">
+              <wp:posOffset>-486410</wp:posOffset>
+            </wp:positionV>
+            <wp:extent cx="1403985" cy="1419225"/>
+            <wp:effectExtent l="0" t="0" r="0" b="0"/>
+            <wp:wrapNone/>
+            <wp:docPr id="1" name="Picture 1" descr="C:\Users\e8k\Documents\GitHub\NightLife\Art\nightsoft 1.png"/>
+            <wp:cNvGraphicFramePr>
+              <a:graphicFrameLocks xmlns:a="http://schemas.openxmlformats.org/drawingml/2006/main" noChangeAspect="1"/>
+            </wp:cNvGraphicFramePr>
+            <a:graphic xmlns:a="http://schemas.openxmlformats.org/drawingml/2006/main">
+              <a:graphicData uri="http://schemas.openxmlformats.org/drawingml/2006/picture">
+                <pic:pic xmlns:pic="http://schemas.openxmlformats.org/drawingml/2006/picture">
+                  <pic:nvPicPr>
+                    <pic:cNvPr id="0" name="Picture 1" descr="C:\Users\e8k\Documents\GitHub\NightLife\Art\nightsoft 1.png"/>
+                    <pic:cNvPicPr>
+                      <a:picLocks noChangeAspect="1" noChangeArrowheads="1"/>
+                    </pic:cNvPicPr>
+                  </pic:nvPicPr>
+                  <pic:blipFill>
+                    <a:blip r:embed="rId9">
+                      <a:extLst>
+                        <a:ext uri="{28A0092B-C50C-407E-A947-70E740481C1C}">
+                          <a14:useLocalDpi xmlns:a14="http://schemas.microsoft.com/office/drawing/2010/main" val="0"/>
+                        </a:ext>
+                      </a:extLst>
+                    </a:blip>
+                    <a:srcRect/>
+                    <a:stretch>
+                      <a:fillRect/>
+                    </a:stretch>
+                  </pic:blipFill>
+                  <pic:spPr bwMode="auto">
+                    <a:xfrm>
+                      <a:off x="0" y="0"/>
+                      <a:ext cx="1403985" cy="1419225"/>
+                    </a:xfrm>
+                    <a:prstGeom prst="rect">
+                      <a:avLst/>
+                    </a:prstGeom>
+                    <a:noFill/>
+                    <a:ln>
+                      <a:noFill/>
+                    </a:ln>
+                  </pic:spPr>
+                </pic:pic>
+              </a:graphicData>
+            </a:graphic>
+            <wp14:sizeRelH relativeFrom="page">
+              <wp14:pctWidth>0</wp14:pctWidth>
+            </wp14:sizeRelH>
+            <wp14:sizeRelV relativeFrom="page">
+              <wp14:pctHeight>0</wp14:pctHeight>
+            </wp14:sizeRelV>
+          </wp:anchor>
+        </w:drawing>
+      </w:r>
+      <w:r>
+        <w:rPr>
+          <w:rFonts w:ascii="Cambria" w:eastAsia="Cambria" w:hAnsi="Cambria" w:cs="Cambria"/>
+          <w:b/>
+          <w:i/>
+          <w:noProof/>
+          <w:sz w:val="52"/>
+          <w:u w:val="single"/>
+        </w:rPr>
+        <w:drawing>
+          <wp:anchor distT="0" distB="0" distL="114300" distR="114300" simplePos="0" relativeHeight="251660288" behindDoc="0" locked="0" layoutInCell="1" allowOverlap="1" wp14:anchorId="08FCAC46" wp14:editId="6069C0C3">
+            <wp:simplePos x="0" y="0"/>
+            <wp:positionH relativeFrom="column">
+              <wp:posOffset>145745</wp:posOffset>
+            </wp:positionH>
+            <wp:positionV relativeFrom="paragraph">
+              <wp:posOffset>-483235</wp:posOffset>
+            </wp:positionV>
+            <wp:extent cx="1404518" cy="1419828"/>
+            <wp:effectExtent l="0" t="0" r="0" b="0"/>
+            <wp:wrapNone/>
+            <wp:docPr id="2" name="Picture 2" descr="C:\Users\e8k\Documents\GitHub\NightLife\Art\nightsoft 1.png"/>
+            <wp:cNvGraphicFramePr>
+              <a:graphicFrameLocks xmlns:a="http://schemas.openxmlformats.org/drawingml/2006/main" noChangeAspect="1"/>
+            </wp:cNvGraphicFramePr>
+            <a:graphic xmlns:a="http://schemas.openxmlformats.org/drawingml/2006/main">
+              <a:graphicData uri="http://schemas.openxmlformats.org/drawingml/2006/picture">
+                <pic:pic xmlns:pic="http://schemas.openxmlformats.org/drawingml/2006/picture">
+                  <pic:nvPicPr>
+                    <pic:cNvPr id="0" name="Picture 1" descr="C:\Users\e8k\Documents\GitHub\NightLife\Art\nightsoft 1.png"/>
+                    <pic:cNvPicPr>
+                      <a:picLocks noChangeAspect="1" noChangeArrowheads="1"/>
+                    </pic:cNvPicPr>
+                  </pic:nvPicPr>
+                  <pic:blipFill>
+                    <a:blip r:embed="rId9">
+                      <a:extLst>
+                        <a:ext uri="{28A0092B-C50C-407E-A947-70E740481C1C}">
+                          <a14:useLocalDpi xmlns:a14="http://schemas.microsoft.com/office/drawing/2010/main" val="0"/>
+                        </a:ext>
+                      </a:extLst>
+                    </a:blip>
+                    <a:srcRect/>
+                    <a:stretch>
+                      <a:fillRect/>
+                    </a:stretch>
+                  </pic:blipFill>
+                  <pic:spPr bwMode="auto">
+                    <a:xfrm>
+                      <a:off x="0" y="0"/>
+                      <a:ext cx="1404518" cy="1419828"/>
+                    </a:xfrm>
+                    <a:prstGeom prst="rect">
+                      <a:avLst/>
+                    </a:prstGeom>
+                    <a:noFill/>
+                    <a:ln>
+                      <a:noFill/>
+                    </a:ln>
+                  </pic:spPr>
+                </pic:pic>
+              </a:graphicData>
+            </a:graphic>
+            <wp14:sizeRelH relativeFrom="page">
+              <wp14:pctWidth>0</wp14:pctWidth>
+            </wp14:sizeRelH>
+            <wp14:sizeRelV relativeFrom="page">
+              <wp14:pctHeight>0</wp14:pctHeight>
+            </wp14:sizeRelV>
+          </wp:anchor>
+        </w:drawing>
+      </w:r>
+      <w:r>
+        <w:rPr>
+          <w:rFonts w:ascii="Cambria" w:eastAsia="Cambria" w:hAnsi="Cambria" w:cs="Cambria"/>
+          <w:b/>
+          <w:i/>
+          <w:sz w:val="52"/>
+          <w:u w:val="single"/>
+          <w:lang w:val="fr-FR"/>
+        </w:rPr>
+        <w:t>Night Soft</w:t>
+      </w:r>
+    </w:p>
+    <w:p>
+      <w:pPr>
+        <w:spacing w:after="0" w:line="240" w:lineRule="auto"/>
+        <w:jc w:val="center"/>
+        <w:rPr>
+          <w:rFonts w:ascii="Cambria" w:eastAsia="Cambria" w:hAnsi="Cambria" w:cs="Cambria"/>
+          <w:sz w:val="52"/>
+          <w:u w:val="single"/>
+          <w:lang w:val="fr-FR"/>
+        </w:rPr>
+      </w:pPr>
+    </w:p>
+    <w:p>
+      <w:pPr>
+        <w:spacing w:after="0" w:line="240" w:lineRule="auto"/>
+        <w:rPr>
+          <w:rFonts w:ascii="Cambria" w:eastAsia="Cambria" w:hAnsi="Cambria" w:cs="Cambria"/>
+          <w:b/>
+          <w:sz w:val="28"/>
+          <w:u w:val="single"/>
+          <w:lang w:val="fr-FR"/>
+        </w:rPr>
+      </w:pPr>
+    </w:p>
+    <w:p>
+      <w:pPr>
+        <w:spacing w:after="0" w:line="240" w:lineRule="auto"/>
+        <w:rPr>
+          <w:rFonts w:ascii="Cambria" w:eastAsia="Cambria" w:hAnsi="Cambria" w:cs="Cambria"/>
+          <w:b/>
+          <w:sz w:val="28"/>
+          <w:u w:val="single"/>
+          <w:lang w:val="fr-FR"/>
+        </w:rPr>
+      </w:pPr>
+    </w:p>
+    <w:p>
+      <w:pPr>
+        <w:spacing w:after="0" w:line="240" w:lineRule="auto"/>
+        <w:rPr>
+          <w:rFonts w:ascii="Cambria" w:eastAsia="Cambria" w:hAnsi="Cambria" w:cs="Cambria"/>
+          <w:b/>
+          <w:sz w:val="28"/>
+          <w:u w:val="single"/>
+          <w:lang w:val="fr-FR"/>
+        </w:rPr>
+      </w:pPr>
+      <w:r>
+        <w:rPr>
+          <w:rFonts w:ascii="Cambria" w:eastAsia="Cambria" w:hAnsi="Cambria" w:cs="Cambria"/>
+          <w:b/>
+          <w:sz w:val="28"/>
+          <w:u w:val="single"/>
+          <w:lang w:val="fr-FR"/>
+        </w:rPr>
         <w:t>Fiche synthétique du projet :</w:t>
       </w:r>
     </w:p>
@@ -34,6 +561,11 @@
     </w:p>
     <w:p>
       <w:pPr>
+        <w:pStyle w:val="ListParagraph"/>
+        <w:numPr>
+          <w:ilvl w:val="0"/>
+          <w:numId w:val="6"/>
+        </w:numPr>
         <w:spacing w:after="0" w:line="240" w:lineRule="auto"/>
         <w:rPr>
           <w:rFonts w:ascii="Cambria" w:eastAsia="Cambria" w:hAnsi="Cambria" w:cs="Cambria"/>
@@ -52,6 +584,11 @@
     </w:p>
     <w:p>
       <w:pPr>
+        <w:pStyle w:val="ListParagraph"/>
+        <w:numPr>
+          <w:ilvl w:val="0"/>
+          <w:numId w:val="6"/>
+        </w:numPr>
         <w:spacing w:after="0" w:line="240" w:lineRule="auto"/>
         <w:rPr>
           <w:rFonts w:ascii="Cambria" w:eastAsia="Cambria" w:hAnsi="Cambria" w:cs="Cambria"/>
@@ -67,8 +604,6 @@
         </w:rPr>
         <w:t xml:space="preserve">La commande pourra se faire depuis une tablette, </w:t>
       </w:r>
-      <w:bookmarkStart w:id="0" w:name="_GoBack"/>
-      <w:bookmarkEnd w:id="0"/>
       <w:r>
         <w:rPr>
           <w:rFonts w:ascii="Cambria" w:eastAsia="Cambria" w:hAnsi="Cambria" w:cs="Cambria"/>
@@ -83,51 +618,116 @@
           <w:sz w:val="24"/>
           <w:lang w:val="fr-FR"/>
         </w:rPr>
-        <w:t xml:space="preserve"> au client du client, assigné à un endroit. Le client se verra doté d’une borne reliée aux tablettes afin de voir les commandes qui ont été passé.</w:t>
-      </w:r>
-    </w:p>
-    <w:p>
-      <w:pPr>
-        <w:spacing w:after="0" w:line="240" w:lineRule="auto"/>
-        <w:rPr>
-          <w:rFonts w:ascii="Cambria" w:eastAsia="Cambria" w:hAnsi="Cambria" w:cs="Cambria"/>
-          <w:sz w:val="24"/>
-          <w:lang w:val="fr-FR"/>
-        </w:rPr>
-      </w:pPr>
-      <w:r>
-        <w:rPr>
-          <w:rFonts w:ascii="Cambria" w:eastAsia="Cambria" w:hAnsi="Cambria" w:cs="Cambria"/>
-          <w:sz w:val="24"/>
-          <w:lang w:val="fr-FR"/>
-        </w:rPr>
-        <w:t>Permettre à des marques d'avoir un support visuel sur</w:t>
-      </w:r>
-      <w:r>
-        <w:rPr>
-          <w:rFonts w:ascii="Cambria" w:eastAsia="Cambria" w:hAnsi="Cambria" w:cs="Cambria"/>
-          <w:sz w:val="24"/>
-          <w:lang w:val="fr-FR"/>
-        </w:rPr>
-        <w:t xml:space="preserve"> les tablettes.</w:t>
-      </w:r>
-    </w:p>
-    <w:p>
-      <w:pPr>
-        <w:spacing w:after="0" w:line="240" w:lineRule="auto"/>
-        <w:rPr>
-          <w:rFonts w:ascii="Cambria" w:eastAsia="Cambria" w:hAnsi="Cambria" w:cs="Cambria"/>
-          <w:sz w:val="24"/>
-          <w:lang w:val="fr-FR"/>
-        </w:rPr>
-      </w:pPr>
-    </w:p>
-    <w:p>
-      <w:pPr>
-        <w:spacing w:after="0" w:line="240" w:lineRule="auto"/>
-        <w:rPr>
-          <w:rFonts w:ascii="Cambria" w:eastAsia="Cambria" w:hAnsi="Cambria" w:cs="Cambria"/>
-          <w:sz w:val="24"/>
+        <w:t xml:space="preserve"> au client du client, assigné à un endroit. </w:t>
+      </w:r>
+    </w:p>
+    <w:p>
+      <w:pPr>
+        <w:pStyle w:val="ListParagraph"/>
+        <w:spacing w:after="0" w:line="240" w:lineRule="auto"/>
+        <w:rPr>
+          <w:rFonts w:ascii="Cambria" w:eastAsia="Cambria" w:hAnsi="Cambria" w:cs="Cambria"/>
+          <w:sz w:val="24"/>
+          <w:lang w:val="fr-FR"/>
+        </w:rPr>
+      </w:pPr>
+      <w:r>
+        <w:rPr>
+          <w:rFonts w:ascii="Cambria" w:eastAsia="Cambria" w:hAnsi="Cambria" w:cs="Cambria"/>
+          <w:sz w:val="24"/>
+          <w:lang w:val="fr-FR"/>
+        </w:rPr>
+        <w:t xml:space="preserve">Le </w:t>
+      </w:r>
+      <w:r>
+        <w:rPr>
+          <w:rFonts w:ascii="Cambria" w:eastAsia="Cambria" w:hAnsi="Cambria" w:cs="Cambria"/>
+          <w:sz w:val="24"/>
+          <w:lang w:val="fr-FR"/>
+        </w:rPr>
+        <w:t>bar man</w:t>
+      </w:r>
+      <w:r>
+        <w:rPr>
+          <w:rFonts w:ascii="Cambria" w:eastAsia="Cambria" w:hAnsi="Cambria" w:cs="Cambria"/>
+          <w:sz w:val="24"/>
+          <w:lang w:val="fr-FR"/>
+        </w:rPr>
+        <w:t xml:space="preserve"> se verra doté d’une </w:t>
+      </w:r>
+      <w:r>
+        <w:rPr>
+          <w:rFonts w:ascii="Cambria" w:eastAsia="Cambria" w:hAnsi="Cambria" w:cs="Cambria"/>
+          <w:sz w:val="24"/>
+          <w:lang w:val="fr-FR"/>
+        </w:rPr>
+        <w:t>tablette</w:t>
+      </w:r>
+      <w:r>
+        <w:rPr>
+          <w:rFonts w:ascii="Cambria" w:eastAsia="Cambria" w:hAnsi="Cambria" w:cs="Cambria"/>
+          <w:sz w:val="24"/>
+          <w:lang w:val="fr-FR"/>
+        </w:rPr>
+        <w:t xml:space="preserve"> </w:t>
+      </w:r>
+      <w:r>
+        <w:rPr>
+          <w:rFonts w:ascii="Cambria" w:eastAsia="Cambria" w:hAnsi="Cambria" w:cs="Cambria"/>
+          <w:sz w:val="24"/>
+          <w:lang w:val="fr-FR"/>
+        </w:rPr>
+        <w:t xml:space="preserve">« server » </w:t>
+      </w:r>
+      <w:r>
+        <w:rPr>
+          <w:rFonts w:ascii="Cambria" w:eastAsia="Cambria" w:hAnsi="Cambria" w:cs="Cambria"/>
+          <w:sz w:val="24"/>
+          <w:lang w:val="fr-FR"/>
+        </w:rPr>
+        <w:t>afin de voir les commandes qui ont été passé.</w:t>
+      </w:r>
+    </w:p>
+    <w:p>
+      <w:pPr>
+        <w:pStyle w:val="ListParagraph"/>
+        <w:numPr>
+          <w:ilvl w:val="0"/>
+          <w:numId w:val="6"/>
+        </w:numPr>
+        <w:spacing w:after="0" w:line="240" w:lineRule="auto"/>
+        <w:rPr>
+          <w:rFonts w:ascii="Cambria" w:eastAsia="Cambria" w:hAnsi="Cambria" w:cs="Cambria"/>
+          <w:sz w:val="24"/>
+          <w:lang w:val="fr-FR"/>
+        </w:rPr>
+      </w:pPr>
+      <w:r>
+        <w:rPr>
+          <w:rFonts w:ascii="Cambria" w:eastAsia="Cambria" w:hAnsi="Cambria" w:cs="Cambria"/>
+          <w:sz w:val="24"/>
+          <w:lang w:val="fr-FR"/>
+        </w:rPr>
+        <w:t>Permettre à des marques d'avoir un support visuel sur les tablettes.</w:t>
+      </w:r>
+    </w:p>
+    <w:p>
+      <w:pPr>
+        <w:spacing w:after="0" w:line="240" w:lineRule="auto"/>
+        <w:rPr>
+          <w:rFonts w:ascii="Cambria" w:eastAsia="Cambria" w:hAnsi="Cambria" w:cs="Cambria"/>
+          <w:sz w:val="24"/>
+          <w:lang w:val="fr-FR"/>
+        </w:rPr>
+      </w:pPr>
+    </w:p>
+    <w:p>
+      <w:pPr>
+        <w:spacing w:after="0" w:line="240" w:lineRule="auto"/>
+        <w:rPr>
+          <w:rFonts w:ascii="Cambria" w:eastAsia="Cambria" w:hAnsi="Cambria" w:cs="Cambria"/>
+          <w:b/>
+          <w:sz w:val="28"/>
           <w:u w:val="single"/>
           <w:lang w:val="fr-FR"/>
         </w:rPr>
@@ -135,7 +735,8 @@
       <w:r>
         <w:rPr>
           <w:rFonts w:ascii="Cambria" w:eastAsia="Cambria" w:hAnsi="Cambria" w:cs="Cambria"/>
-          <w:sz w:val="24"/>
+          <w:b/>
+          <w:sz w:val="28"/>
           <w:u w:val="single"/>
           <w:lang w:val="fr-FR"/>
         </w:rPr>
@@ -154,6 +755,11 @@
     </w:p>
     <w:p>
       <w:pPr>
+        <w:pStyle w:val="ListParagraph"/>
+        <w:numPr>
+          <w:ilvl w:val="0"/>
+          <w:numId w:val="6"/>
+        </w:numPr>
         <w:spacing w:after="0" w:line="240" w:lineRule="auto"/>
         <w:rPr>
           <w:rFonts w:ascii="Cambria" w:eastAsia="Cambria" w:hAnsi="Cambria" w:cs="Cambria"/>
@@ -186,6 +792,17 @@
         <w:rPr>
           <w:rFonts w:ascii="Cambria" w:eastAsia="Cambria" w:hAnsi="Cambria" w:cs="Cambria"/>
           <w:sz w:val="24"/>
+          <w:lang w:val="fr-FR"/>
+        </w:rPr>
+      </w:pPr>
+    </w:p>
+    <w:p>
+      <w:pPr>
+        <w:spacing w:after="0" w:line="240" w:lineRule="auto"/>
+        <w:rPr>
+          <w:rFonts w:ascii="Cambria" w:eastAsia="Cambria" w:hAnsi="Cambria" w:cs="Cambria"/>
+          <w:b/>
+          <w:sz w:val="32"/>
           <w:u w:val="single"/>
           <w:lang w:val="fr-FR"/>
         </w:rPr>
@@ -193,7 +810,8 @@
       <w:r>
         <w:rPr>
           <w:rFonts w:ascii="Cambria" w:eastAsia="Cambria" w:hAnsi="Cambria" w:cs="Cambria"/>
-          <w:sz w:val="24"/>
+          <w:b/>
+          <w:sz w:val="32"/>
           <w:u w:val="single"/>
           <w:lang w:val="fr-FR"/>
         </w:rPr>
@@ -217,31 +835,145 @@
         <w:rPr>
           <w:rFonts w:ascii="Cambria" w:eastAsia="Cambria" w:hAnsi="Cambria" w:cs="Cambria"/>
           <w:sz w:val="24"/>
-          <w:lang w:val="fr-FR"/>
-        </w:rPr>
-      </w:pPr>
-      <w:r>
-        <w:rPr>
-          <w:rFonts w:ascii="Cambria" w:eastAsia="Cambria" w:hAnsi="Cambria" w:cs="Cambria"/>
-          <w:sz w:val="24"/>
-          <w:lang w:val="fr-FR"/>
-        </w:rPr>
-        <w:t xml:space="preserve">Jean : Communication, pub … </w:t>
-      </w:r>
-    </w:p>
-    <w:p>
-      <w:pPr>
-        <w:spacing w:after="0" w:line="240" w:lineRule="auto"/>
-        <w:rPr>
-          <w:rFonts w:ascii="Cambria" w:eastAsia="Cambria" w:hAnsi="Cambria" w:cs="Cambria"/>
-          <w:sz w:val="24"/>
-          <w:lang w:val="fr-FR"/>
-        </w:rPr>
-      </w:pPr>
-      <w:r>
-        <w:rPr>
-          <w:rFonts w:ascii="Cambria" w:eastAsia="Cambria" w:hAnsi="Cambria" w:cs="Cambria"/>
-          <w:sz w:val="24"/>
+          <w:u w:val="single"/>
+          <w:lang w:val="fr-FR"/>
+        </w:rPr>
+      </w:pPr>
+    </w:p>
+    <w:p>
+      <w:pPr>
+        <w:spacing w:after="0" w:line="240" w:lineRule="auto"/>
+        <w:rPr>
+          <w:rFonts w:ascii="Cambria" w:eastAsia="Cambria" w:hAnsi="Cambria" w:cs="Cambria"/>
+          <w:b/>
+          <w:sz w:val="28"/>
+          <w:u w:val="single"/>
+          <w:lang w:val="fr-FR"/>
+        </w:rPr>
+      </w:pPr>
+      <w:r>
+        <w:rPr>
+          <w:rFonts w:ascii="Cambria" w:eastAsia="Cambria" w:hAnsi="Cambria" w:cs="Cambria"/>
+          <w:b/>
+          <w:sz w:val="28"/>
+          <w:u w:val="single"/>
+          <w:lang w:val="fr-FR"/>
+        </w:rPr>
+        <w:t xml:space="preserve">Jean : </w:t>
+      </w:r>
+    </w:p>
+    <w:p>
+      <w:pPr>
+        <w:pStyle w:val="ListParagraph"/>
+        <w:numPr>
+          <w:ilvl w:val="0"/>
+          <w:numId w:val="5"/>
+        </w:numPr>
+        <w:spacing w:after="0" w:line="240" w:lineRule="auto"/>
+        <w:rPr>
+          <w:rFonts w:ascii="Cambria" w:eastAsia="Cambria" w:hAnsi="Cambria" w:cs="Cambria"/>
+          <w:sz w:val="24"/>
+          <w:lang w:val="fr-FR"/>
+        </w:rPr>
+      </w:pPr>
+      <w:r>
+        <w:rPr>
+          <w:rFonts w:ascii="Cambria" w:eastAsia="Cambria" w:hAnsi="Cambria" w:cs="Cambria"/>
+          <w:sz w:val="24"/>
+          <w:lang w:val="fr-FR"/>
+        </w:rPr>
+        <w:t xml:space="preserve">Communication, </w:t>
+      </w:r>
+    </w:p>
+    <w:p>
+      <w:pPr>
+        <w:pStyle w:val="ListParagraph"/>
+        <w:numPr>
+          <w:ilvl w:val="0"/>
+          <w:numId w:val="5"/>
+        </w:numPr>
+        <w:spacing w:after="0" w:line="240" w:lineRule="auto"/>
+        <w:rPr>
+          <w:rFonts w:ascii="Cambria" w:eastAsia="Cambria" w:hAnsi="Cambria" w:cs="Cambria"/>
+          <w:sz w:val="24"/>
+          <w:lang w:val="fr-FR"/>
+        </w:rPr>
+      </w:pPr>
+      <w:r>
+        <w:rPr>
+          <w:rFonts w:ascii="Cambria" w:eastAsia="Cambria" w:hAnsi="Cambria" w:cs="Cambria"/>
+          <w:sz w:val="24"/>
+          <w:lang w:val="fr-FR"/>
+        </w:rPr>
+        <w:t>P</w:t>
+      </w:r>
+      <w:r>
+        <w:rPr>
+          <w:rFonts w:ascii="Cambria" w:eastAsia="Cambria" w:hAnsi="Cambria" w:cs="Cambria"/>
+          <w:sz w:val="24"/>
+          <w:lang w:val="fr-FR"/>
+        </w:rPr>
+        <w:t>ub</w:t>
+      </w:r>
+      <w:r>
+        <w:rPr>
+          <w:rFonts w:ascii="Cambria" w:eastAsia="Cambria" w:hAnsi="Cambria" w:cs="Cambria"/>
+          <w:sz w:val="24"/>
+          <w:lang w:val="fr-FR"/>
+        </w:rPr>
+        <w:t>licité,</w:t>
+      </w:r>
+    </w:p>
+    <w:p>
+      <w:pPr>
+        <w:pStyle w:val="ListParagraph"/>
+        <w:numPr>
+          <w:ilvl w:val="0"/>
+          <w:numId w:val="5"/>
+        </w:numPr>
+        <w:spacing w:after="0" w:line="240" w:lineRule="auto"/>
+        <w:rPr>
+          <w:rFonts w:ascii="Cambria" w:eastAsia="Cambria" w:hAnsi="Cambria" w:cs="Cambria"/>
+          <w:sz w:val="24"/>
+          <w:lang w:val="fr-FR"/>
+        </w:rPr>
+      </w:pPr>
+      <w:r>
+        <w:rPr>
+          <w:rFonts w:ascii="Cambria" w:eastAsia="Cambria" w:hAnsi="Cambria" w:cs="Cambria"/>
+          <w:sz w:val="24"/>
+          <w:lang w:val="fr-FR"/>
+        </w:rPr>
+        <w:t>Démarchage de clients</w:t>
+      </w:r>
+    </w:p>
+    <w:p>
+      <w:pPr>
+        <w:spacing w:after="0" w:line="240" w:lineRule="auto"/>
+        <w:rPr>
+          <w:rFonts w:ascii="Cambria" w:eastAsia="Cambria" w:hAnsi="Cambria" w:cs="Cambria"/>
+          <w:sz w:val="24"/>
+          <w:lang w:val="fr-FR"/>
+        </w:rPr>
+      </w:pPr>
+    </w:p>
+    <w:p>
+      <w:pPr>
+        <w:spacing w:after="0" w:line="240" w:lineRule="auto"/>
+        <w:rPr>
+          <w:rFonts w:ascii="Cambria" w:eastAsia="Cambria" w:hAnsi="Cambria" w:cs="Cambria"/>
+          <w:b/>
+          <w:sz w:val="24"/>
+          <w:u w:val="single"/>
+          <w:lang w:val="fr-FR"/>
+        </w:rPr>
+      </w:pPr>
+      <w:r>
+        <w:rPr>
+          <w:rFonts w:ascii="Cambria" w:eastAsia="Cambria" w:hAnsi="Cambria" w:cs="Cambria"/>
+          <w:b/>
+          <w:sz w:val="28"/>
+          <w:u w:val="single"/>
           <w:lang w:val="fr-FR"/>
         </w:rPr>
         <w:t xml:space="preserve">Boris &amp; </w:t>
@@ -250,91 +982,221 @@
       <w:r>
         <w:rPr>
           <w:rFonts w:ascii="Cambria" w:eastAsia="Cambria" w:hAnsi="Cambria" w:cs="Cambria"/>
-          <w:sz w:val="24"/>
-          <w:lang w:val="fr-FR"/>
-        </w:rPr>
-        <w:t>Zouhair</w:t>
+          <w:b/>
+          <w:sz w:val="28"/>
+          <w:u w:val="single"/>
+          <w:lang w:val="fr-FR"/>
+        </w:rPr>
+        <w:t>Zouhaï</w:t>
+      </w:r>
+      <w:r>
+        <w:rPr>
+          <w:rFonts w:ascii="Cambria" w:eastAsia="Cambria" w:hAnsi="Cambria" w:cs="Cambria"/>
+          <w:b/>
+          <w:sz w:val="28"/>
+          <w:u w:val="single"/>
+          <w:lang w:val="fr-FR"/>
+        </w:rPr>
+        <w:t>r</w:t>
       </w:r>
       <w:proofErr w:type="spellEnd"/>
       <w:r>
         <w:rPr>
           <w:rFonts w:ascii="Cambria" w:eastAsia="Cambria" w:hAnsi="Cambria" w:cs="Cambria"/>
-          <w:sz w:val="24"/>
-          <w:lang w:val="fr-FR"/>
-        </w:rPr>
-        <w:t> : Développement de la soluti</w:t>
-      </w:r>
-      <w:r>
-        <w:rPr>
-          <w:rFonts w:ascii="Cambria" w:eastAsia="Cambria" w:hAnsi="Cambria" w:cs="Cambria"/>
-          <w:sz w:val="24"/>
-          <w:lang w:val="fr-FR"/>
-        </w:rPr>
-        <w:t>on et adaptation de la solution aux différents clients</w:t>
-      </w:r>
-    </w:p>
-    <w:p>
-      <w:pPr>
-        <w:spacing w:after="0" w:line="240" w:lineRule="auto"/>
-        <w:rPr>
-          <w:rFonts w:ascii="Cambria" w:eastAsia="Cambria" w:hAnsi="Cambria" w:cs="Cambria"/>
-          <w:sz w:val="24"/>
-          <w:lang w:val="fr-FR"/>
-        </w:rPr>
-      </w:pPr>
-      <w:r>
-        <w:rPr>
-          <w:rFonts w:ascii="Cambria" w:eastAsia="Cambria" w:hAnsi="Cambria" w:cs="Cambria"/>
-          <w:sz w:val="24"/>
-          <w:lang w:val="fr-FR"/>
-        </w:rPr>
-        <w:t xml:space="preserve">Arnaud : Administration </w:t>
+          <w:b/>
+          <w:sz w:val="28"/>
+          <w:u w:val="single"/>
+          <w:lang w:val="fr-FR"/>
+        </w:rPr>
+        <w:t xml:space="preserve"> : </w:t>
+      </w:r>
+    </w:p>
+    <w:p>
+      <w:pPr>
+        <w:pStyle w:val="ListParagraph"/>
+        <w:numPr>
+          <w:ilvl w:val="0"/>
+          <w:numId w:val="5"/>
+        </w:numPr>
+        <w:spacing w:after="0" w:line="240" w:lineRule="auto"/>
+        <w:rPr>
+          <w:rFonts w:ascii="Cambria" w:eastAsia="Cambria" w:hAnsi="Cambria" w:cs="Cambria"/>
+          <w:sz w:val="24"/>
+          <w:lang w:val="fr-FR"/>
+        </w:rPr>
+      </w:pPr>
+      <w:r>
+        <w:rPr>
+          <w:rFonts w:ascii="Cambria" w:eastAsia="Cambria" w:hAnsi="Cambria" w:cs="Cambria"/>
+          <w:sz w:val="24"/>
+          <w:lang w:val="fr-FR"/>
+        </w:rPr>
+        <w:t>Développement de la solution</w:t>
+      </w:r>
+      <w:r>
+        <w:rPr>
+          <w:rFonts w:ascii="Cambria" w:eastAsia="Cambria" w:hAnsi="Cambria" w:cs="Cambria"/>
+          <w:sz w:val="24"/>
+          <w:lang w:val="fr-FR"/>
+        </w:rPr>
+        <w:t>,</w:t>
+      </w:r>
+      <w:r>
+        <w:rPr>
+          <w:rFonts w:ascii="Cambria" w:eastAsia="Cambria" w:hAnsi="Cambria" w:cs="Cambria"/>
+          <w:sz w:val="24"/>
+          <w:lang w:val="fr-FR"/>
+        </w:rPr>
+        <w:t xml:space="preserve"> </w:t>
+      </w:r>
+    </w:p>
+    <w:p>
+      <w:pPr>
+        <w:pStyle w:val="ListParagraph"/>
+        <w:numPr>
+          <w:ilvl w:val="0"/>
+          <w:numId w:val="5"/>
+        </w:numPr>
+        <w:spacing w:after="0" w:line="240" w:lineRule="auto"/>
+        <w:rPr>
+          <w:rFonts w:ascii="Cambria" w:eastAsia="Cambria" w:hAnsi="Cambria" w:cs="Cambria"/>
+          <w:sz w:val="24"/>
+          <w:lang w:val="fr-FR"/>
+        </w:rPr>
+      </w:pPr>
+      <w:r>
+        <w:rPr>
+          <w:rFonts w:ascii="Cambria" w:eastAsia="Cambria" w:hAnsi="Cambria" w:cs="Cambria"/>
+          <w:sz w:val="24"/>
+          <w:lang w:val="fr-FR"/>
+        </w:rPr>
+        <w:t>A</w:t>
+      </w:r>
+      <w:r>
+        <w:rPr>
+          <w:rFonts w:ascii="Cambria" w:eastAsia="Cambria" w:hAnsi="Cambria" w:cs="Cambria"/>
+          <w:sz w:val="24"/>
+          <w:lang w:val="fr-FR"/>
+        </w:rPr>
+        <w:t>daptation</w:t>
+      </w:r>
+      <w:r>
+        <w:rPr>
+          <w:rFonts w:ascii="Cambria" w:eastAsia="Cambria" w:hAnsi="Cambria" w:cs="Cambria"/>
+          <w:sz w:val="24"/>
+          <w:lang w:val="fr-FR"/>
+        </w:rPr>
+        <w:t>,</w:t>
+      </w:r>
+    </w:p>
+    <w:p>
+      <w:pPr>
+        <w:pStyle w:val="ListParagraph"/>
+        <w:numPr>
+          <w:ilvl w:val="0"/>
+          <w:numId w:val="5"/>
+        </w:numPr>
+        <w:spacing w:after="0" w:line="240" w:lineRule="auto"/>
+        <w:rPr>
+          <w:rFonts w:ascii="Cambria" w:eastAsia="Cambria" w:hAnsi="Cambria" w:cs="Cambria"/>
+          <w:sz w:val="24"/>
+          <w:lang w:val="fr-FR"/>
+        </w:rPr>
+      </w:pPr>
+      <w:r>
+        <w:rPr>
+          <w:rFonts w:ascii="Cambria" w:eastAsia="Cambria" w:hAnsi="Cambria" w:cs="Cambria"/>
+          <w:sz w:val="24"/>
+          <w:lang w:val="fr-FR"/>
+        </w:rPr>
+        <w:t>M</w:t>
+      </w:r>
+      <w:r>
+        <w:rPr>
+          <w:rFonts w:ascii="Cambria" w:eastAsia="Cambria" w:hAnsi="Cambria" w:cs="Cambria"/>
+          <w:sz w:val="24"/>
+          <w:lang w:val="fr-FR"/>
+        </w:rPr>
+        <w:t>odification</w:t>
+      </w:r>
+      <w:r>
+        <w:rPr>
+          <w:rFonts w:ascii="Cambria" w:eastAsia="Cambria" w:hAnsi="Cambria" w:cs="Cambria"/>
+          <w:sz w:val="24"/>
+          <w:lang w:val="fr-FR"/>
+        </w:rPr>
+        <w:t xml:space="preserve"> de la solution aux différents clients</w:t>
+      </w:r>
+      <w:r>
+        <w:rPr>
+          <w:rFonts w:ascii="Cambria" w:eastAsia="Cambria" w:hAnsi="Cambria" w:cs="Cambria"/>
+          <w:sz w:val="24"/>
+          <w:lang w:val="fr-FR"/>
+        </w:rPr>
+        <w:t>.</w:t>
+      </w:r>
+    </w:p>
+    <w:p>
+      <w:pPr>
+        <w:spacing w:after="0" w:line="240" w:lineRule="auto"/>
+        <w:rPr>
+          <w:rFonts w:ascii="Cambria" w:eastAsia="Cambria" w:hAnsi="Cambria" w:cs="Cambria"/>
+          <w:i/>
+          <w:sz w:val="20"/>
+          <w:szCs w:val="20"/>
+          <w:lang w:val="fr-FR"/>
+        </w:rPr>
+      </w:pPr>
+      <w:r>
+        <w:rPr>
+          <w:rFonts w:ascii="Cambria" w:eastAsia="Cambria" w:hAnsi="Cambria" w:cs="Cambria"/>
+          <w:i/>
+          <w:sz w:val="20"/>
+          <w:szCs w:val="20"/>
+          <w:lang w:val="fr-FR"/>
+        </w:rPr>
+        <w:t xml:space="preserve">Lors du lancement de la société, le travail de </w:t>
       </w:r>
       <w:proofErr w:type="spellStart"/>
       <w:r>
         <w:rPr>
           <w:rFonts w:ascii="Cambria" w:eastAsia="Cambria" w:hAnsi="Cambria" w:cs="Cambria"/>
-          <w:sz w:val="24"/>
-          <w:lang w:val="fr-FR"/>
-        </w:rPr>
-        <w:t>systeme</w:t>
+          <w:i/>
+          <w:sz w:val="20"/>
+          <w:szCs w:val="20"/>
+          <w:lang w:val="fr-FR"/>
+        </w:rPr>
+        <w:t>Zouhaïr</w:t>
       </w:r>
       <w:proofErr w:type="spellEnd"/>
       <w:r>
         <w:rPr>
           <w:rFonts w:ascii="Cambria" w:eastAsia="Cambria" w:hAnsi="Cambria" w:cs="Cambria"/>
-          <w:sz w:val="24"/>
-          <w:lang w:val="fr-FR"/>
-        </w:rPr>
-        <w:t xml:space="preserve"> et </w:t>
-      </w:r>
-      <w:proofErr w:type="spellStart"/>
-      <w:r>
-        <w:rPr>
-          <w:rFonts w:ascii="Cambria" w:eastAsia="Cambria" w:hAnsi="Cambria" w:cs="Cambria"/>
-          <w:sz w:val="24"/>
-          <w:lang w:val="fr-FR"/>
-        </w:rPr>
-        <w:t>reseau</w:t>
-      </w:r>
-      <w:proofErr w:type="spellEnd"/>
-    </w:p>
-    <w:p>
-      <w:pPr>
-        <w:spacing w:after="0" w:line="240" w:lineRule="auto"/>
-        <w:rPr>
-          <w:rFonts w:ascii="Cambria" w:eastAsia="Cambria" w:hAnsi="Cambria" w:cs="Cambria"/>
-          <w:sz w:val="24"/>
-          <w:lang w:val="fr-FR"/>
-        </w:rPr>
-      </w:pPr>
-    </w:p>
-    <w:p>
-      <w:pPr>
-        <w:spacing w:after="0" w:line="240" w:lineRule="auto"/>
-        <w:rPr>
-          <w:rFonts w:ascii="Cambria" w:eastAsia="Cambria" w:hAnsi="Cambria" w:cs="Cambria"/>
-          <w:sz w:val="24"/>
+          <w:i/>
+          <w:sz w:val="20"/>
+          <w:szCs w:val="20"/>
+          <w:lang w:val="fr-FR"/>
+        </w:rPr>
+        <w:t xml:space="preserve"> et de Boris,  sera de développer, site web, logiciel/application Client, logiciel/application Serveur.</w:t>
+      </w:r>
+    </w:p>
+    <w:p>
+      <w:pPr>
+        <w:spacing w:after="0" w:line="240" w:lineRule="auto"/>
+        <w:rPr>
+          <w:rFonts w:ascii="Cambria" w:eastAsia="Cambria" w:hAnsi="Cambria" w:cs="Cambria"/>
+          <w:sz w:val="24"/>
+          <w:lang w:val="fr-FR"/>
+        </w:rPr>
+      </w:pPr>
+    </w:p>
+    <w:p>
+      <w:pPr>
+        <w:spacing w:after="0" w:line="240" w:lineRule="auto"/>
+        <w:rPr>
+          <w:rFonts w:ascii="Cambria" w:eastAsia="Cambria" w:hAnsi="Cambria" w:cs="Cambria"/>
+          <w:b/>
+          <w:sz w:val="28"/>
           <w:u w:val="single"/>
           <w:lang w:val="fr-FR"/>
         </w:rPr>
@@ -342,10 +1204,155 @@
       <w:r>
         <w:rPr>
           <w:rFonts w:ascii="Cambria" w:eastAsia="Cambria" w:hAnsi="Cambria" w:cs="Cambria"/>
-          <w:sz w:val="24"/>
+          <w:b/>
+          <w:sz w:val="28"/>
           <w:u w:val="single"/>
           <w:lang w:val="fr-FR"/>
         </w:rPr>
+        <w:t xml:space="preserve">Arnaud : </w:t>
+      </w:r>
+    </w:p>
+    <w:p>
+      <w:pPr>
+        <w:pStyle w:val="ListParagraph"/>
+        <w:numPr>
+          <w:ilvl w:val="0"/>
+          <w:numId w:val="5"/>
+        </w:numPr>
+        <w:spacing w:after="0" w:line="240" w:lineRule="auto"/>
+        <w:rPr>
+          <w:rFonts w:ascii="Cambria" w:eastAsia="Cambria" w:hAnsi="Cambria" w:cs="Cambria"/>
+          <w:sz w:val="24"/>
+          <w:lang w:val="fr-FR"/>
+        </w:rPr>
+      </w:pPr>
+      <w:r>
+        <w:rPr>
+          <w:rFonts w:ascii="Cambria" w:eastAsia="Cambria" w:hAnsi="Cambria" w:cs="Cambria"/>
+          <w:sz w:val="24"/>
+          <w:lang w:val="fr-FR"/>
+        </w:rPr>
+        <w:t>Design des architectures réseaux,</w:t>
+      </w:r>
+    </w:p>
+    <w:p>
+      <w:pPr>
+        <w:pStyle w:val="ListParagraph"/>
+        <w:numPr>
+          <w:ilvl w:val="0"/>
+          <w:numId w:val="5"/>
+        </w:numPr>
+        <w:spacing w:after="0" w:line="240" w:lineRule="auto"/>
+        <w:rPr>
+          <w:rFonts w:ascii="Cambria" w:eastAsia="Cambria" w:hAnsi="Cambria" w:cs="Cambria"/>
+          <w:sz w:val="24"/>
+          <w:lang w:val="fr-FR"/>
+        </w:rPr>
+      </w:pPr>
+      <w:r>
+        <w:rPr>
+          <w:rFonts w:ascii="Cambria" w:eastAsia="Cambria" w:hAnsi="Cambria" w:cs="Cambria"/>
+          <w:sz w:val="24"/>
+          <w:lang w:val="fr-FR"/>
+        </w:rPr>
+        <w:t>Administration systè</w:t>
+      </w:r>
+      <w:r>
+        <w:rPr>
+          <w:rFonts w:ascii="Cambria" w:eastAsia="Cambria" w:hAnsi="Cambria" w:cs="Cambria"/>
+          <w:sz w:val="24"/>
+          <w:lang w:val="fr-FR"/>
+        </w:rPr>
+        <w:t>me</w:t>
+      </w:r>
+      <w:r>
+        <w:rPr>
+          <w:rFonts w:ascii="Cambria" w:eastAsia="Cambria" w:hAnsi="Cambria" w:cs="Cambria"/>
+          <w:sz w:val="24"/>
+          <w:lang w:val="fr-FR"/>
+        </w:rPr>
+        <w:t>s et ré</w:t>
+      </w:r>
+      <w:r>
+        <w:rPr>
+          <w:rFonts w:ascii="Cambria" w:eastAsia="Cambria" w:hAnsi="Cambria" w:cs="Cambria"/>
+          <w:sz w:val="24"/>
+          <w:lang w:val="fr-FR"/>
+        </w:rPr>
+        <w:t>seau</w:t>
+      </w:r>
+      <w:r>
+        <w:rPr>
+          <w:rFonts w:ascii="Cambria" w:eastAsia="Cambria" w:hAnsi="Cambria" w:cs="Cambria"/>
+          <w:sz w:val="24"/>
+          <w:lang w:val="fr-FR"/>
+        </w:rPr>
+        <w:t>x,</w:t>
+      </w:r>
+    </w:p>
+    <w:p>
+      <w:pPr>
+        <w:pStyle w:val="ListParagraph"/>
+        <w:numPr>
+          <w:ilvl w:val="0"/>
+          <w:numId w:val="5"/>
+        </w:numPr>
+        <w:spacing w:after="0" w:line="240" w:lineRule="auto"/>
+        <w:rPr>
+          <w:rFonts w:ascii="Cambria" w:eastAsia="Cambria" w:hAnsi="Cambria" w:cs="Cambria"/>
+          <w:sz w:val="24"/>
+          <w:lang w:val="fr-FR"/>
+        </w:rPr>
+      </w:pPr>
+      <w:r>
+        <w:rPr>
+          <w:rFonts w:ascii="Cambria" w:eastAsia="Cambria" w:hAnsi="Cambria" w:cs="Cambria"/>
+          <w:sz w:val="24"/>
+          <w:lang w:val="fr-FR"/>
+        </w:rPr>
+        <w:t>Maintenance sur sites.</w:t>
+      </w:r>
+    </w:p>
+    <w:p>
+      <w:pPr>
+        <w:spacing w:after="0" w:line="240" w:lineRule="auto"/>
+        <w:rPr>
+          <w:rFonts w:ascii="Cambria" w:eastAsia="Cambria" w:hAnsi="Cambria" w:cs="Cambria"/>
+          <w:sz w:val="24"/>
+          <w:lang w:val="fr-FR"/>
+        </w:rPr>
+      </w:pPr>
+    </w:p>
+    <w:p>
+      <w:pPr>
+        <w:spacing w:after="0" w:line="240" w:lineRule="auto"/>
+        <w:rPr>
+          <w:rFonts w:ascii="Cambria" w:eastAsia="Cambria" w:hAnsi="Cambria" w:cs="Cambria"/>
+          <w:sz w:val="24"/>
+          <w:lang w:val="fr-FR"/>
+        </w:rPr>
+      </w:pPr>
+    </w:p>
+    <w:p>
+      <w:pPr>
+        <w:spacing w:after="0" w:line="240" w:lineRule="auto"/>
+        <w:rPr>
+          <w:rFonts w:ascii="Cambria" w:eastAsia="Cambria" w:hAnsi="Cambria" w:cs="Cambria"/>
+          <w:b/>
+          <w:sz w:val="24"/>
+          <w:u w:val="single"/>
+          <w:lang w:val="fr-FR"/>
+        </w:rPr>
+      </w:pPr>
+      <w:r>
+        <w:rPr>
+          <w:rFonts w:ascii="Cambria" w:eastAsia="Cambria" w:hAnsi="Cambria" w:cs="Cambria"/>
+          <w:b/>
+          <w:sz w:val="28"/>
+          <w:u w:val="single"/>
+          <w:lang w:val="fr-FR"/>
+        </w:rPr>
+        <w:lastRenderedPageBreak/>
         <w:t>Etudes du marché :</w:t>
       </w:r>
     </w:p>
@@ -374,12 +1381,6 @@
         <w:gridCol w:w="4606"/>
       </w:tblGrid>
       <w:tr>
-        <w:tblPrEx>
-          <w:tblCellMar>
-            <w:top w:w="0" w:type="dxa"/>
-            <w:bottom w:w="0" w:type="dxa"/>
-          </w:tblCellMar>
-        </w:tblPrEx>
         <w:trPr>
           <w:trHeight w:val="1"/>
         </w:trPr>
@@ -434,6 +1435,29 @@
                 <w:sz w:val="24"/>
                 <w:lang w:val="fr-FR"/>
               </w:rPr>
+              <w:t>Innovation sur le marché</w:t>
+            </w:r>
+          </w:p>
+          <w:p>
+            <w:pPr>
+              <w:numPr>
+                <w:ilvl w:val="0"/>
+                <w:numId w:val="1"/>
+              </w:numPr>
+              <w:spacing w:after="0" w:line="240" w:lineRule="auto"/>
+              <w:ind w:left="720" w:hanging="360"/>
+              <w:rPr>
+                <w:rFonts w:ascii="Cambria" w:eastAsia="Cambria" w:hAnsi="Cambria" w:cs="Cambria"/>
+                <w:sz w:val="24"/>
+                <w:lang w:val="fr-FR"/>
+              </w:rPr>
+            </w:pPr>
+            <w:r>
+              <w:rPr>
+                <w:rFonts w:ascii="Cambria" w:eastAsia="Cambria" w:hAnsi="Cambria" w:cs="Cambria"/>
+                <w:sz w:val="24"/>
+                <w:lang w:val="fr-FR"/>
+              </w:rPr>
               <w:t>Sens du contact de Jean</w:t>
             </w:r>
           </w:p>
@@ -461,15 +1485,14 @@
                 <w:sz w:val="24"/>
               </w:rPr>
             </w:pPr>
-            <w:proofErr w:type="spellStart"/>
             <w:r>
               <w:rPr>
                 <w:rFonts w:ascii="Cambria" w:eastAsia="Cambria" w:hAnsi="Cambria" w:cs="Cambria"/>
                 <w:sz w:val="24"/>
+                <w:lang w:val="fr-FR"/>
               </w:rPr>
               <w:t>Faiblesses</w:t>
             </w:r>
-            <w:proofErr w:type="spellEnd"/>
           </w:p>
           <w:p>
             <w:pPr>
@@ -489,27 +1512,12 @@
                 <w:rFonts w:ascii="Cambria" w:eastAsia="Cambria" w:hAnsi="Cambria" w:cs="Cambria"/>
                 <w:sz w:val="24"/>
               </w:rPr>
-              <w:t xml:space="preserve">Concept non </w:t>
+              <w:t>Concept non deposable</w:t>
             </w:r>
-            <w:proofErr w:type="spellStart"/>
-            <w:r>
-              <w:rPr>
-                <w:rFonts w:ascii="Cambria" w:eastAsia="Cambria" w:hAnsi="Cambria" w:cs="Cambria"/>
-                <w:sz w:val="24"/>
-              </w:rPr>
-              <w:t>déposé</w:t>
-            </w:r>
-            <w:proofErr w:type="spellEnd"/>
           </w:p>
         </w:tc>
       </w:tr>
       <w:tr>
-        <w:tblPrEx>
-          <w:tblCellMar>
-            <w:top w:w="0" w:type="dxa"/>
-            <w:bottom w:w="0" w:type="dxa"/>
-          </w:tblCellMar>
-        </w:tblPrEx>
         <w:trPr>
           <w:trHeight w:val="1"/>
         </w:trPr>
@@ -541,8 +1549,25 @@
               <w:rPr>
                 <w:rFonts w:ascii="Cambria" w:eastAsia="Cambria" w:hAnsi="Cambria" w:cs="Cambria"/>
                 <w:sz w:val="24"/>
+                <w:lang w:val="fr-FR"/>
               </w:rPr>
-              <w:t>Opportunités</w:t>
+              <w:t>Opportunité</w:t>
+            </w:r>
+            <w:r>
+              <w:rPr>
+                <w:rFonts w:ascii="Cambria" w:eastAsia="Cambria" w:hAnsi="Cambria" w:cs="Cambria"/>
+                <w:sz w:val="24"/>
+                <w:lang w:val="fr-FR"/>
+              </w:rPr>
+              <w:t>e</w:t>
+            </w:r>
+            <w:r>
+              <w:rPr>
+                <w:rFonts w:ascii="Cambria" w:eastAsia="Cambria" w:hAnsi="Cambria" w:cs="Cambria"/>
+                <w:sz w:val="24"/>
+                <w:lang w:val="fr-FR"/>
+              </w:rPr>
+              <w:t>s</w:t>
             </w:r>
             <w:proofErr w:type="spellEnd"/>
           </w:p>
@@ -566,6 +1591,67 @@
               </w:rPr>
               <w:t>Pas de concurrent</w:t>
             </w:r>
+          </w:p>
+          <w:p>
+            <w:pPr>
+              <w:numPr>
+                <w:ilvl w:val="0"/>
+                <w:numId w:val="3"/>
+              </w:numPr>
+              <w:spacing w:after="0" w:line="240" w:lineRule="auto"/>
+              <w:ind w:left="720" w:hanging="360"/>
+              <w:rPr>
+                <w:rFonts w:ascii="Cambria" w:eastAsia="Cambria" w:hAnsi="Cambria" w:cs="Cambria"/>
+                <w:sz w:val="24"/>
+              </w:rPr>
+            </w:pPr>
+            <w:r>
+              <w:rPr>
+                <w:rFonts w:ascii="Cambria" w:eastAsia="Cambria" w:hAnsi="Cambria" w:cs="Cambria"/>
+                <w:sz w:val="24"/>
+              </w:rPr>
+              <w:t xml:space="preserve">Un </w:t>
+            </w:r>
+            <w:r>
+              <w:rPr>
+                <w:rFonts w:ascii="Cambria" w:eastAsia="Cambria" w:hAnsi="Cambria" w:cs="Cambria"/>
+                <w:sz w:val="24"/>
+                <w:lang w:val="fr-FR"/>
+              </w:rPr>
+              <w:t>marché</w:t>
+            </w:r>
+            <w:r>
+              <w:rPr>
+                <w:rFonts w:ascii="Cambria" w:eastAsia="Cambria" w:hAnsi="Cambria" w:cs="Cambria"/>
+                <w:sz w:val="24"/>
+              </w:rPr>
+              <w:t xml:space="preserve"> </w:t>
+            </w:r>
+            <w:proofErr w:type="spellStart"/>
+            <w:r>
+              <w:rPr>
+                <w:rFonts w:ascii="Cambria" w:eastAsia="Cambria" w:hAnsi="Cambria" w:cs="Cambria"/>
+                <w:sz w:val="24"/>
+              </w:rPr>
+              <w:t>investisseur</w:t>
+            </w:r>
+            <w:proofErr w:type="spellEnd"/>
+            <w:r>
+              <w:rPr>
+                <w:rFonts w:ascii="Cambria" w:eastAsia="Cambria" w:hAnsi="Cambria" w:cs="Cambria"/>
+                <w:sz w:val="24"/>
+              </w:rPr>
+              <w:t>,</w:t>
+            </w:r>
+          </w:p>
+          <w:p>
+            <w:pPr>
+              <w:spacing w:after="0" w:line="240" w:lineRule="auto"/>
+              <w:rPr>
+                <w:rFonts w:ascii="Cambria" w:eastAsia="Cambria" w:hAnsi="Cambria" w:cs="Cambria"/>
+                <w:sz w:val="24"/>
+              </w:rPr>
+            </w:pPr>
           </w:p>
         </w:tc>
         <w:tc>
@@ -619,6 +1705,13 @@
               </w:rPr>
               <w:t>Apparition d’un concurrent</w:t>
             </w:r>
+            <w:r>
+              <w:rPr>
+                <w:rFonts w:ascii="Cambria" w:eastAsia="Cambria" w:hAnsi="Cambria" w:cs="Cambria"/>
+                <w:sz w:val="24"/>
+              </w:rPr>
+              <w:t>,</w:t>
+            </w:r>
           </w:p>
           <w:p>
             <w:pPr>
@@ -642,6 +1735,14 @@
               </w:rPr>
               <w:t>Refus d’héberger l’application par le Play Store ou l’Apple Store</w:t>
             </w:r>
+            <w:r>
+              <w:rPr>
+                <w:rFonts w:ascii="Cambria" w:eastAsia="Cambria" w:hAnsi="Cambria" w:cs="Cambria"/>
+                <w:sz w:val="24"/>
+                <w:lang w:val="fr-FR"/>
+              </w:rPr>
+              <w:t>,</w:t>
+            </w:r>
           </w:p>
           <w:p>
             <w:pPr>
@@ -663,7 +1764,23 @@
                 <w:sz w:val="24"/>
                 <w:lang w:val="fr-FR"/>
               </w:rPr>
-              <w:t>Reprise de l’idée avec une nouvelle technologie</w:t>
+              <w:t xml:space="preserve">Reprise de l’idée avec une </w:t>
+            </w:r>
+            <w:r>
+              <w:rPr>
+                <w:rFonts w:ascii="Cambria" w:eastAsia="Cambria" w:hAnsi="Cambria" w:cs="Cambria"/>
+                <w:sz w:val="24"/>
+                <w:lang w:val="fr-FR"/>
+              </w:rPr>
+              <w:t>technologie</w:t>
+            </w:r>
+            <w:r>
+              <w:rPr>
+                <w:rFonts w:ascii="Cambria" w:eastAsia="Cambria" w:hAnsi="Cambria" w:cs="Cambria"/>
+                <w:sz w:val="24"/>
+                <w:lang w:val="fr-FR"/>
+              </w:rPr>
+              <w:t xml:space="preserve"> différente.</w:t>
             </w:r>
           </w:p>
         </w:tc>
@@ -684,7 +1801,8 @@
         <w:spacing w:after="0" w:line="240" w:lineRule="auto"/>
         <w:rPr>
           <w:rFonts w:ascii="Cambria" w:eastAsia="Cambria" w:hAnsi="Cambria" w:cs="Cambria"/>
-          <w:sz w:val="24"/>
+          <w:b/>
+          <w:sz w:val="28"/>
           <w:u w:val="single"/>
           <w:lang w:val="fr-FR"/>
         </w:rPr>
@@ -692,7 +1810,8 @@
       <w:r>
         <w:rPr>
           <w:rFonts w:ascii="Cambria" w:eastAsia="Cambria" w:hAnsi="Cambria" w:cs="Cambria"/>
-          <w:sz w:val="24"/>
+          <w:b/>
+          <w:sz w:val="28"/>
           <w:u w:val="single"/>
           <w:lang w:val="fr-FR"/>
         </w:rPr>
@@ -724,25 +1843,62 @@
           <w:sz w:val="24"/>
           <w:lang w:val="fr-FR"/>
         </w:rPr>
-        <w:t>Nos clients seront tous les propriétaires d’entreprise qui nécessite des commandes par les clients : propriétaire de bar, fournisseur de boisson, gérant de restaurant, distributeur de quincaillerie…</w:t>
-      </w:r>
-    </w:p>
-    <w:p>
-      <w:pPr>
-        <w:spacing w:after="0" w:line="240" w:lineRule="auto"/>
-        <w:rPr>
-          <w:rFonts w:ascii="Cambria" w:eastAsia="Cambria" w:hAnsi="Cambria" w:cs="Cambria"/>
-          <w:sz w:val="24"/>
-          <w:lang w:val="fr-FR"/>
-        </w:rPr>
-      </w:pPr>
-    </w:p>
-    <w:p>
-      <w:pPr>
-        <w:spacing w:after="0" w:line="240" w:lineRule="auto"/>
-        <w:rPr>
-          <w:rFonts w:ascii="Cambria" w:eastAsia="Cambria" w:hAnsi="Cambria" w:cs="Cambria"/>
-          <w:sz w:val="24"/>
+        <w:t xml:space="preserve">Nos clients seront </w:t>
+      </w:r>
+      <w:proofErr w:type="gramStart"/>
+      <w:r>
+        <w:rPr>
+          <w:rFonts w:ascii="Cambria" w:eastAsia="Cambria" w:hAnsi="Cambria" w:cs="Cambria"/>
+          <w:sz w:val="24"/>
+          <w:lang w:val="fr-FR"/>
+        </w:rPr>
+        <w:t>varié</w:t>
+      </w:r>
+      <w:proofErr w:type="gramEnd"/>
+      <w:r>
+        <w:rPr>
+          <w:rFonts w:ascii="Cambria" w:eastAsia="Cambria" w:hAnsi="Cambria" w:cs="Cambria"/>
+          <w:sz w:val="24"/>
+          <w:lang w:val="fr-FR"/>
+        </w:rPr>
+        <w:t xml:space="preserve">. Nous ne choisissons pas de nous limiter à un domaine. </w:t>
+      </w:r>
+    </w:p>
+    <w:p>
+      <w:pPr>
+        <w:spacing w:after="0" w:line="240" w:lineRule="auto"/>
+        <w:rPr>
+          <w:rFonts w:ascii="Cambria" w:eastAsia="Cambria" w:hAnsi="Cambria" w:cs="Cambria"/>
+          <w:sz w:val="24"/>
+          <w:lang w:val="fr-FR"/>
+        </w:rPr>
+      </w:pPr>
+      <w:r>
+        <w:rPr>
+          <w:rFonts w:ascii="Cambria" w:eastAsia="Cambria" w:hAnsi="Cambria" w:cs="Cambria"/>
+          <w:sz w:val="24"/>
+          <w:lang w:val="fr-FR"/>
+        </w:rPr>
+        <w:t>Notre logiciel sera conçu de façon agile, nous pourrons ainsi faire évoluer facilement notre logiciel en fonction des besoins des différents clients.</w:t>
+      </w:r>
+    </w:p>
+    <w:p>
+      <w:pPr>
+        <w:spacing w:after="0" w:line="240" w:lineRule="auto"/>
+        <w:rPr>
+          <w:rFonts w:ascii="Cambria" w:eastAsia="Cambria" w:hAnsi="Cambria" w:cs="Cambria"/>
+          <w:sz w:val="24"/>
+          <w:lang w:val="fr-FR"/>
+        </w:rPr>
+      </w:pPr>
+    </w:p>
+    <w:p>
+      <w:pPr>
+        <w:spacing w:after="0" w:line="240" w:lineRule="auto"/>
+        <w:rPr>
+          <w:rFonts w:ascii="Cambria" w:eastAsia="Cambria" w:hAnsi="Cambria" w:cs="Cambria"/>
+          <w:i/>
+          <w:sz w:val="28"/>
           <w:u w:val="single"/>
           <w:lang w:val="fr-FR"/>
         </w:rPr>
@@ -750,10 +1906,176 @@
       <w:r>
         <w:rPr>
           <w:rFonts w:ascii="Cambria" w:eastAsia="Cambria" w:hAnsi="Cambria" w:cs="Cambria"/>
-          <w:sz w:val="24"/>
+          <w:i/>
+          <w:sz w:val="28"/>
           <w:u w:val="single"/>
           <w:lang w:val="fr-FR"/>
         </w:rPr>
+        <w:t>Nos clients seront par exemple :</w:t>
+      </w:r>
+    </w:p>
+    <w:p>
+      <w:pPr>
+        <w:spacing w:after="0" w:line="240" w:lineRule="auto"/>
+        <w:rPr>
+          <w:rFonts w:ascii="Cambria" w:eastAsia="Cambria" w:hAnsi="Cambria" w:cs="Cambria"/>
+          <w:sz w:val="24"/>
+          <w:lang w:val="fr-FR"/>
+        </w:rPr>
+      </w:pPr>
+    </w:p>
+    <w:p>
+      <w:pPr>
+        <w:pStyle w:val="ListParagraph"/>
+        <w:numPr>
+          <w:ilvl w:val="0"/>
+          <w:numId w:val="5"/>
+        </w:numPr>
+        <w:spacing w:after="0" w:line="240" w:lineRule="auto"/>
+        <w:rPr>
+          <w:rFonts w:ascii="Cambria" w:eastAsia="Cambria" w:hAnsi="Cambria" w:cs="Cambria"/>
+          <w:sz w:val="24"/>
+          <w:lang w:val="fr-FR"/>
+        </w:rPr>
+      </w:pPr>
+      <w:r>
+        <w:rPr>
+          <w:rFonts w:ascii="Cambria" w:eastAsia="Cambria" w:hAnsi="Cambria" w:cs="Cambria"/>
+          <w:sz w:val="24"/>
+          <w:lang w:val="fr-FR"/>
+        </w:rPr>
+        <w:t>Les propriétaires d’entreprise qui ont une interaction directe avec les clients.</w:t>
+      </w:r>
+    </w:p>
+    <w:p>
+      <w:pPr>
+        <w:pStyle w:val="ListParagraph"/>
+        <w:numPr>
+          <w:ilvl w:val="0"/>
+          <w:numId w:val="5"/>
+        </w:numPr>
+        <w:spacing w:after="0" w:line="240" w:lineRule="auto"/>
+        <w:rPr>
+          <w:rFonts w:ascii="Cambria" w:eastAsia="Cambria" w:hAnsi="Cambria" w:cs="Cambria"/>
+          <w:sz w:val="24"/>
+          <w:lang w:val="fr-FR"/>
+        </w:rPr>
+      </w:pPr>
+      <w:r>
+        <w:rPr>
+          <w:rFonts w:ascii="Cambria" w:eastAsia="Cambria" w:hAnsi="Cambria" w:cs="Cambria"/>
+          <w:sz w:val="24"/>
+          <w:lang w:val="fr-FR"/>
+        </w:rPr>
+        <w:t>Patrons de bar,</w:t>
+      </w:r>
+    </w:p>
+    <w:p>
+      <w:pPr>
+        <w:pStyle w:val="ListParagraph"/>
+        <w:numPr>
+          <w:ilvl w:val="0"/>
+          <w:numId w:val="5"/>
+        </w:numPr>
+        <w:spacing w:after="0" w:line="240" w:lineRule="auto"/>
+        <w:rPr>
+          <w:rFonts w:ascii="Cambria" w:eastAsia="Cambria" w:hAnsi="Cambria" w:cs="Cambria"/>
+          <w:sz w:val="24"/>
+          <w:lang w:val="fr-FR"/>
+        </w:rPr>
+      </w:pPr>
+      <w:r>
+        <w:rPr>
+          <w:rFonts w:ascii="Cambria" w:eastAsia="Cambria" w:hAnsi="Cambria" w:cs="Cambria"/>
+          <w:sz w:val="24"/>
+          <w:lang w:val="fr-FR"/>
+        </w:rPr>
+        <w:t>Fournisseur de boissons,</w:t>
+      </w:r>
+    </w:p>
+    <w:p>
+      <w:pPr>
+        <w:pStyle w:val="ListParagraph"/>
+        <w:numPr>
+          <w:ilvl w:val="0"/>
+          <w:numId w:val="5"/>
+        </w:numPr>
+        <w:spacing w:after="0" w:line="240" w:lineRule="auto"/>
+        <w:rPr>
+          <w:rFonts w:ascii="Cambria" w:eastAsia="Cambria" w:hAnsi="Cambria" w:cs="Cambria"/>
+          <w:sz w:val="24"/>
+          <w:lang w:val="fr-FR"/>
+        </w:rPr>
+      </w:pPr>
+      <w:r>
+        <w:rPr>
+          <w:rFonts w:ascii="Cambria" w:eastAsia="Cambria" w:hAnsi="Cambria" w:cs="Cambria"/>
+          <w:sz w:val="24"/>
+          <w:lang w:val="fr-FR"/>
+        </w:rPr>
+        <w:t>Boites de nuit,</w:t>
+      </w:r>
+    </w:p>
+    <w:p>
+      <w:pPr>
+        <w:pStyle w:val="ListParagraph"/>
+        <w:numPr>
+          <w:ilvl w:val="0"/>
+          <w:numId w:val="5"/>
+        </w:numPr>
+        <w:spacing w:after="0" w:line="240" w:lineRule="auto"/>
+        <w:rPr>
+          <w:rFonts w:ascii="Cambria" w:eastAsia="Cambria" w:hAnsi="Cambria" w:cs="Cambria"/>
+          <w:sz w:val="24"/>
+          <w:lang w:val="fr-FR"/>
+        </w:rPr>
+      </w:pPr>
+      <w:r>
+        <w:rPr>
+          <w:rFonts w:ascii="Cambria" w:eastAsia="Cambria" w:hAnsi="Cambria" w:cs="Cambria"/>
+          <w:sz w:val="24"/>
+          <w:lang w:val="fr-FR"/>
+        </w:rPr>
+        <w:t>Restaurateurs.</w:t>
+      </w:r>
+    </w:p>
+    <w:p>
+      <w:pPr>
+        <w:spacing w:after="0" w:line="240" w:lineRule="auto"/>
+        <w:rPr>
+          <w:rFonts w:ascii="Cambria" w:eastAsia="Cambria" w:hAnsi="Cambria" w:cs="Cambria"/>
+          <w:sz w:val="24"/>
+          <w:lang w:val="fr-FR"/>
+        </w:rPr>
+      </w:pPr>
+      <w:r>
+        <w:rPr>
+          <w:rFonts w:ascii="Cambria" w:eastAsia="Cambria" w:hAnsi="Cambria" w:cs="Cambria"/>
+          <w:sz w:val="24"/>
+          <w:lang w:val="fr-FR"/>
+        </w:rPr>
+        <w:t xml:space="preserve"> </w:t>
+      </w:r>
+    </w:p>
+    <w:p>
+      <w:pPr>
+        <w:spacing w:after="0" w:line="240" w:lineRule="auto"/>
+        <w:rPr>
+          <w:rFonts w:ascii="Cambria" w:eastAsia="Cambria" w:hAnsi="Cambria" w:cs="Cambria"/>
+          <w:b/>
+          <w:sz w:val="28"/>
+          <w:u w:val="single"/>
+          <w:lang w:val="fr-FR"/>
+        </w:rPr>
+      </w:pPr>
+      <w:r>
+        <w:rPr>
+          <w:rFonts w:ascii="Cambria" w:eastAsia="Cambria" w:hAnsi="Cambria" w:cs="Cambria"/>
+          <w:b/>
+          <w:sz w:val="28"/>
+          <w:u w:val="single"/>
+          <w:lang w:val="fr-FR"/>
+        </w:rPr>
         <w:t>Localisation géographique :</w:t>
       </w:r>
     </w:p>
@@ -783,15 +2105,7 @@
           <w:sz w:val="24"/>
           <w:lang w:val="fr-FR"/>
         </w:rPr>
-        <w:t xml:space="preserve">Les locaux de l’entreprise </w:t>
-      </w:r>
-      <w:r>
-        <w:rPr>
-          <w:rFonts w:ascii="Cambria" w:eastAsia="Cambria" w:hAnsi="Cambria" w:cs="Cambria"/>
-          <w:sz w:val="24"/>
-          <w:lang w:val="fr-FR"/>
-        </w:rPr>
-        <w:t>seront basés chez Jean MINOUFLET à ........ .</w:t>
+        <w:t>Les locaux de l’entreprise seront basés chez Jean MINOUFLET à ........ .</w:t>
       </w:r>
     </w:p>
     <w:p>
@@ -827,8 +2141,9 @@
         <w:spacing w:after="0" w:line="240" w:lineRule="auto"/>
         <w:rPr>
           <w:rFonts w:ascii="Cambria" w:eastAsia="Cambria" w:hAnsi="Cambria" w:cs="Cambria"/>
+          <w:b/>
           <w:color w:val="000000"/>
-          <w:sz w:val="24"/>
+          <w:sz w:val="28"/>
           <w:shd w:val="clear" w:color="auto" w:fill="FFFFFF"/>
           <w:lang w:val="fr-FR"/>
         </w:rPr>
@@ -836,8 +2151,9 @@
       <w:r>
         <w:rPr>
           <w:rFonts w:ascii="Cambria" w:eastAsia="Cambria" w:hAnsi="Cambria" w:cs="Cambria"/>
+          <w:b/>
           <w:color w:val="000000"/>
-          <w:sz w:val="24"/>
+          <w:sz w:val="28"/>
           <w:u w:val="single"/>
           <w:shd w:val="clear" w:color="auto" w:fill="FFFFFF"/>
           <w:lang w:val="fr-FR"/>
@@ -894,8 +2210,9 @@
         <w:spacing w:after="0" w:line="240" w:lineRule="auto"/>
         <w:rPr>
           <w:rFonts w:ascii="Cambria" w:eastAsia="Cambria" w:hAnsi="Cambria" w:cs="Cambria"/>
+          <w:b/>
           <w:color w:val="000000"/>
-          <w:sz w:val="24"/>
+          <w:sz w:val="28"/>
           <w:u w:val="single"/>
           <w:shd w:val="clear" w:color="auto" w:fill="FFFFFF"/>
           <w:lang w:val="fr-FR"/>
@@ -904,8 +2221,9 @@
       <w:r>
         <w:rPr>
           <w:rFonts w:ascii="Cambria" w:eastAsia="Cambria" w:hAnsi="Cambria" w:cs="Cambria"/>
+          <w:b/>
           <w:color w:val="000000"/>
-          <w:sz w:val="24"/>
+          <w:sz w:val="28"/>
           <w:u w:val="single"/>
           <w:shd w:val="clear" w:color="auto" w:fill="FFFFFF"/>
           <w:lang w:val="fr-FR"/>
@@ -927,6 +2245,11 @@
     </w:p>
     <w:p>
       <w:pPr>
+        <w:pStyle w:val="ListParagraph"/>
+        <w:numPr>
+          <w:ilvl w:val="0"/>
+          <w:numId w:val="5"/>
+        </w:numPr>
         <w:spacing w:after="0" w:line="240" w:lineRule="auto"/>
         <w:rPr>
           <w:rFonts w:ascii="Cambria" w:eastAsia="Cambria" w:hAnsi="Cambria" w:cs="Cambria"/>
@@ -944,11 +2267,16 @@
           <w:shd w:val="clear" w:color="auto" w:fill="FFFFFF"/>
           <w:lang w:val="fr-FR"/>
         </w:rPr>
-        <w:t>Matériel informatique de travail, support de communication, locaux à prévoir</w:t>
-      </w:r>
-    </w:p>
-    <w:p>
-      <w:pPr>
+        <w:t xml:space="preserve">Matériel informatique de travail, </w:t>
+      </w:r>
+    </w:p>
+    <w:p>
+      <w:pPr>
+        <w:pStyle w:val="ListParagraph"/>
+        <w:numPr>
+          <w:ilvl w:val="0"/>
+          <w:numId w:val="5"/>
+        </w:numPr>
         <w:spacing w:after="0" w:line="240" w:lineRule="auto"/>
         <w:rPr>
           <w:rFonts w:ascii="Cambria" w:eastAsia="Cambria" w:hAnsi="Cambria" w:cs="Cambria"/>
@@ -958,10 +2286,7 @@
           <w:lang w:val="fr-FR"/>
         </w:rPr>
       </w:pPr>
-    </w:p>
-    <w:p>
-      <w:pPr>
-        <w:spacing w:after="0" w:line="240" w:lineRule="auto"/>
+      <w:r>
         <w:rPr>
           <w:rFonts w:ascii="Cambria" w:eastAsia="Cambria" w:hAnsi="Cambria" w:cs="Cambria"/>
           <w:color w:val="000000"/>
@@ -969,11 +2294,9 @@
           <w:shd w:val="clear" w:color="auto" w:fill="FFFFFF"/>
           <w:lang w:val="fr-FR"/>
         </w:rPr>
-      </w:pPr>
-    </w:p>
-    <w:p>
-      <w:pPr>
-        <w:spacing w:after="0" w:line="240" w:lineRule="auto"/>
+        <w:t>S</w:t>
+      </w:r>
+      <w:r>
         <w:rPr>
           <w:rFonts w:ascii="Cambria" w:eastAsia="Cambria" w:hAnsi="Cambria" w:cs="Cambria"/>
           <w:color w:val="000000"/>
@@ -981,8 +2304,8 @@
           <w:shd w:val="clear" w:color="auto" w:fill="FFFFFF"/>
           <w:lang w:val="fr-FR"/>
         </w:rPr>
-      </w:pPr>
-      <w:proofErr w:type="gramStart"/>
+        <w:t>upport de communication</w:t>
+      </w:r>
       <w:r>
         <w:rPr>
           <w:rFonts w:ascii="Cambria" w:eastAsia="Cambria" w:hAnsi="Cambria" w:cs="Cambria"/>
@@ -991,9 +2314,8 @@
           <w:shd w:val="clear" w:color="auto" w:fill="FFFFFF"/>
           <w:lang w:val="fr-FR"/>
         </w:rPr>
-        <w:t>organisation</w:t>
-      </w:r>
-      <w:proofErr w:type="gramEnd"/>
+        <w:t xml:space="preserve"> (flyers, publicités, salons, tee-shirts)</w:t>
+      </w:r>
       <w:r>
         <w:rPr>
           <w:rFonts w:ascii="Cambria" w:eastAsia="Cambria" w:hAnsi="Cambria" w:cs="Cambria"/>
@@ -1002,10 +2324,17 @@
           <w:shd w:val="clear" w:color="auto" w:fill="FFFFFF"/>
           <w:lang w:val="fr-FR"/>
         </w:rPr>
-        <w:t xml:space="preserve"> interne, logo, diapo, </w:t>
-      </w:r>
-      <w:proofErr w:type="spellStart"/>
-      <w:r>
+        <w:t xml:space="preserve">, </w:t>
+      </w:r>
+    </w:p>
+    <w:p>
+      <w:pPr>
+        <w:pStyle w:val="ListParagraph"/>
+        <w:numPr>
+          <w:ilvl w:val="0"/>
+          <w:numId w:val="5"/>
+        </w:numPr>
+        <w:spacing w:after="0" w:line="240" w:lineRule="auto"/>
         <w:rPr>
           <w:rFonts w:ascii="Cambria" w:eastAsia="Cambria" w:hAnsi="Cambria" w:cs="Cambria"/>
           <w:color w:val="000000"/>
@@ -1013,9 +2342,7 @@
           <w:shd w:val="clear" w:color="auto" w:fill="FFFFFF"/>
           <w:lang w:val="fr-FR"/>
         </w:rPr>
-        <w:t>strategie</w:t>
-      </w:r>
-      <w:proofErr w:type="spellEnd"/>
+      </w:pPr>
       <w:r>
         <w:rPr>
           <w:rFonts w:ascii="Cambria" w:eastAsia="Cambria" w:hAnsi="Cambria" w:cs="Cambria"/>
@@ -1024,9 +2351,8 @@
           <w:shd w:val="clear" w:color="auto" w:fill="FFFFFF"/>
           <w:lang w:val="fr-FR"/>
         </w:rPr>
-        <w:t xml:space="preserve"> de </w:t>
-      </w:r>
-      <w:proofErr w:type="spellStart"/>
+        <w:t>L</w:t>
+      </w:r>
       <w:r>
         <w:rPr>
           <w:rFonts w:ascii="Cambria" w:eastAsia="Cambria" w:hAnsi="Cambria" w:cs="Cambria"/>
@@ -1035,13 +2361,9 @@
           <w:shd w:val="clear" w:color="auto" w:fill="FFFFFF"/>
           <w:lang w:val="fr-FR"/>
         </w:rPr>
-        <w:t>com</w:t>
-      </w:r>
-      <w:proofErr w:type="spellEnd"/>
-    </w:p>
-    <w:p>
-      <w:pPr>
-        <w:spacing w:after="0" w:line="240" w:lineRule="auto"/>
+        <w:t xml:space="preserve">ocaux à </w:t>
+      </w:r>
+      <w:r>
         <w:rPr>
           <w:rFonts w:ascii="Cambria" w:eastAsia="Cambria" w:hAnsi="Cambria" w:cs="Cambria"/>
           <w:color w:val="000000"/>
@@ -1049,11 +2371,9 @@
           <w:shd w:val="clear" w:color="auto" w:fill="FFFFFF"/>
           <w:lang w:val="fr-FR"/>
         </w:rPr>
-      </w:pPr>
-    </w:p>
-    <w:p>
-      <w:pPr>
-        <w:spacing w:after="0" w:line="240" w:lineRule="auto"/>
+        <w:t>prévoir</w:t>
+      </w:r>
+      <w:r>
         <w:rPr>
           <w:rFonts w:ascii="Cambria" w:eastAsia="Cambria" w:hAnsi="Cambria" w:cs="Cambria"/>
           <w:color w:val="000000"/>
@@ -1061,8 +2381,17 @@
           <w:shd w:val="clear" w:color="auto" w:fill="FFFFFF"/>
           <w:lang w:val="fr-FR"/>
         </w:rPr>
-      </w:pPr>
-      <w:r>
+        <w:t>.</w:t>
+      </w:r>
+    </w:p>
+    <w:p>
+      <w:pPr>
+        <w:pStyle w:val="ListParagraph"/>
+        <w:numPr>
+          <w:ilvl w:val="0"/>
+          <w:numId w:val="5"/>
+        </w:numPr>
+        <w:spacing w:after="0" w:line="240" w:lineRule="auto"/>
         <w:rPr>
           <w:rFonts w:ascii="Cambria" w:eastAsia="Cambria" w:hAnsi="Cambria" w:cs="Cambria"/>
           <w:color w:val="000000"/>
@@ -1070,12 +2399,8 @@
           <w:shd w:val="clear" w:color="auto" w:fill="FFFFFF"/>
           <w:lang w:val="fr-FR"/>
         </w:rPr>
-        <w:t>2 tablettes, 1 client + 1 client du client + prestation de service</w:t>
-      </w:r>
-    </w:p>
-    <w:p>
-      <w:pPr>
-        <w:spacing w:after="0" w:line="240" w:lineRule="auto"/>
+      </w:pPr>
+      <w:r>
         <w:rPr>
           <w:rFonts w:ascii="Cambria" w:eastAsia="Cambria" w:hAnsi="Cambria" w:cs="Cambria"/>
           <w:color w:val="000000"/>
@@ -1083,7 +2408,8 @@
           <w:shd w:val="clear" w:color="auto" w:fill="FFFFFF"/>
           <w:lang w:val="fr-FR"/>
         </w:rPr>
-      </w:pPr>
+        <w:t>2 Tablettes (Une Client de test, une Serveur de test).</w:t>
+      </w:r>
     </w:p>
     <w:p>
       <w:pPr>
@@ -1092,6 +2418,43 @@
           <w:rFonts w:ascii="Cambria" w:eastAsia="Cambria" w:hAnsi="Cambria" w:cs="Cambria"/>
           <w:color w:val="000000"/>
           <w:sz w:val="24"/>
+          <w:shd w:val="clear" w:color="auto" w:fill="FFFFFF"/>
+          <w:lang w:val="fr-FR"/>
+        </w:rPr>
+      </w:pPr>
+    </w:p>
+    <w:p>
+      <w:pPr>
+        <w:spacing w:after="0" w:line="240" w:lineRule="auto"/>
+        <w:rPr>
+          <w:rFonts w:ascii="Cambria" w:eastAsia="Cambria" w:hAnsi="Cambria" w:cs="Cambria"/>
+          <w:color w:val="000000"/>
+          <w:sz w:val="24"/>
+          <w:shd w:val="clear" w:color="auto" w:fill="FFFFFF"/>
+          <w:lang w:val="fr-FR"/>
+        </w:rPr>
+      </w:pPr>
+    </w:p>
+    <w:p>
+      <w:pPr>
+        <w:spacing w:after="0" w:line="240" w:lineRule="auto"/>
+        <w:rPr>
+          <w:rFonts w:ascii="Cambria" w:eastAsia="Cambria" w:hAnsi="Cambria" w:cs="Cambria"/>
+          <w:color w:val="000000"/>
+          <w:sz w:val="24"/>
+          <w:shd w:val="clear" w:color="auto" w:fill="FFFFFF"/>
+          <w:lang w:val="fr-FR"/>
+        </w:rPr>
+      </w:pPr>
+    </w:p>
+    <w:p>
+      <w:pPr>
+        <w:spacing w:after="0" w:line="240" w:lineRule="auto"/>
+        <w:rPr>
+          <w:rFonts w:ascii="Cambria" w:eastAsia="Cambria" w:hAnsi="Cambria" w:cs="Cambria"/>
+          <w:b/>
+          <w:color w:val="000000"/>
+          <w:sz w:val="28"/>
           <w:u w:val="single"/>
           <w:shd w:val="clear" w:color="auto" w:fill="FFFFFF"/>
           <w:lang w:val="fr-FR"/>
@@ -1100,52 +2463,447 @@
       <w:r>
         <w:rPr>
           <w:rFonts w:ascii="Cambria" w:eastAsia="Cambria" w:hAnsi="Cambria" w:cs="Cambria"/>
+          <w:b/>
           <w:color w:val="000000"/>
-          <w:sz w:val="24"/>
+          <w:sz w:val="28"/>
           <w:u w:val="single"/>
           <w:shd w:val="clear" w:color="auto" w:fill="FFFFFF"/>
           <w:lang w:val="fr-FR"/>
         </w:rPr>
-        <w:t xml:space="preserve">Stratégie de communication </w:t>
-      </w:r>
-      <w:r>
-        <w:rPr>
-          <w:rFonts w:ascii="Cambria" w:eastAsia="Cambria" w:hAnsi="Cambria" w:cs="Cambria"/>
-          <w:color w:val="000000"/>
-          <w:sz w:val="24"/>
+        <w:t>Stratégie de communication :</w:t>
+      </w:r>
+    </w:p>
+    <w:p>
+      <w:pPr>
+        <w:spacing w:after="0" w:line="240" w:lineRule="auto"/>
+        <w:rPr>
+          <w:rFonts w:ascii="Cambria" w:eastAsia="Cambria" w:hAnsi="Cambria" w:cs="Cambria"/>
+          <w:sz w:val="24"/>
+          <w:lang w:val="fr-FR"/>
+        </w:rPr>
+      </w:pPr>
+    </w:p>
+    <w:p>
+      <w:pPr>
+        <w:spacing w:after="0" w:line="240" w:lineRule="auto"/>
+        <w:ind w:firstLine="720"/>
+        <w:rPr>
+          <w:rFonts w:ascii="Cambria" w:eastAsia="Cambria" w:hAnsi="Cambria" w:cs="Cambria"/>
+          <w:sz w:val="24"/>
+          <w:lang w:val="fr-FR"/>
+        </w:rPr>
+      </w:pPr>
+      <w:r>
+        <w:rPr>
+          <w:rFonts w:ascii="Cambria" w:eastAsia="Cambria" w:hAnsi="Cambria" w:cs="Cambria"/>
+          <w:sz w:val="24"/>
+          <w:lang w:val="fr-FR"/>
+        </w:rPr>
+        <w:t xml:space="preserve">Tout d'abord elle passera par un </w:t>
+      </w:r>
+      <w:r>
+        <w:rPr>
+          <w:rFonts w:ascii="Cambria" w:eastAsia="Cambria" w:hAnsi="Cambria" w:cs="Cambria"/>
+          <w:sz w:val="24"/>
+          <w:lang w:val="fr-FR"/>
+        </w:rPr>
+        <w:t>démarchage</w:t>
+      </w:r>
+      <w:r>
+        <w:rPr>
+          <w:rFonts w:ascii="Cambria" w:eastAsia="Cambria" w:hAnsi="Cambria" w:cs="Cambria"/>
+          <w:sz w:val="24"/>
+          <w:lang w:val="fr-FR"/>
+        </w:rPr>
+        <w:t xml:space="preserve"> direct de la part de Jean avec une mise en avant des avantages de </w:t>
+      </w:r>
+      <w:r>
+        <w:rPr>
+          <w:rFonts w:ascii="Cambria" w:eastAsia="Cambria" w:hAnsi="Cambria" w:cs="Cambria"/>
+          <w:sz w:val="24"/>
+          <w:lang w:val="fr-FR"/>
+        </w:rPr>
+        <w:t>nos solutions</w:t>
+      </w:r>
+      <w:r>
+        <w:rPr>
+          <w:rFonts w:ascii="Cambria" w:eastAsia="Cambria" w:hAnsi="Cambria" w:cs="Cambria"/>
+          <w:sz w:val="24"/>
+          <w:lang w:val="fr-FR"/>
+        </w:rPr>
+        <w:t xml:space="preserve"> de commande simplifié.</w:t>
+      </w:r>
+    </w:p>
+    <w:p>
+      <w:pPr>
+        <w:spacing w:after="0" w:line="240" w:lineRule="auto"/>
+        <w:rPr>
+          <w:rFonts w:ascii="Cambria" w:eastAsia="Cambria" w:hAnsi="Cambria" w:cs="Cambria"/>
+          <w:sz w:val="24"/>
+          <w:lang w:val="fr-FR"/>
+        </w:rPr>
+      </w:pPr>
+    </w:p>
+    <w:p>
+      <w:pPr>
+        <w:spacing w:after="0" w:line="240" w:lineRule="auto"/>
+        <w:ind w:firstLine="720"/>
+        <w:rPr>
+          <w:rFonts w:ascii="Cambria" w:eastAsia="Cambria" w:hAnsi="Cambria" w:cs="Cambria"/>
+          <w:sz w:val="24"/>
+          <w:lang w:val="fr-FR"/>
+        </w:rPr>
+      </w:pPr>
+      <w:r>
+        <w:rPr>
+          <w:rFonts w:ascii="Cambria" w:eastAsia="Cambria" w:hAnsi="Cambria" w:cs="Cambria"/>
+          <w:sz w:val="24"/>
+          <w:lang w:val="fr-FR"/>
+        </w:rPr>
+        <w:t xml:space="preserve">Dans un </w:t>
+      </w:r>
+      <w:r>
+        <w:rPr>
+          <w:rFonts w:ascii="Cambria" w:eastAsia="Cambria" w:hAnsi="Cambria" w:cs="Cambria"/>
+          <w:sz w:val="24"/>
+          <w:lang w:val="fr-FR"/>
+        </w:rPr>
+        <w:t>deuxième</w:t>
+      </w:r>
+      <w:r>
+        <w:rPr>
+          <w:rFonts w:ascii="Cambria" w:eastAsia="Cambria" w:hAnsi="Cambria" w:cs="Cambria"/>
+          <w:sz w:val="24"/>
+          <w:lang w:val="fr-FR"/>
+        </w:rPr>
+        <w:t xml:space="preserve"> temps, en partenariat avec les bars </w:t>
+      </w:r>
+      <w:r>
+        <w:rPr>
+          <w:rFonts w:ascii="Cambria" w:eastAsia="Cambria" w:hAnsi="Cambria" w:cs="Cambria"/>
+          <w:sz w:val="24"/>
+          <w:lang w:val="fr-FR"/>
+        </w:rPr>
+        <w:t>déjà</w:t>
+      </w:r>
+      <w:r>
+        <w:rPr>
+          <w:rFonts w:ascii="Cambria" w:eastAsia="Cambria" w:hAnsi="Cambria" w:cs="Cambria"/>
+          <w:sz w:val="24"/>
+          <w:lang w:val="fr-FR"/>
+        </w:rPr>
+        <w:t xml:space="preserve"> existant, il sera mise en place des soirées tournant </w:t>
+      </w:r>
+      <w:r>
+        <w:rPr>
+          <w:rFonts w:ascii="Cambria" w:eastAsia="Cambria" w:hAnsi="Cambria" w:cs="Cambria"/>
+          <w:sz w:val="24"/>
+          <w:lang w:val="fr-FR"/>
+        </w:rPr>
+        <w:t xml:space="preserve">autour du </w:t>
+      </w:r>
+      <w:r>
+        <w:rPr>
+          <w:rFonts w:ascii="Cambria" w:eastAsia="Cambria" w:hAnsi="Cambria" w:cs="Cambria"/>
+          <w:sz w:val="24"/>
+          <w:lang w:val="fr-FR"/>
+        </w:rPr>
+        <w:t>thème</w:t>
+      </w:r>
+      <w:r>
+        <w:rPr>
+          <w:rFonts w:ascii="Cambria" w:eastAsia="Cambria" w:hAnsi="Cambria" w:cs="Cambria"/>
+          <w:sz w:val="24"/>
+          <w:lang w:val="fr-FR"/>
+        </w:rPr>
+        <w:t xml:space="preserve"> « technologique »</w:t>
+      </w:r>
+      <w:r>
+        <w:rPr>
+          <w:rFonts w:ascii="Cambria" w:eastAsia="Cambria" w:hAnsi="Cambria" w:cs="Cambria"/>
+          <w:sz w:val="24"/>
+          <w:lang w:val="fr-FR"/>
+        </w:rPr>
+        <w:t xml:space="preserve"> pour mettre en avant notre solutions.</w:t>
+      </w:r>
+    </w:p>
+    <w:p>
+      <w:pPr>
+        <w:spacing w:after="0" w:line="240" w:lineRule="auto"/>
+        <w:rPr>
+          <w:rFonts w:ascii="Cambria" w:eastAsia="Cambria" w:hAnsi="Cambria" w:cs="Cambria"/>
+          <w:sz w:val="24"/>
+          <w:lang w:val="fr-FR"/>
+        </w:rPr>
+      </w:pPr>
+    </w:p>
+    <w:p>
+      <w:pPr>
+        <w:spacing w:after="0" w:line="240" w:lineRule="auto"/>
+        <w:ind w:firstLine="720"/>
+        <w:rPr>
+          <w:rFonts w:ascii="Cambria" w:eastAsia="Cambria" w:hAnsi="Cambria" w:cs="Cambria"/>
+          <w:sz w:val="24"/>
+          <w:lang w:val="fr-FR"/>
+        </w:rPr>
+      </w:pPr>
+      <w:r>
+        <w:rPr>
+          <w:rFonts w:ascii="Cambria" w:eastAsia="Cambria" w:hAnsi="Cambria" w:cs="Cambria"/>
+          <w:sz w:val="24"/>
+          <w:lang w:val="fr-FR"/>
+        </w:rPr>
+        <w:t xml:space="preserve">En partenariat avec la RATP des transparents collé au </w:t>
+      </w:r>
+      <w:r>
+        <w:rPr>
+          <w:rFonts w:ascii="Cambria" w:eastAsia="Cambria" w:hAnsi="Cambria" w:cs="Cambria"/>
+          <w:sz w:val="24"/>
+          <w:lang w:val="fr-FR"/>
+        </w:rPr>
+        <w:t>métro</w:t>
+      </w:r>
+      <w:r>
+        <w:rPr>
+          <w:rFonts w:ascii="Cambria" w:eastAsia="Cambria" w:hAnsi="Cambria" w:cs="Cambria"/>
+          <w:sz w:val="24"/>
+          <w:lang w:val="fr-FR"/>
+        </w:rPr>
+        <w:t xml:space="preserve"> seront mise en place afin d'avoir une grande visibilité sur notre solutions sur le faite qu'elle soit </w:t>
+      </w:r>
+      <w:r>
+        <w:rPr>
+          <w:rFonts w:ascii="Cambria" w:eastAsia="Cambria" w:hAnsi="Cambria" w:cs="Cambria"/>
+          <w:sz w:val="24"/>
+          <w:lang w:val="fr-FR"/>
+        </w:rPr>
+        <w:t>déjà</w:t>
+      </w:r>
+      <w:r>
+        <w:rPr>
+          <w:rFonts w:ascii="Cambria" w:eastAsia="Cambria" w:hAnsi="Cambria" w:cs="Cambria"/>
+          <w:sz w:val="24"/>
+          <w:lang w:val="fr-FR"/>
+        </w:rPr>
+        <w:t xml:space="preserve"> installé dans de nombreux endroit.</w:t>
+      </w:r>
+    </w:p>
+    <w:p>
+      <w:pPr>
+        <w:spacing w:after="0" w:line="240" w:lineRule="auto"/>
+        <w:rPr>
+          <w:rFonts w:ascii="Cambria" w:eastAsia="Cambria" w:hAnsi="Cambria" w:cs="Cambria"/>
+          <w:sz w:val="24"/>
+          <w:lang w:val="fr-FR"/>
+        </w:rPr>
+      </w:pPr>
+    </w:p>
+    <w:p>
+      <w:pPr>
+        <w:spacing w:after="0" w:line="240" w:lineRule="auto"/>
+        <w:ind w:firstLine="720"/>
+        <w:rPr>
+          <w:rFonts w:ascii="Cambria" w:eastAsia="Cambria" w:hAnsi="Cambria" w:cs="Cambria"/>
+          <w:sz w:val="24"/>
+          <w:lang w:val="fr-FR"/>
+        </w:rPr>
+      </w:pPr>
+      <w:r>
+        <w:rPr>
+          <w:rFonts w:ascii="Cambria" w:eastAsia="Cambria" w:hAnsi="Cambria" w:cs="Cambria"/>
+          <w:sz w:val="24"/>
+          <w:lang w:val="fr-FR"/>
+        </w:rPr>
+        <w:t>La mise en place de tr</w:t>
+      </w:r>
+      <w:r>
+        <w:rPr>
+          <w:rFonts w:ascii="Cambria" w:eastAsia="Cambria" w:hAnsi="Cambria" w:cs="Cambria"/>
+          <w:sz w:val="24"/>
+          <w:lang w:val="fr-FR"/>
+        </w:rPr>
+        <w:t>ansparent</w:t>
+      </w:r>
+      <w:r>
+        <w:rPr>
+          <w:rFonts w:ascii="Cambria" w:eastAsia="Cambria" w:hAnsi="Cambria" w:cs="Cambria"/>
+          <w:sz w:val="24"/>
+          <w:lang w:val="fr-FR"/>
+        </w:rPr>
+        <w:t xml:space="preserve"> n'est pas </w:t>
+      </w:r>
+      <w:proofErr w:type="gramStart"/>
+      <w:r>
+        <w:rPr>
+          <w:rFonts w:ascii="Cambria" w:eastAsia="Cambria" w:hAnsi="Cambria" w:cs="Cambria"/>
+          <w:sz w:val="24"/>
+          <w:lang w:val="fr-FR"/>
+        </w:rPr>
+        <w:t>commun</w:t>
+      </w:r>
+      <w:proofErr w:type="gramEnd"/>
+      <w:r>
+        <w:rPr>
+          <w:rFonts w:ascii="Cambria" w:eastAsia="Cambria" w:hAnsi="Cambria" w:cs="Cambria"/>
+          <w:sz w:val="24"/>
+          <w:lang w:val="fr-FR"/>
+        </w:rPr>
+        <w:t xml:space="preserve">, le logo sera </w:t>
+      </w:r>
+      <w:r>
+        <w:rPr>
+          <w:rFonts w:ascii="Cambria" w:eastAsia="Cambria" w:hAnsi="Cambria" w:cs="Cambria"/>
+          <w:sz w:val="24"/>
+          <w:lang w:val="fr-FR"/>
+        </w:rPr>
+        <w:t>mis</w:t>
+      </w:r>
+      <w:r>
+        <w:rPr>
+          <w:rFonts w:ascii="Cambria" w:eastAsia="Cambria" w:hAnsi="Cambria" w:cs="Cambria"/>
+          <w:sz w:val="24"/>
+          <w:lang w:val="fr-FR"/>
+        </w:rPr>
+        <w:t xml:space="preserve"> en avant pour l'image de marque ainsi qu'une bonne distinction du produit.</w:t>
+      </w:r>
+    </w:p>
+    <w:p>
+      <w:pPr>
+        <w:spacing w:after="0" w:line="240" w:lineRule="auto"/>
+        <w:rPr>
+          <w:rFonts w:ascii="Cambria" w:eastAsia="Cambria" w:hAnsi="Cambria" w:cs="Cambria"/>
+          <w:sz w:val="24"/>
+          <w:lang w:val="fr-FR"/>
+        </w:rPr>
+      </w:pPr>
+    </w:p>
+    <w:p>
+      <w:pPr>
+        <w:spacing w:after="0" w:line="240" w:lineRule="auto"/>
+        <w:ind w:firstLine="720"/>
+        <w:rPr>
+          <w:rFonts w:ascii="Cambria" w:eastAsia="Cambria" w:hAnsi="Cambria" w:cs="Cambria"/>
+          <w:sz w:val="24"/>
+          <w:lang w:val="fr-FR"/>
+        </w:rPr>
+      </w:pPr>
+      <w:r>
+        <w:rPr>
+          <w:rFonts w:ascii="Cambria" w:eastAsia="Cambria" w:hAnsi="Cambria" w:cs="Cambria"/>
+          <w:sz w:val="24"/>
+          <w:lang w:val="fr-FR"/>
+        </w:rPr>
+        <w:t xml:space="preserve">La </w:t>
+      </w:r>
+      <w:r>
+        <w:rPr>
+          <w:rFonts w:ascii="Cambria" w:eastAsia="Cambria" w:hAnsi="Cambria" w:cs="Cambria"/>
+          <w:sz w:val="24"/>
+          <w:lang w:val="fr-FR"/>
+        </w:rPr>
+        <w:t>meilleure</w:t>
+      </w:r>
+      <w:r>
+        <w:rPr>
+          <w:rFonts w:ascii="Cambria" w:eastAsia="Cambria" w:hAnsi="Cambria" w:cs="Cambria"/>
+          <w:sz w:val="24"/>
+          <w:lang w:val="fr-FR"/>
+        </w:rPr>
+        <w:t xml:space="preserve"> </w:t>
+      </w:r>
+      <w:r>
+        <w:rPr>
+          <w:rFonts w:ascii="Cambria" w:eastAsia="Cambria" w:hAnsi="Cambria" w:cs="Cambria"/>
+          <w:sz w:val="24"/>
+          <w:lang w:val="fr-FR"/>
+        </w:rPr>
+        <w:t>stratégie</w:t>
+      </w:r>
+      <w:r>
+        <w:rPr>
+          <w:rFonts w:ascii="Cambria" w:eastAsia="Cambria" w:hAnsi="Cambria" w:cs="Cambria"/>
+          <w:sz w:val="24"/>
+          <w:lang w:val="fr-FR"/>
+        </w:rPr>
+        <w:t xml:space="preserve"> restera notre </w:t>
+      </w:r>
+      <w:r>
+        <w:rPr>
+          <w:rFonts w:ascii="Cambria" w:eastAsia="Cambria" w:hAnsi="Cambria" w:cs="Cambria"/>
+          <w:sz w:val="24"/>
+          <w:lang w:val="fr-FR"/>
+        </w:rPr>
+        <w:t>savoir-faire</w:t>
+      </w:r>
+      <w:r>
+        <w:rPr>
+          <w:rFonts w:ascii="Cambria" w:eastAsia="Cambria" w:hAnsi="Cambria" w:cs="Cambria"/>
+          <w:sz w:val="24"/>
+          <w:lang w:val="fr-FR"/>
+        </w:rPr>
+        <w:t xml:space="preserve"> et notre qualité de service.</w:t>
+      </w:r>
+    </w:p>
+    <w:p>
+      <w:pPr>
+        <w:spacing w:after="0" w:line="240" w:lineRule="auto"/>
+        <w:rPr>
+          <w:rFonts w:ascii="Cambria" w:eastAsia="Cambria" w:hAnsi="Cambria" w:cs="Cambria"/>
+          <w:sz w:val="24"/>
+          <w:lang w:val="fr-FR"/>
+        </w:rPr>
+      </w:pPr>
+    </w:p>
+    <w:p>
+      <w:pPr>
+        <w:spacing w:after="0" w:line="240" w:lineRule="auto"/>
+        <w:rPr>
+          <w:rFonts w:ascii="Cambria" w:eastAsia="Cambria" w:hAnsi="Cambria" w:cs="Cambria"/>
+          <w:b/>
+          <w:sz w:val="28"/>
           <w:u w:val="single"/>
-          <w:shd w:val="clear" w:color="auto" w:fill="FFFFFF"/>
-          <w:lang w:val="fr-FR"/>
-        </w:rPr>
-        <w:t>:</w:t>
-      </w:r>
-    </w:p>
-    <w:p>
-      <w:pPr>
-        <w:spacing w:after="0" w:line="240" w:lineRule="auto"/>
-        <w:rPr>
-          <w:rFonts w:ascii="Cambria" w:eastAsia="Cambria" w:hAnsi="Cambria" w:cs="Cambria"/>
-          <w:sz w:val="24"/>
-          <w:lang w:val="fr-FR"/>
-        </w:rPr>
-      </w:pPr>
-    </w:p>
-    <w:p>
-      <w:pPr>
-        <w:spacing w:after="0" w:line="240" w:lineRule="auto"/>
-        <w:rPr>
-          <w:rFonts w:ascii="Cambria" w:eastAsia="Cambria" w:hAnsi="Cambria" w:cs="Cambria"/>
-          <w:sz w:val="24"/>
-          <w:lang w:val="fr-FR"/>
-        </w:rPr>
-      </w:pPr>
-      <w:r>
-        <w:rPr>
-          <w:rFonts w:ascii="Cambria" w:eastAsia="Cambria" w:hAnsi="Cambria" w:cs="Cambria"/>
-          <w:sz w:val="24"/>
-          <w:lang w:val="fr-FR"/>
-        </w:rPr>
-        <w:t xml:space="preserve">Tout d'abord elle passera par un </w:t>
+          <w:lang w:val="fr-FR"/>
+        </w:rPr>
+      </w:pPr>
+      <w:r>
+        <w:rPr>
+          <w:rFonts w:ascii="Cambria" w:eastAsia="Cambria" w:hAnsi="Cambria" w:cs="Cambria"/>
+          <w:b/>
+          <w:sz w:val="28"/>
+          <w:u w:val="single"/>
+          <w:lang w:val="fr-FR"/>
+        </w:rPr>
+        <w:t>Choix des tablettes :</w:t>
+      </w:r>
+    </w:p>
+    <w:p>
+      <w:pPr>
+        <w:spacing w:after="0" w:line="240" w:lineRule="auto"/>
+        <w:rPr>
+          <w:rFonts w:ascii="Cambria" w:eastAsia="Cambria" w:hAnsi="Cambria" w:cs="Cambria"/>
+          <w:sz w:val="24"/>
+          <w:u w:val="single"/>
+          <w:lang w:val="fr-FR"/>
+        </w:rPr>
+      </w:pPr>
+    </w:p>
+    <w:p>
+      <w:pPr>
+        <w:spacing w:after="0" w:line="240" w:lineRule="auto"/>
+        <w:ind w:firstLine="720"/>
+        <w:rPr>
+          <w:rFonts w:ascii="Cambria" w:eastAsia="Cambria" w:hAnsi="Cambria" w:cs="Cambria"/>
+          <w:sz w:val="24"/>
+          <w:lang w:val="fr-FR"/>
+        </w:rPr>
+      </w:pPr>
+      <w:r>
+        <w:rPr>
+          <w:rFonts w:ascii="Cambria" w:eastAsia="Cambria" w:hAnsi="Cambria" w:cs="Cambria"/>
+          <w:sz w:val="24"/>
+          <w:lang w:val="fr-FR"/>
+        </w:rPr>
+        <w:t xml:space="preserve">Notre choix c’est tourné vers une tablette 10.1’’ sous la marque </w:t>
       </w:r>
       <w:proofErr w:type="spellStart"/>
       <w:r>
@@ -1154,7 +2912,7 @@
           <w:sz w:val="24"/>
           <w:lang w:val="fr-FR"/>
         </w:rPr>
-        <w:t>demarchage</w:t>
+        <w:t>iRulu</w:t>
       </w:r>
       <w:proofErr w:type="spellEnd"/>
       <w:r>
@@ -1163,53 +2921,42 @@
           <w:sz w:val="24"/>
           <w:lang w:val="fr-FR"/>
         </w:rPr>
-        <w:t xml:space="preserve"> direct de la part de Jean avec une mise en avant des avantages de </w:t>
-      </w:r>
-      <w:proofErr w:type="gramStart"/>
-      <w:r>
-        <w:rPr>
-          <w:rFonts w:ascii="Cambria" w:eastAsia="Cambria" w:hAnsi="Cambria" w:cs="Cambria"/>
-          <w:sz w:val="24"/>
-          <w:lang w:val="fr-FR"/>
-        </w:rPr>
-        <w:t>notre solutions</w:t>
-      </w:r>
-      <w:proofErr w:type="gramEnd"/>
-      <w:r>
-        <w:rPr>
-          <w:rFonts w:ascii="Cambria" w:eastAsia="Cambria" w:hAnsi="Cambria" w:cs="Cambria"/>
-          <w:sz w:val="24"/>
-          <w:lang w:val="fr-FR"/>
-        </w:rPr>
-        <w:t xml:space="preserve"> de commande simplifié.</w:t>
-      </w:r>
-    </w:p>
-    <w:p>
-      <w:pPr>
-        <w:spacing w:after="0" w:line="240" w:lineRule="auto"/>
-        <w:rPr>
-          <w:rFonts w:ascii="Cambria" w:eastAsia="Cambria" w:hAnsi="Cambria" w:cs="Cambria"/>
-          <w:sz w:val="24"/>
-          <w:lang w:val="fr-FR"/>
-        </w:rPr>
-      </w:pPr>
-    </w:p>
-    <w:p>
-      <w:pPr>
-        <w:spacing w:after="0" w:line="240" w:lineRule="auto"/>
-        <w:rPr>
-          <w:rFonts w:ascii="Cambria" w:eastAsia="Cambria" w:hAnsi="Cambria" w:cs="Cambria"/>
-          <w:sz w:val="24"/>
-          <w:lang w:val="fr-FR"/>
-        </w:rPr>
-      </w:pPr>
-      <w:r>
-        <w:rPr>
-          <w:rFonts w:ascii="Cambria" w:eastAsia="Cambria" w:hAnsi="Cambria" w:cs="Cambria"/>
-          <w:sz w:val="24"/>
-          <w:lang w:val="fr-FR"/>
-        </w:rPr>
-        <w:t xml:space="preserve">Dans un </w:t>
+        <w:t xml:space="preserve"> pour un prix de $89.99 hors frais de port. </w:t>
+      </w:r>
+    </w:p>
+    <w:p>
+      <w:pPr>
+        <w:spacing w:after="0" w:line="240" w:lineRule="auto"/>
+        <w:ind w:firstLine="720"/>
+        <w:rPr>
+          <w:rFonts w:ascii="Cambria" w:eastAsia="Cambria" w:hAnsi="Cambria" w:cs="Cambria"/>
+          <w:sz w:val="24"/>
+          <w:lang w:val="fr-FR"/>
+        </w:rPr>
+      </w:pPr>
+      <w:r>
+        <w:rPr>
+          <w:rFonts w:ascii="Cambria" w:eastAsia="Cambria" w:hAnsi="Cambria" w:cs="Cambria"/>
+          <w:sz w:val="24"/>
+          <w:lang w:val="fr-FR"/>
+        </w:rPr>
+        <w:t xml:space="preserve">Par défaut elle fonctionne sous </w:t>
+      </w:r>
+      <w:r>
+        <w:rPr>
+          <w:rFonts w:ascii="Cambria" w:eastAsia="Cambria" w:hAnsi="Cambria" w:cs="Cambria"/>
+          <w:sz w:val="24"/>
+          <w:lang w:val="fr-FR"/>
+        </w:rPr>
+        <w:t>-</w:t>
+      </w:r>
+      <w:r>
+        <w:rPr>
+          <w:rFonts w:ascii="Cambria" w:eastAsia="Cambria" w:hAnsi="Cambria" w:cs="Cambria"/>
+          <w:sz w:val="24"/>
+          <w:lang w:val="fr-FR"/>
+        </w:rPr>
+        <w:t xml:space="preserve"> </w:t>
       </w:r>
       <w:proofErr w:type="spellStart"/>
       <w:r>
@@ -1218,7 +2965,7 @@
           <w:sz w:val="24"/>
           <w:lang w:val="fr-FR"/>
         </w:rPr>
-        <w:t>deuxieme</w:t>
+        <w:t>Android</w:t>
       </w:r>
       <w:proofErr w:type="spellEnd"/>
       <w:r>
@@ -1227,7 +2974,39 @@
           <w:sz w:val="24"/>
           <w:lang w:val="fr-FR"/>
         </w:rPr>
-        <w:t xml:space="preserve"> temps, en partenariat avec les bars </w:t>
+        <w:t xml:space="preserve"> 4.1 </w:t>
+      </w:r>
+      <w:r>
+        <w:rPr>
+          <w:rFonts w:ascii="Cambria" w:eastAsia="Cambria" w:hAnsi="Cambria" w:cs="Cambria"/>
+          <w:sz w:val="24"/>
+          <w:lang w:val="fr-FR"/>
+        </w:rPr>
+        <w:t xml:space="preserve">- </w:t>
+      </w:r>
+      <w:r>
+        <w:rPr>
+          <w:rFonts w:ascii="Cambria" w:eastAsia="Cambria" w:hAnsi="Cambria" w:cs="Cambria"/>
+          <w:sz w:val="24"/>
+          <w:lang w:val="fr-FR"/>
+        </w:rPr>
+        <w:t xml:space="preserve">Jelly Bean </w:t>
+      </w:r>
+      <w:r>
+        <w:rPr>
+          <w:rFonts w:ascii="Cambria" w:eastAsia="Cambria" w:hAnsi="Cambria" w:cs="Cambria"/>
+          <w:sz w:val="24"/>
+          <w:lang w:val="fr-FR"/>
+        </w:rPr>
+        <w:t xml:space="preserve">– </w:t>
+      </w:r>
+      <w:r>
+        <w:rPr>
+          <w:rFonts w:ascii="Cambria" w:eastAsia="Cambria" w:hAnsi="Cambria" w:cs="Cambria"/>
+          <w:sz w:val="24"/>
+          <w:lang w:val="fr-FR"/>
+        </w:rPr>
+        <w:t>mais allant être mis à la dernière version d’</w:t>
       </w:r>
       <w:proofErr w:type="spellStart"/>
       <w:r>
@@ -1236,7 +3015,7 @@
           <w:sz w:val="24"/>
           <w:lang w:val="fr-FR"/>
         </w:rPr>
-        <w:t>deja</w:t>
+        <w:t>Android</w:t>
       </w:r>
       <w:proofErr w:type="spellEnd"/>
       <w:r>
@@ -1245,263 +3024,195 @@
           <w:sz w:val="24"/>
           <w:lang w:val="fr-FR"/>
         </w:rPr>
-        <w:t xml:space="preserve"> existant, il sera mise en place des soirées t</w:t>
-      </w:r>
-      <w:r>
-        <w:rPr>
-          <w:rFonts w:ascii="Cambria" w:eastAsia="Cambria" w:hAnsi="Cambria" w:cs="Cambria"/>
-          <w:sz w:val="24"/>
-          <w:lang w:val="fr-FR"/>
-        </w:rPr>
-        <w:t xml:space="preserve">ournant </w:t>
-      </w:r>
-      <w:r>
-        <w:rPr>
-          <w:rFonts w:ascii="Cambria" w:eastAsia="Cambria" w:hAnsi="Cambria" w:cs="Cambria"/>
-          <w:sz w:val="24"/>
-          <w:lang w:val="fr-FR"/>
-        </w:rPr>
-        <w:t xml:space="preserve">autour du </w:t>
-      </w:r>
-      <w:proofErr w:type="spellStart"/>
-      <w:r>
-        <w:rPr>
-          <w:rFonts w:ascii="Cambria" w:eastAsia="Cambria" w:hAnsi="Cambria" w:cs="Cambria"/>
-          <w:sz w:val="24"/>
-          <w:lang w:val="fr-FR"/>
-        </w:rPr>
-        <w:t>theme</w:t>
-      </w:r>
-      <w:proofErr w:type="spellEnd"/>
-      <w:r>
-        <w:rPr>
-          <w:rFonts w:ascii="Cambria" w:eastAsia="Cambria" w:hAnsi="Cambria" w:cs="Cambria"/>
-          <w:sz w:val="24"/>
-          <w:lang w:val="fr-FR"/>
-        </w:rPr>
-        <w:t xml:space="preserve"> « technologique »</w:t>
-      </w:r>
-      <w:r>
-        <w:rPr>
-          <w:rFonts w:ascii="Cambria" w:eastAsia="Cambria" w:hAnsi="Cambria" w:cs="Cambria"/>
-          <w:sz w:val="24"/>
-          <w:lang w:val="fr-FR"/>
-        </w:rPr>
-        <w:t xml:space="preserve"> pour mettre en avant notre solutions.</w:t>
-      </w:r>
-    </w:p>
-    <w:p>
-      <w:pPr>
-        <w:spacing w:after="0" w:line="240" w:lineRule="auto"/>
-        <w:rPr>
-          <w:rFonts w:ascii="Cambria" w:eastAsia="Cambria" w:hAnsi="Cambria" w:cs="Cambria"/>
-          <w:sz w:val="24"/>
-          <w:lang w:val="fr-FR"/>
-        </w:rPr>
-      </w:pPr>
-    </w:p>
-    <w:p>
-      <w:pPr>
-        <w:spacing w:after="0" w:line="240" w:lineRule="auto"/>
-        <w:rPr>
-          <w:rFonts w:ascii="Cambria" w:eastAsia="Cambria" w:hAnsi="Cambria" w:cs="Cambria"/>
-          <w:sz w:val="24"/>
-          <w:lang w:val="fr-FR"/>
-        </w:rPr>
-      </w:pPr>
-      <w:r>
-        <w:rPr>
-          <w:rFonts w:ascii="Cambria" w:eastAsia="Cambria" w:hAnsi="Cambria" w:cs="Cambria"/>
-          <w:sz w:val="24"/>
-          <w:lang w:val="fr-FR"/>
-        </w:rPr>
-        <w:t xml:space="preserve">En partenariat avec la RATP des transparents collé au </w:t>
-      </w:r>
-      <w:proofErr w:type="spellStart"/>
-      <w:r>
-        <w:rPr>
-          <w:rFonts w:ascii="Cambria" w:eastAsia="Cambria" w:hAnsi="Cambria" w:cs="Cambria"/>
-          <w:sz w:val="24"/>
-          <w:lang w:val="fr-FR"/>
-        </w:rPr>
-        <w:t>metro</w:t>
-      </w:r>
-      <w:proofErr w:type="spellEnd"/>
-      <w:r>
-        <w:rPr>
-          <w:rFonts w:ascii="Cambria" w:eastAsia="Cambria" w:hAnsi="Cambria" w:cs="Cambria"/>
-          <w:sz w:val="24"/>
-          <w:lang w:val="fr-FR"/>
-        </w:rPr>
-        <w:t xml:space="preserve"> seront mise en place afin d'avoir une grande visibilité sur notre solutions sur le faite qu'elle soit </w:t>
-      </w:r>
-      <w:proofErr w:type="spellStart"/>
-      <w:r>
-        <w:rPr>
-          <w:rFonts w:ascii="Cambria" w:eastAsia="Cambria" w:hAnsi="Cambria" w:cs="Cambria"/>
-          <w:sz w:val="24"/>
-          <w:lang w:val="fr-FR"/>
-        </w:rPr>
-        <w:t>deja</w:t>
-      </w:r>
-      <w:proofErr w:type="spellEnd"/>
-      <w:r>
-        <w:rPr>
-          <w:rFonts w:ascii="Cambria" w:eastAsia="Cambria" w:hAnsi="Cambria" w:cs="Cambria"/>
-          <w:sz w:val="24"/>
-          <w:lang w:val="fr-FR"/>
-        </w:rPr>
-        <w:t xml:space="preserve"> installé dans de nombreux endroit.</w:t>
-      </w:r>
-    </w:p>
-    <w:p>
-      <w:pPr>
-        <w:spacing w:after="0" w:line="240" w:lineRule="auto"/>
-        <w:rPr>
-          <w:rFonts w:ascii="Cambria" w:eastAsia="Cambria" w:hAnsi="Cambria" w:cs="Cambria"/>
-          <w:sz w:val="24"/>
-          <w:lang w:val="fr-FR"/>
-        </w:rPr>
-      </w:pPr>
-      <w:r>
-        <w:rPr>
-          <w:rFonts w:ascii="Cambria" w:eastAsia="Cambria" w:hAnsi="Cambria" w:cs="Cambria"/>
-          <w:sz w:val="24"/>
-          <w:lang w:val="fr-FR"/>
-        </w:rPr>
-        <w:t xml:space="preserve">La mise en place de </w:t>
-      </w:r>
-      <w:proofErr w:type="spellStart"/>
-      <w:r>
-        <w:rPr>
-          <w:rFonts w:ascii="Cambria" w:eastAsia="Cambria" w:hAnsi="Cambria" w:cs="Cambria"/>
-          <w:sz w:val="24"/>
-          <w:lang w:val="fr-FR"/>
-        </w:rPr>
-        <w:t>metr'ansparant</w:t>
-      </w:r>
-      <w:proofErr w:type="spellEnd"/>
-      <w:r>
-        <w:rPr>
-          <w:rFonts w:ascii="Cambria" w:eastAsia="Cambria" w:hAnsi="Cambria" w:cs="Cambria"/>
-          <w:sz w:val="24"/>
-          <w:lang w:val="fr-FR"/>
-        </w:rPr>
-        <w:t xml:space="preserve"> n'est pas commun, l</w:t>
-      </w:r>
-      <w:r>
-        <w:rPr>
-          <w:rFonts w:ascii="Cambria" w:eastAsia="Cambria" w:hAnsi="Cambria" w:cs="Cambria"/>
-          <w:sz w:val="24"/>
-          <w:lang w:val="fr-FR"/>
-        </w:rPr>
-        <w:t xml:space="preserve">e logo sera </w:t>
-      </w:r>
-      <w:proofErr w:type="spellStart"/>
-      <w:r>
-        <w:rPr>
-          <w:rFonts w:ascii="Cambria" w:eastAsia="Cambria" w:hAnsi="Cambria" w:cs="Cambria"/>
-          <w:sz w:val="24"/>
-          <w:lang w:val="fr-FR"/>
-        </w:rPr>
-        <w:t>mit</w:t>
-      </w:r>
-      <w:proofErr w:type="spellEnd"/>
-      <w:r>
-        <w:rPr>
-          <w:rFonts w:ascii="Cambria" w:eastAsia="Cambria" w:hAnsi="Cambria" w:cs="Cambria"/>
-          <w:sz w:val="24"/>
-          <w:lang w:val="fr-FR"/>
-        </w:rPr>
-        <w:t xml:space="preserve"> en avant pour l'image de marque ainsi qu'une bonne distinction du produit.</w:t>
-      </w:r>
-    </w:p>
-    <w:p>
-      <w:pPr>
-        <w:spacing w:after="0" w:line="240" w:lineRule="auto"/>
-        <w:rPr>
-          <w:rFonts w:ascii="Cambria" w:eastAsia="Cambria" w:hAnsi="Cambria" w:cs="Cambria"/>
-          <w:sz w:val="24"/>
-          <w:lang w:val="fr-FR"/>
-        </w:rPr>
-      </w:pPr>
-    </w:p>
-    <w:p>
-      <w:pPr>
-        <w:spacing w:after="0" w:line="240" w:lineRule="auto"/>
-        <w:rPr>
-          <w:rFonts w:ascii="Cambria" w:eastAsia="Cambria" w:hAnsi="Cambria" w:cs="Cambria"/>
-          <w:sz w:val="24"/>
-          <w:lang w:val="fr-FR"/>
-        </w:rPr>
-      </w:pPr>
-      <w:r>
-        <w:rPr>
-          <w:rFonts w:ascii="Cambria" w:eastAsia="Cambria" w:hAnsi="Cambria" w:cs="Cambria"/>
-          <w:sz w:val="24"/>
-          <w:lang w:val="fr-FR"/>
-        </w:rPr>
-        <w:t xml:space="preserve">La meilleur </w:t>
-      </w:r>
-      <w:r>
-        <w:rPr>
-          <w:rFonts w:ascii="Cambria" w:eastAsia="Cambria" w:hAnsi="Cambria" w:cs="Cambria"/>
-          <w:sz w:val="24"/>
-          <w:lang w:val="fr-FR"/>
-        </w:rPr>
-        <w:t>stratégie</w:t>
-      </w:r>
-      <w:r>
-        <w:rPr>
-          <w:rFonts w:ascii="Cambria" w:eastAsia="Cambria" w:hAnsi="Cambria" w:cs="Cambria"/>
-          <w:sz w:val="24"/>
-          <w:lang w:val="fr-FR"/>
-        </w:rPr>
-        <w:t xml:space="preserve"> restera notre </w:t>
-      </w:r>
-      <w:proofErr w:type="spellStart"/>
-      <w:r>
-        <w:rPr>
-          <w:rFonts w:ascii="Cambria" w:eastAsia="Cambria" w:hAnsi="Cambria" w:cs="Cambria"/>
-          <w:sz w:val="24"/>
-          <w:lang w:val="fr-FR"/>
-        </w:rPr>
-        <w:t>savoir faire</w:t>
-      </w:r>
-      <w:proofErr w:type="spellEnd"/>
-      <w:r>
-        <w:rPr>
-          <w:rFonts w:ascii="Cambria" w:eastAsia="Cambria" w:hAnsi="Cambria" w:cs="Cambria"/>
-          <w:sz w:val="24"/>
-          <w:lang w:val="fr-FR"/>
-        </w:rPr>
-        <w:t xml:space="preserve"> et notre qualité de service.</w:t>
-      </w:r>
-    </w:p>
-    <w:p>
-      <w:pPr>
-        <w:spacing w:after="0" w:line="240" w:lineRule="auto"/>
-        <w:rPr>
-          <w:rFonts w:ascii="Cambria" w:eastAsia="Cambria" w:hAnsi="Cambria" w:cs="Cambria"/>
-          <w:sz w:val="24"/>
-          <w:lang w:val="fr-FR"/>
-        </w:rPr>
-      </w:pPr>
-    </w:p>
-    <w:p>
-      <w:pPr>
-        <w:spacing w:after="0" w:line="240" w:lineRule="auto"/>
-        <w:rPr>
-          <w:rFonts w:ascii="Cambria" w:eastAsia="Cambria" w:hAnsi="Cambria" w:cs="Cambria"/>
-          <w:sz w:val="24"/>
-          <w:lang w:val="fr-FR"/>
-        </w:rPr>
-      </w:pPr>
+        <w:t xml:space="preserve"> à ce jour.</w:t>
+      </w:r>
+    </w:p>
+    <w:p>
+      <w:pPr>
+        <w:spacing w:after="0" w:line="240" w:lineRule="auto"/>
+        <w:rPr>
+          <w:rFonts w:ascii="Cambria" w:eastAsia="Cambria" w:hAnsi="Cambria" w:cs="Cambria"/>
+          <w:i/>
+          <w:color w:val="002060"/>
+          <w:sz w:val="24"/>
+          <w:u w:val="single"/>
+          <w:lang w:val="fr-FR"/>
+        </w:rPr>
+      </w:pPr>
+    </w:p>
+    <w:p>
+      <w:pPr>
+        <w:spacing w:after="0" w:line="240" w:lineRule="auto"/>
+        <w:ind w:left="1440" w:firstLine="720"/>
+        <w:rPr>
+          <w:rFonts w:ascii="Cambria" w:eastAsia="Cambria" w:hAnsi="Cambria" w:cs="Cambria"/>
+          <w:i/>
+          <w:color w:val="002060"/>
+          <w:sz w:val="24"/>
+          <w:u w:val="single"/>
+          <w:lang w:val="fr-FR"/>
+        </w:rPr>
+      </w:pPr>
+      <w:hyperlink r:id="rId10" w:history="1">
+        <w:r>
+          <w:rPr>
+            <w:rStyle w:val="Hyperlink"/>
+            <w:rFonts w:ascii="Cambria" w:eastAsia="Cambria" w:hAnsi="Cambria" w:cs="Cambria"/>
+            <w:i/>
+            <w:sz w:val="24"/>
+            <w:lang w:val="fr-FR"/>
+          </w:rPr>
+          <w:t>http://www.irulu.com/Product/details/177</w:t>
+        </w:r>
+      </w:hyperlink>
+    </w:p>
+    <w:p>
+      <w:pPr>
+        <w:spacing w:after="0" w:line="240" w:lineRule="auto"/>
+        <w:ind w:left="1440" w:firstLine="720"/>
+        <w:rPr>
+          <w:rFonts w:ascii="Cambria" w:eastAsia="Cambria" w:hAnsi="Cambria" w:cs="Cambria"/>
+          <w:i/>
+          <w:color w:val="002060"/>
+          <w:sz w:val="24"/>
+          <w:u w:val="single"/>
+          <w:lang w:val="fr-FR"/>
+        </w:rPr>
+      </w:pPr>
+    </w:p>
+    <w:p>
+      <w:pPr>
+        <w:spacing w:after="0" w:line="240" w:lineRule="auto"/>
+        <w:ind w:left="1440" w:firstLine="720"/>
+        <w:rPr>
+          <w:rFonts w:ascii="Cambria" w:eastAsia="Cambria" w:hAnsi="Cambria" w:cs="Cambria"/>
+          <w:i/>
+          <w:color w:val="002060"/>
+          <w:sz w:val="24"/>
+          <w:u w:val="single"/>
+          <w:lang w:val="fr-FR"/>
+        </w:rPr>
+      </w:pPr>
+    </w:p>
+    <w:p>
+      <w:pPr>
+        <w:spacing w:after="0" w:line="240" w:lineRule="auto"/>
+        <w:rPr>
+          <w:rFonts w:ascii="Cambria" w:eastAsia="Cambria" w:hAnsi="Cambria" w:cs="Cambria"/>
+          <w:b/>
+          <w:sz w:val="28"/>
+          <w:u w:val="single"/>
+          <w:lang w:val="fr-FR"/>
+        </w:rPr>
+      </w:pPr>
+      <w:r>
+        <w:rPr>
+          <w:rFonts w:ascii="Cambria" w:eastAsia="Cambria" w:hAnsi="Cambria" w:cs="Cambria"/>
+          <w:b/>
+          <w:sz w:val="28"/>
+          <w:u w:val="single"/>
+          <w:lang w:val="fr-FR"/>
+        </w:rPr>
+        <w:t>Logo :</w:t>
+      </w:r>
+    </w:p>
+    <w:p>
+      <w:pPr>
+        <w:spacing w:after="0" w:line="240" w:lineRule="auto"/>
+        <w:rPr>
+          <w:rFonts w:ascii="Cambria" w:eastAsia="Cambria" w:hAnsi="Cambria" w:cs="Cambria"/>
+          <w:sz w:val="24"/>
+          <w:u w:val="single"/>
+          <w:lang w:val="fr-FR"/>
+        </w:rPr>
+      </w:pPr>
+    </w:p>
+    <w:p>
+      <w:pPr>
+        <w:jc w:val="center"/>
+        <w:rPr>
+          <w:rFonts w:ascii="Cambria" w:eastAsia="Cambria" w:hAnsi="Cambria" w:cs="Cambria"/>
+          <w:sz w:val="24"/>
+          <w:lang w:val="fr-FR"/>
+        </w:rPr>
+      </w:pPr>
+      <w:r>
+        <w:rPr>
+          <w:rFonts w:ascii="Cambria" w:eastAsia="Cambria" w:hAnsi="Cambria" w:cs="Cambria"/>
+          <w:b/>
+          <w:i/>
+          <w:noProof/>
+          <w:sz w:val="52"/>
+          <w:u w:val="single"/>
+        </w:rPr>
+        <w:drawing>
+          <wp:inline distT="0" distB="0" distL="0" distR="0">
+            <wp:extent cx="2035810" cy="2057400"/>
+            <wp:effectExtent l="0" t="0" r="0" b="0"/>
+            <wp:docPr id="5" name="Picture 5" descr="C:\Users\e8k\Documents\GitHub\NightLife\Art\nightsoft 1.png"/>
+            <wp:cNvGraphicFramePr>
+              <a:graphicFrameLocks xmlns:a="http://schemas.openxmlformats.org/drawingml/2006/main" noChangeAspect="1"/>
+            </wp:cNvGraphicFramePr>
+            <a:graphic xmlns:a="http://schemas.openxmlformats.org/drawingml/2006/main">
+              <a:graphicData uri="http://schemas.openxmlformats.org/drawingml/2006/picture">
+                <pic:pic xmlns:pic="http://schemas.openxmlformats.org/drawingml/2006/picture">
+                  <pic:nvPicPr>
+                    <pic:cNvPr id="0" name="Picture 1" descr="C:\Users\e8k\Documents\GitHub\NightLife\Art\nightsoft 1.png"/>
+                    <pic:cNvPicPr>
+                      <a:picLocks noChangeAspect="1" noChangeArrowheads="1"/>
+                    </pic:cNvPicPr>
+                  </pic:nvPicPr>
+                  <pic:blipFill>
+                    <a:blip r:embed="rId9">
+                      <a:extLst>
+                        <a:ext uri="{28A0092B-C50C-407E-A947-70E740481C1C}">
+                          <a14:useLocalDpi xmlns:a14="http://schemas.microsoft.com/office/drawing/2010/main" val="0"/>
+                        </a:ext>
+                      </a:extLst>
+                    </a:blip>
+                    <a:srcRect/>
+                    <a:stretch>
+                      <a:fillRect/>
+                    </a:stretch>
+                  </pic:blipFill>
+                  <pic:spPr bwMode="auto">
+                    <a:xfrm>
+                      <a:off x="0" y="0"/>
+                      <a:ext cx="2035810" cy="2057400"/>
+                    </a:xfrm>
+                    <a:prstGeom prst="rect">
+                      <a:avLst/>
+                    </a:prstGeom>
+                    <a:noFill/>
+                    <a:ln>
+                      <a:noFill/>
+                    </a:ln>
+                  </pic:spPr>
+                </pic:pic>
+              </a:graphicData>
+            </a:graphic>
+          </wp:inline>
+        </w:drawing>
+      </w:r>
+    </w:p>
+    <w:p>
+      <w:pPr>
+        <w:jc w:val="center"/>
+        <w:rPr>
+          <w:rFonts w:ascii="Cambria" w:eastAsia="Cambria" w:hAnsi="Cambria" w:cs="Cambria"/>
+          <w:sz w:val="24"/>
+          <w:lang w:val="fr-FR"/>
+        </w:rPr>
+      </w:pPr>
+      <w:bookmarkStart w:id="0" w:name="_GoBack"/>
+      <w:bookmarkEnd w:id="0"/>
     </w:p>
     <w:sectPr>
       <w:pgSz w:w="12240" w:h="15840"/>
       <w:pgMar w:top="1440" w:right="1440" w:bottom="1440" w:left="1440" w:header="720" w:footer="720" w:gutter="0"/>
+      <w:pgNumType w:start="0"/>
       <w:cols w:space="720"/>
+      <w:titlePg/>
       <w:docGrid w:linePitch="360"/>
     </w:sectPr>
   </w:body>
@@ -1511,6 +3222,118 @@
 <file path=word/numbering.xml><?xml version="1.0" encoding="utf-8"?>
 <w:numbering xmlns:wpc="http://schemas.microsoft.com/office/word/2010/wordprocessingCanvas" xmlns:mc="http://schemas.openxmlformats.org/markup-compatibility/2006" xmlns:o="urn:schemas-microsoft-com:office:office" xmlns:r="http://schemas.openxmlformats.org/officeDocument/2006/relationships" xmlns:m="http://schemas.openxmlformats.org/officeDocument/2006/math" xmlns:v="urn:schemas-microsoft-com:vml" xmlns:wp14="http://schemas.microsoft.com/office/word/2010/wordprocessingDrawing" xmlns:wp="http://schemas.openxmlformats.org/drawingml/2006/wordprocessingDrawing" xmlns:w10="urn:schemas-microsoft-com:office:word" xmlns:w="http://schemas.openxmlformats.org/wordprocessingml/2006/main" xmlns:w14="http://schemas.microsoft.com/office/word/2010/wordml" xmlns:wpg="http://schemas.microsoft.com/office/word/2010/wordprocessingGroup" xmlns:wpi="http://schemas.microsoft.com/office/word/2010/wordprocessingInk" xmlns:wne="http://schemas.microsoft.com/office/word/2006/wordml" xmlns:wps="http://schemas.microsoft.com/office/word/2010/wordprocessingShape" mc:Ignorable="w14 wp14">
   <w:abstractNum w:abstractNumId="0">
+    <w:nsid w:val="24465BAB"/>
+    <w:multiLevelType w:val="hybridMultilevel"/>
+    <w:tmpl w:val="3CF03670"/>
+    <w:lvl w:ilvl="0" w:tplc="694CFD76">
+      <w:numFmt w:val="bullet"/>
+      <w:lvlText w:val=""/>
+      <w:lvlJc w:val="left"/>
+      <w:pPr>
+        <w:ind w:left="720" w:hanging="360"/>
+      </w:pPr>
+      <w:rPr>
+        <w:rFonts w:ascii="Symbol" w:eastAsia="Cambria" w:hAnsi="Symbol" w:cs="Cambria" w:hint="default"/>
+      </w:rPr>
+    </w:lvl>
+    <w:lvl w:ilvl="1" w:tplc="04090003" w:tentative="1">
+      <w:start w:val="1"/>
+      <w:numFmt w:val="bullet"/>
+      <w:lvlText w:val="o"/>
+      <w:lvlJc w:val="left"/>
+      <w:pPr>
+        <w:ind w:left="1440" w:hanging="360"/>
+      </w:pPr>
+      <w:rPr>
+        <w:rFonts w:ascii="Courier New" w:hAnsi="Courier New" w:cs="Courier New" w:hint="default"/>
+      </w:rPr>
+    </w:lvl>
+    <w:lvl w:ilvl="2" w:tplc="04090005" w:tentative="1">
+      <w:start w:val="1"/>
+      <w:numFmt w:val="bullet"/>
+      <w:lvlText w:val=""/>
+      <w:lvlJc w:val="left"/>
+      <w:pPr>
+        <w:ind w:left="2160" w:hanging="360"/>
+      </w:pPr>
+      <w:rPr>
+        <w:rFonts w:ascii="Wingdings" w:hAnsi="Wingdings" w:hint="default"/>
+      </w:rPr>
+    </w:lvl>
+    <w:lvl w:ilvl="3" w:tplc="04090001" w:tentative="1">
+      <w:start w:val="1"/>
+      <w:numFmt w:val="bullet"/>
+      <w:lvlText w:val=""/>
+      <w:lvlJc w:val="left"/>
+      <w:pPr>
+        <w:ind w:left="2880" w:hanging="360"/>
+      </w:pPr>
+      <w:rPr>
+        <w:rFonts w:ascii="Symbol" w:hAnsi="Symbol" w:hint="default"/>
+      </w:rPr>
+    </w:lvl>
+    <w:lvl w:ilvl="4" w:tplc="04090003" w:tentative="1">
+      <w:start w:val="1"/>
+      <w:numFmt w:val="bullet"/>
+      <w:lvlText w:val="o"/>
+      <w:lvlJc w:val="left"/>
+      <w:pPr>
+        <w:ind w:left="3600" w:hanging="360"/>
+      </w:pPr>
+      <w:rPr>
+        <w:rFonts w:ascii="Courier New" w:hAnsi="Courier New" w:cs="Courier New" w:hint="default"/>
+      </w:rPr>
+    </w:lvl>
+    <w:lvl w:ilvl="5" w:tplc="04090005" w:tentative="1">
+      <w:start w:val="1"/>
+      <w:numFmt w:val="bullet"/>
+      <w:lvlText w:val=""/>
+      <w:lvlJc w:val="left"/>
+      <w:pPr>
+        <w:ind w:left="4320" w:hanging="360"/>
+      </w:pPr>
+      <w:rPr>
+        <w:rFonts w:ascii="Wingdings" w:hAnsi="Wingdings" w:hint="default"/>
+      </w:rPr>
+    </w:lvl>
+    <w:lvl w:ilvl="6" w:tplc="04090001" w:tentative="1">
+      <w:start w:val="1"/>
+      <w:numFmt w:val="bullet"/>
+      <w:lvlText w:val=""/>
+      <w:lvlJc w:val="left"/>
+      <w:pPr>
+        <w:ind w:left="5040" w:hanging="360"/>
+      </w:pPr>
+      <w:rPr>
+        <w:rFonts w:ascii="Symbol" w:hAnsi="Symbol" w:hint="default"/>
+      </w:rPr>
+    </w:lvl>
+    <w:lvl w:ilvl="7" w:tplc="04090003" w:tentative="1">
+      <w:start w:val="1"/>
+      <w:numFmt w:val="bullet"/>
+      <w:lvlText w:val="o"/>
+      <w:lvlJc w:val="left"/>
+      <w:pPr>
+        <w:ind w:left="5760" w:hanging="360"/>
+      </w:pPr>
+      <w:rPr>
+        <w:rFonts w:ascii="Courier New" w:hAnsi="Courier New" w:cs="Courier New" w:hint="default"/>
+      </w:rPr>
+    </w:lvl>
+    <w:lvl w:ilvl="8" w:tplc="04090005" w:tentative="1">
+      <w:start w:val="1"/>
+      <w:numFmt w:val="bullet"/>
+      <w:lvlText w:val=""/>
+      <w:lvlJc w:val="left"/>
+      <w:pPr>
+        <w:ind w:left="6480" w:hanging="360"/>
+      </w:pPr>
+      <w:rPr>
+        <w:rFonts w:ascii="Wingdings" w:hAnsi="Wingdings" w:hint="default"/>
+      </w:rPr>
+    </w:lvl>
+  </w:abstractNum>
+  <w:abstractNum w:abstractNumId="1">
     <w:nsid w:val="4FAA6235"/>
     <w:multiLevelType w:val="multilevel"/>
     <w:tmpl w:val="8D72DB0A"/>
@@ -1561,7 +3384,7 @@
       <w:lvlJc w:val="left"/>
     </w:lvl>
   </w:abstractNum>
-  <w:abstractNum w:abstractNumId="1">
+  <w:abstractNum w:abstractNumId="2">
     <w:nsid w:val="5C242A17"/>
     <w:multiLevelType w:val="multilevel"/>
     <w:tmpl w:val="E9FC1FD8"/>
@@ -1612,7 +3435,120 @@
       <w:lvlJc w:val="left"/>
     </w:lvl>
   </w:abstractNum>
-  <w:abstractNum w:abstractNumId="2">
+  <w:abstractNum w:abstractNumId="3">
+    <w:nsid w:val="642364F0"/>
+    <w:multiLevelType w:val="hybridMultilevel"/>
+    <w:tmpl w:val="F5882258"/>
+    <w:lvl w:ilvl="0" w:tplc="A74CB84C">
+      <w:start w:val="1"/>
+      <w:numFmt w:val="bullet"/>
+      <w:lvlText w:val=""/>
+      <w:lvlJc w:val="left"/>
+      <w:pPr>
+        <w:ind w:left="720" w:hanging="360"/>
+      </w:pPr>
+      <w:rPr>
+        <w:rFonts w:ascii="Symbol" w:eastAsia="Cambria" w:hAnsi="Symbol" w:cs="Cambria" w:hint="default"/>
+      </w:rPr>
+    </w:lvl>
+    <w:lvl w:ilvl="1" w:tplc="04090003" w:tentative="1">
+      <w:start w:val="1"/>
+      <w:numFmt w:val="bullet"/>
+      <w:lvlText w:val="o"/>
+      <w:lvlJc w:val="left"/>
+      <w:pPr>
+        <w:ind w:left="1440" w:hanging="360"/>
+      </w:pPr>
+      <w:rPr>
+        <w:rFonts w:ascii="Courier New" w:hAnsi="Courier New" w:cs="Courier New" w:hint="default"/>
+      </w:rPr>
+    </w:lvl>
+    <w:lvl w:ilvl="2" w:tplc="04090005" w:tentative="1">
+      <w:start w:val="1"/>
+      <w:numFmt w:val="bullet"/>
+      <w:lvlText w:val=""/>
+      <w:lvlJc w:val="left"/>
+      <w:pPr>
+        <w:ind w:left="2160" w:hanging="360"/>
+      </w:pPr>
+      <w:rPr>
+        <w:rFonts w:ascii="Wingdings" w:hAnsi="Wingdings" w:hint="default"/>
+      </w:rPr>
+    </w:lvl>
+    <w:lvl w:ilvl="3" w:tplc="04090001" w:tentative="1">
+      <w:start w:val="1"/>
+      <w:numFmt w:val="bullet"/>
+      <w:lvlText w:val=""/>
+      <w:lvlJc w:val="left"/>
+      <w:pPr>
+        <w:ind w:left="2880" w:hanging="360"/>
+      </w:pPr>
+      <w:rPr>
+        <w:rFonts w:ascii="Symbol" w:hAnsi="Symbol" w:hint="default"/>
+      </w:rPr>
+    </w:lvl>
+    <w:lvl w:ilvl="4" w:tplc="04090003" w:tentative="1">
+      <w:start w:val="1"/>
+      <w:numFmt w:val="bullet"/>
+      <w:lvlText w:val="o"/>
+      <w:lvlJc w:val="left"/>
+      <w:pPr>
+        <w:ind w:left="3600" w:hanging="360"/>
+      </w:pPr>
+      <w:rPr>
+        <w:rFonts w:ascii="Courier New" w:hAnsi="Courier New" w:cs="Courier New" w:hint="default"/>
+      </w:rPr>
+    </w:lvl>
+    <w:lvl w:ilvl="5" w:tplc="04090005" w:tentative="1">
+      <w:start w:val="1"/>
+      <w:numFmt w:val="bullet"/>
+      <w:lvlText w:val=""/>
+      <w:lvlJc w:val="left"/>
+      <w:pPr>
+        <w:ind w:left="4320" w:hanging="360"/>
+      </w:pPr>
+      <w:rPr>
+        <w:rFonts w:ascii="Wingdings" w:hAnsi="Wingdings" w:hint="default"/>
+      </w:rPr>
+    </w:lvl>
+    <w:lvl w:ilvl="6" w:tplc="04090001" w:tentative="1">
+      <w:start w:val="1"/>
+      <w:numFmt w:val="bullet"/>
+      <w:lvlText w:val=""/>
+      <w:lvlJc w:val="left"/>
+      <w:pPr>
+        <w:ind w:left="5040" w:hanging="360"/>
+      </w:pPr>
+      <w:rPr>
+        <w:rFonts w:ascii="Symbol" w:hAnsi="Symbol" w:hint="default"/>
+      </w:rPr>
+    </w:lvl>
+    <w:lvl w:ilvl="7" w:tplc="04090003" w:tentative="1">
+      <w:start w:val="1"/>
+      <w:numFmt w:val="bullet"/>
+      <w:lvlText w:val="o"/>
+      <w:lvlJc w:val="left"/>
+      <w:pPr>
+        <w:ind w:left="5760" w:hanging="360"/>
+      </w:pPr>
+      <w:rPr>
+        <w:rFonts w:ascii="Courier New" w:hAnsi="Courier New" w:cs="Courier New" w:hint="default"/>
+      </w:rPr>
+    </w:lvl>
+    <w:lvl w:ilvl="8" w:tplc="04090005" w:tentative="1">
+      <w:start w:val="1"/>
+      <w:numFmt w:val="bullet"/>
+      <w:lvlText w:val=""/>
+      <w:lvlJc w:val="left"/>
+      <w:pPr>
+        <w:ind w:left="6480" w:hanging="360"/>
+      </w:pPr>
+      <w:rPr>
+        <w:rFonts w:ascii="Wingdings" w:hAnsi="Wingdings" w:hint="default"/>
+      </w:rPr>
+    </w:lvl>
+  </w:abstractNum>
+  <w:abstractNum w:abstractNumId="4">
     <w:nsid w:val="6604019C"/>
     <w:multiLevelType w:val="multilevel"/>
     <w:tmpl w:val="EE6E8AC2"/>
@@ -1663,7 +3599,7 @@
       <w:lvlJc w:val="left"/>
     </w:lvl>
   </w:abstractNum>
-  <w:abstractNum w:abstractNumId="3">
+  <w:abstractNum w:abstractNumId="5">
     <w:nsid w:val="777766DA"/>
     <w:multiLevelType w:val="multilevel"/>
     <w:tmpl w:val="F1E0E6E0"/>
@@ -1715,22 +3651,352 @@
     </w:lvl>
   </w:abstractNum>
   <w:num w:numId="1">
+    <w:abstractNumId w:val="4"/>
+  </w:num>
+  <w:num w:numId="2">
+    <w:abstractNumId w:val="5"/>
+  </w:num>
+  <w:num w:numId="3">
     <w:abstractNumId w:val="2"/>
   </w:num>
-  <w:num w:numId="2">
-    <w:abstractNumId w:val="3"/>
-  </w:num>
-  <w:num w:numId="3">
+  <w:num w:numId="4">
     <w:abstractNumId w:val="1"/>
   </w:num>
-  <w:num w:numId="4">
+  <w:num w:numId="5">
     <w:abstractNumId w:val="0"/>
+  </w:num>
+  <w:num w:numId="6">
+    <w:abstractNumId w:val="3"/>
   </w:num>
 </w:numbering>
 </file>
 
 <file path=word/styles.xml><?xml version="1.0" encoding="utf-8"?>
 <w:styles xmlns:mc="http://schemas.openxmlformats.org/markup-compatibility/2006" xmlns:r="http://schemas.openxmlformats.org/officeDocument/2006/relationships" xmlns:w="http://schemas.openxmlformats.org/wordprocessingml/2006/main" xmlns:w14="http://schemas.microsoft.com/office/word/2010/wordml" mc:Ignorable="w14">
+  <w:docDefaults>
+    <w:rPrDefault>
+      <w:rPr>
+        <w:rFonts w:asciiTheme="minorHAnsi" w:eastAsiaTheme="minorEastAsia" w:hAnsiTheme="minorHAnsi" w:cstheme="minorBidi"/>
+        <w:sz w:val="22"/>
+        <w:szCs w:val="22"/>
+        <w:lang w:val="en-US" w:eastAsia="en-US" w:bidi="ar-SA"/>
+      </w:rPr>
+    </w:rPrDefault>
+    <w:pPrDefault>
+      <w:pPr>
+        <w:spacing w:after="200" w:line="276" w:lineRule="auto"/>
+      </w:pPr>
+    </w:pPrDefault>
+  </w:docDefaults>
+  <w:latentStyles w:defLockedState="0" w:defUIPriority="99" w:defSemiHidden="1" w:defUnhideWhenUsed="1" w:defQFormat="0" w:count="267">
+    <w:lsdException w:name="Normal" w:semiHidden="0" w:uiPriority="0" w:unhideWhenUsed="0" w:qFormat="1"/>
+    <w:lsdException w:name="heading 1" w:semiHidden="0" w:uiPriority="9" w:unhideWhenUsed="0" w:qFormat="1"/>
+    <w:lsdException w:name="heading 2" w:uiPriority="9" w:qFormat="1"/>
+    <w:lsdException w:name="heading 3" w:uiPriority="9" w:qFormat="1"/>
+    <w:lsdException w:name="heading 4" w:uiPriority="9" w:qFormat="1"/>
+    <w:lsdException w:name="heading 5" w:uiPriority="9" w:qFormat="1"/>
+    <w:lsdException w:name="heading 6" w:uiPriority="9" w:qFormat="1"/>
+    <w:lsdException w:name="heading 7" w:uiPriority="9" w:qFormat="1"/>
+    <w:lsdException w:name="heading 8" w:uiPriority="9" w:qFormat="1"/>
+    <w:lsdException w:name="heading 9" w:uiPriority="9" w:qFormat="1"/>
+    <w:lsdException w:name="toc 1" w:uiPriority="39"/>
+    <w:lsdException w:name="toc 2" w:uiPriority="39"/>
+    <w:lsdException w:name="toc 3" w:uiPriority="39"/>
+    <w:lsdException w:name="toc 4" w:uiPriority="39"/>
+    <w:lsdException w:name="toc 5" w:uiPriority="39"/>
+    <w:lsdException w:name="toc 6" w:uiPriority="39"/>
+    <w:lsdException w:name="toc 7" w:uiPriority="39"/>
+    <w:lsdException w:name="toc 8" w:uiPriority="39"/>
+    <w:lsdException w:name="toc 9" w:uiPriority="39"/>
+    <w:lsdException w:name="caption" w:uiPriority="35" w:qFormat="1"/>
+    <w:lsdException w:name="Title" w:semiHidden="0" w:uiPriority="10" w:unhideWhenUsed="0" w:qFormat="1"/>
+    <w:lsdException w:name="Default Paragraph Font" w:uiPriority="1"/>
+    <w:lsdException w:name="Subtitle" w:semiHidden="0" w:uiPriority="11" w:unhideWhenUsed="0" w:qFormat="1"/>
+    <w:lsdException w:name="Strong" w:semiHidden="0" w:uiPriority="22" w:unhideWhenUsed="0" w:qFormat="1"/>
+    <w:lsdException w:name="Emphasis" w:semiHidden="0" w:uiPriority="20" w:unhideWhenUsed="0" w:qFormat="1"/>
+    <w:lsdException w:name="Table Grid" w:semiHidden="0" w:uiPriority="59" w:unhideWhenUsed="0"/>
+    <w:lsdException w:name="Placeholder Text" w:unhideWhenUsed="0"/>
+    <w:lsdException w:name="No Spacing" w:semiHidden="0" w:uiPriority="1" w:unhideWhenUsed="0" w:qFormat="1"/>
+    <w:lsdException w:name="Light Shading" w:semiHidden="0" w:uiPriority="60" w:unhideWhenUsed="0"/>
+    <w:lsdException w:name="Light List" w:semiHidden="0" w:uiPriority="61" w:unhideWhenUsed="0"/>
+    <w:lsdException w:name="Light Grid" w:semiHidden="0" w:uiPriority="62" w:unhideWhenUsed="0"/>
+    <w:lsdException w:name="Medium Shading 1" w:semiHidden="0" w:uiPriority="63" w:unhideWhenUsed="0"/>
+    <w:lsdException w:name="Medium Shading 2" w:semiHidden="0" w:uiPriority="64" w:unhideWhenUsed="0"/>
+    <w:lsdException w:name="Medium List 1" w:semiHidden="0" w:uiPriority="65" w:unhideWhenUsed="0"/>
+    <w:lsdException w:name="Medium List 2" w:semiHidden="0" w:uiPriority="66" w:unhideWhenUsed="0"/>
+    <w:lsdException w:name="Medium Grid 1" w:semiHidden="0" w:uiPriority="67" w:unhideWhenUsed="0"/>
+    <w:lsdException w:name="Medium Grid 2" w:semiHidden="0" w:uiPriority="68" w:unhideWhenUsed="0"/>
+    <w:lsdException w:name="Medium Grid 3" w:semiHidden="0" w:uiPriority="69" w:unhideWhenUsed="0"/>
+    <w:lsdException w:name="Dark List" w:semiHidden="0" w:uiPriority="70" w:unhideWhenUsed="0"/>
+    <w:lsdException w:name="Colorful Shading" w:semiHidden="0" w:uiPriority="71" w:unhideWhenUsed="0"/>
+    <w:lsdException w:name="Colorful List" w:semiHidden="0" w:uiPriority="72" w:unhideWhenUsed="0"/>
+    <w:lsdException w:name="Colorful Grid" w:semiHidden="0" w:uiPriority="73" w:unhideWhenUsed="0"/>
+    <w:lsdException w:name="Light Shading Accent 1" w:semiHidden="0" w:uiPriority="60" w:unhideWhenUsed="0"/>
+    <w:lsdException w:name="Light List Accent 1" w:semiHidden="0" w:uiPriority="61" w:unhideWhenUsed="0"/>
+    <w:lsdException w:name="Light Grid Accent 1" w:semiHidden="0" w:uiPriority="62" w:unhideWhenUsed="0"/>
+    <w:lsdException w:name="Medium Shading 1 Accent 1" w:semiHidden="0" w:uiPriority="63" w:unhideWhenUsed="0"/>
+    <w:lsdException w:name="Medium Shading 2 Accent 1" w:semiHidden="0" w:uiPriority="64" w:unhideWhenUsed="0"/>
+    <w:lsdException w:name="Medium List 1 Accent 1" w:semiHidden="0" w:uiPriority="65" w:unhideWhenUsed="0"/>
+    <w:lsdException w:name="Revision" w:unhideWhenUsed="0"/>
+    <w:lsdException w:name="List Paragraph" w:semiHidden="0" w:uiPriority="34" w:unhideWhenUsed="0" w:qFormat="1"/>
+    <w:lsdException w:name="Quote" w:semiHidden="0" w:uiPriority="29" w:unhideWhenUsed="0" w:qFormat="1"/>
+    <w:lsdException w:name="Intense Quote" w:semiHidden="0" w:uiPriority="30" w:unhideWhenUsed="0" w:qFormat="1"/>
+    <w:lsdException w:name="Medium List 2 Accent 1" w:semiHidden="0" w:uiPriority="66" w:unhideWhenUsed="0"/>
+    <w:lsdException w:name="Medium Grid 1 Accent 1" w:semiHidden="0" w:uiPriority="67" w:unhideWhenUsed="0"/>
+    <w:lsdException w:name="Medium Grid 2 Accent 1" w:semiHidden="0" w:uiPriority="68" w:unhideWhenUsed="0"/>
+    <w:lsdException w:name="Medium Grid 3 Accent 1" w:semiHidden="0" w:uiPriority="69" w:unhideWhenUsed="0"/>
+    <w:lsdException w:name="Dark List Accent 1" w:semiHidden="0" w:uiPriority="70" w:unhideWhenUsed="0"/>
+    <w:lsdException w:name="Colorful Shading Accent 1" w:semiHidden="0" w:uiPriority="71" w:unhideWhenUsed="0"/>
+    <w:lsdException w:name="Colorful List Accent 1" w:semiHidden="0" w:uiPriority="72" w:unhideWhenUsed="0"/>
+    <w:lsdException w:name="Colorful Grid Accent 1" w:semiHidden="0" w:uiPriority="73" w:unhideWhenUsed="0"/>
+    <w:lsdException w:name="Light Shading Accent 2" w:semiHidden="0" w:uiPriority="60" w:unhideWhenUsed="0"/>
+    <w:lsdException w:name="Light List Accent 2" w:semiHidden="0" w:uiPriority="61" w:unhideWhenUsed="0"/>
+    <w:lsdException w:name="Light Grid Accent 2" w:semiHidden="0" w:uiPriority="62" w:unhideWhenUsed="0"/>
+    <w:lsdException w:name="Medium Shading 1 Accent 2" w:semiHidden="0" w:uiPriority="63" w:unhideWhenUsed="0"/>
+    <w:lsdException w:name="Medium Shading 2 Accent 2" w:semiHidden="0" w:uiPriority="64" w:unhideWhenUsed="0"/>
+    <w:lsdException w:name="Medium List 1 Accent 2" w:semiHidden="0" w:uiPriority="65" w:unhideWhenUsed="0"/>
+    <w:lsdException w:name="Medium List 2 Accent 2" w:semiHidden="0" w:uiPriority="66" w:unhideWhenUsed="0"/>
+    <w:lsdException w:name="Medium Grid 1 Accent 2" w:semiHidden="0" w:uiPriority="67" w:unhideWhenUsed="0"/>
+    <w:lsdException w:name="Medium Grid 2 Accent 2" w:semiHidden="0" w:uiPriority="68" w:unhideWhenUsed="0"/>
+    <w:lsdException w:name="Medium Grid 3 Accent 2" w:semiHidden="0" w:uiPriority="69" w:unhideWhenUsed="0"/>
+    <w:lsdException w:name="Dark List Accent 2" w:semiHidden="0" w:uiPriority="70" w:unhideWhenUsed="0"/>
+    <w:lsdException w:name="Colorful Shading Accent 2" w:semiHidden="0" w:uiPriority="71" w:unhideWhenUsed="0"/>
+    <w:lsdException w:name="Colorful List Accent 2" w:semiHidden="0" w:uiPriority="72" w:unhideWhenUsed="0"/>
+    <w:lsdException w:name="Colorful Grid Accent 2" w:semiHidden="0" w:uiPriority="73" w:unhideWhenUsed="0"/>
+    <w:lsdException w:name="Light Shading Accent 3" w:semiHidden="0" w:uiPriority="60" w:unhideWhenUsed="0"/>
+    <w:lsdException w:name="Light List Accent 3" w:semiHidden="0" w:uiPriority="61" w:unhideWhenUsed="0"/>
+    <w:lsdException w:name="Light Grid Accent 3" w:semiHidden="0" w:uiPriority="62" w:unhideWhenUsed="0"/>
+    <w:lsdException w:name="Medium Shading 1 Accent 3" w:semiHidden="0" w:uiPriority="63" w:unhideWhenUsed="0"/>
+    <w:lsdException w:name="Medium Shading 2 Accent 3" w:semiHidden="0" w:uiPriority="64" w:unhideWhenUsed="0"/>
+    <w:lsdException w:name="Medium List 1 Accent 3" w:semiHidden="0" w:uiPriority="65" w:unhideWhenUsed="0"/>
+    <w:lsdException w:name="Medium List 2 Accent 3" w:semiHidden="0" w:uiPriority="66" w:unhideWhenUsed="0"/>
+    <w:lsdException w:name="Medium Grid 1 Accent 3" w:semiHidden="0" w:uiPriority="67" w:unhideWhenUsed="0"/>
+    <w:lsdException w:name="Medium Grid 2 Accent 3" w:semiHidden="0" w:uiPriority="68" w:unhideWhenUsed="0"/>
+    <w:lsdException w:name="Medium Grid 3 Accent 3" w:semiHidden="0" w:uiPriority="69" w:unhideWhenUsed="0"/>
+    <w:lsdException w:name="Dark List Accent 3" w:semiHidden="0" w:uiPriority="70" w:unhideWhenUsed="0"/>
+    <w:lsdException w:name="Colorful Shading Accent 3" w:semiHidden="0" w:uiPriority="71" w:unhideWhenUsed="0"/>
+    <w:lsdException w:name="Colorful List Accent 3" w:semiHidden="0" w:uiPriority="72" w:unhideWhenUsed="0"/>
+    <w:lsdException w:name="Colorful Grid Accent 3" w:semiHidden="0" w:uiPriority="73" w:unhideWhenUsed="0"/>
+    <w:lsdException w:name="Light Shading Accent 4" w:semiHidden="0" w:uiPriority="60" w:unhideWhenUsed="0"/>
+    <w:lsdException w:name="Light List Accent 4" w:semiHidden="0" w:uiPriority="61" w:unhideWhenUsed="0"/>
+    <w:lsdException w:name="Light Grid Accent 4" w:semiHidden="0" w:uiPriority="62" w:unhideWhenUsed="0"/>
+    <w:lsdException w:name="Medium Shading 1 Accent 4" w:semiHidden="0" w:uiPriority="63" w:unhideWhenUsed="0"/>
+    <w:lsdException w:name="Medium Shading 2 Accent 4" w:semiHidden="0" w:uiPriority="64" w:unhideWhenUsed="0"/>
+    <w:lsdException w:name="Medium List 1 Accent 4" w:semiHidden="0" w:uiPriority="65" w:unhideWhenUsed="0"/>
+    <w:lsdException w:name="Medium List 2 Accent 4" w:semiHidden="0" w:uiPriority="66" w:unhideWhenUsed="0"/>
+    <w:lsdException w:name="Medium Grid 1 Accent 4" w:semiHidden="0" w:uiPriority="67" w:unhideWhenUsed="0"/>
+    <w:lsdException w:name="Medium Grid 2 Accent 4" w:semiHidden="0" w:uiPriority="68" w:unhideWhenUsed="0"/>
+    <w:lsdException w:name="Medium Grid 3 Accent 4" w:semiHidden="0" w:uiPriority="69" w:unhideWhenUsed="0"/>
+    <w:lsdException w:name="Dark List Accent 4" w:semiHidden="0" w:uiPriority="70" w:unhideWhenUsed="0"/>
+    <w:lsdException w:name="Colorful Shading Accent 4" w:semiHidden="0" w:uiPriority="71" w:unhideWhenUsed="0"/>
+    <w:lsdException w:name="Colorful List Accent 4" w:semiHidden="0" w:uiPriority="72" w:unhideWhenUsed="0"/>
+    <w:lsdException w:name="Colorful Grid Accent 4" w:semiHidden="0" w:uiPriority="73" w:unhideWhenUsed="0"/>
+    <w:lsdException w:name="Light Shading Accent 5" w:semiHidden="0" w:uiPriority="60" w:unhideWhenUsed="0"/>
+    <w:lsdException w:name="Light List Accent 5" w:semiHidden="0" w:uiPriority="61" w:unhideWhenUsed="0"/>
+    <w:lsdException w:name="Light Grid Accent 5" w:semiHidden="0" w:uiPriority="62" w:unhideWhenUsed="0"/>
+    <w:lsdException w:name="Medium Shading 1 Accent 5" w:semiHidden="0" w:uiPriority="63" w:unhideWhenUsed="0"/>
+    <w:lsdException w:name="Medium Shading 2 Accent 5" w:semiHidden="0" w:uiPriority="64" w:unhideWhenUsed="0"/>
+    <w:lsdException w:name="Medium List 1 Accent 5" w:semiHidden="0" w:uiPriority="65" w:unhideWhenUsed="0"/>
+    <w:lsdException w:name="Medium List 2 Accent 5" w:semiHidden="0" w:uiPriority="66" w:unhideWhenUsed="0"/>
+    <w:lsdException w:name="Medium Grid 1 Accent 5" w:semiHidden="0" w:uiPriority="67" w:unhideWhenUsed="0"/>
+    <w:lsdException w:name="Medium Grid 2 Accent 5" w:semiHidden="0" w:uiPriority="68" w:unhideWhenUsed="0"/>
+    <w:lsdException w:name="Medium Grid 3 Accent 5" w:semiHidden="0" w:uiPriority="69" w:unhideWhenUsed="0"/>
+    <w:lsdException w:name="Dark List Accent 5" w:semiHidden="0" w:uiPriority="70" w:unhideWhenUsed="0"/>
+    <w:lsdException w:name="Colorful Shading Accent 5" w:semiHidden="0" w:uiPriority="71" w:unhideWhenUsed="0"/>
+    <w:lsdException w:name="Colorful List Accent 5" w:semiHidden="0" w:uiPriority="72" w:unhideWhenUsed="0"/>
+    <w:lsdException w:name="Colorful Grid Accent 5" w:semiHidden="0" w:uiPriority="73" w:unhideWhenUsed="0"/>
+    <w:lsdException w:name="Light Shading Accent 6" w:semiHidden="0" w:uiPriority="60" w:unhideWhenUsed="0"/>
+    <w:lsdException w:name="Light List Accent 6" w:semiHidden="0" w:uiPriority="61" w:unhideWhenUsed="0"/>
+    <w:lsdException w:name="Light Grid Accent 6" w:semiHidden="0" w:uiPriority="62" w:unhideWhenUsed="0"/>
+    <w:lsdException w:name="Medium Shading 1 Accent 6" w:semiHidden="0" w:uiPriority="63" w:unhideWhenUsed="0"/>
+    <w:lsdException w:name="Medium Shading 2 Accent 6" w:semiHidden="0" w:uiPriority="64" w:unhideWhenUsed="0"/>
+    <w:lsdException w:name="Medium List 1 Accent 6" w:semiHidden="0" w:uiPriority="65" w:unhideWhenUsed="0"/>
+    <w:lsdException w:name="Medium List 2 Accent 6" w:semiHidden="0" w:uiPriority="66" w:unhideWhenUsed="0"/>
+    <w:lsdException w:name="Medium Grid 1 Accent 6" w:semiHidden="0" w:uiPriority="67" w:unhideWhenUsed="0"/>
+    <w:lsdException w:name="Medium Grid 2 Accent 6" w:semiHidden="0" w:uiPriority="68" w:unhideWhenUsed="0"/>
+    <w:lsdException w:name="Medium Grid 3 Accent 6" w:semiHidden="0" w:uiPriority="69" w:unhideWhenUsed="0"/>
+    <w:lsdException w:name="Dark List Accent 6" w:semiHidden="0" w:uiPriority="70" w:unhideWhenUsed="0"/>
+    <w:lsdException w:name="Colorful Shading Accent 6" w:semiHidden="0" w:uiPriority="71" w:unhideWhenUsed="0"/>
+    <w:lsdException w:name="Colorful List Accent 6" w:semiHidden="0" w:uiPriority="72" w:unhideWhenUsed="0"/>
+    <w:lsdException w:name="Colorful Grid Accent 6" w:semiHidden="0" w:uiPriority="73" w:unhideWhenUsed="0"/>
+    <w:lsdException w:name="Subtle Emphasis" w:semiHidden="0" w:uiPriority="19" w:unhideWhenUsed="0" w:qFormat="1"/>
+    <w:lsdException w:name="Intense Emphasis" w:semiHidden="0" w:uiPriority="21" w:unhideWhenUsed="0" w:qFormat="1"/>
+    <w:lsdException w:name="Subtle Reference" w:semiHidden="0" w:uiPriority="31" w:unhideWhenUsed="0" w:qFormat="1"/>
+    <w:lsdException w:name="Intense Reference" w:semiHidden="0" w:uiPriority="32" w:unhideWhenUsed="0" w:qFormat="1"/>
+    <w:lsdException w:name="Book Title" w:semiHidden="0" w:uiPriority="33" w:unhideWhenUsed="0" w:qFormat="1"/>
+    <w:lsdException w:name="Bibliography" w:uiPriority="37"/>
+    <w:lsdException w:name="TOC Heading" w:uiPriority="39" w:qFormat="1"/>
+  </w:latentStyles>
+  <w:style w:type="paragraph" w:default="1" w:styleId="Normal">
+    <w:name w:val="Normal"/>
+    <w:qFormat/>
+  </w:style>
+  <w:style w:type="character" w:default="1" w:styleId="DefaultParagraphFont">
+    <w:name w:val="Default Paragraph Font"/>
+    <w:uiPriority w:val="1"/>
+    <w:semiHidden/>
+    <w:unhideWhenUsed/>
+  </w:style>
+  <w:style w:type="table" w:default="1" w:styleId="TableNormal">
+    <w:name w:val="Normal Table"/>
+    <w:uiPriority w:val="99"/>
+    <w:semiHidden/>
+    <w:unhideWhenUsed/>
+    <w:tblPr>
+      <w:tblInd w:w="0" w:type="dxa"/>
+      <w:tblCellMar>
+        <w:top w:w="0" w:type="dxa"/>
+        <w:left w:w="108" w:type="dxa"/>
+        <w:bottom w:w="0" w:type="dxa"/>
+        <w:right w:w="108" w:type="dxa"/>
+      </w:tblCellMar>
+    </w:tblPr>
+  </w:style>
+  <w:style w:type="numbering" w:default="1" w:styleId="NoList">
+    <w:name w:val="No List"/>
+    <w:uiPriority w:val="99"/>
+    <w:semiHidden/>
+    <w:unhideWhenUsed/>
+  </w:style>
+  <w:style w:type="paragraph" w:styleId="ListParagraph">
+    <w:name w:val="List Paragraph"/>
+    <w:basedOn w:val="Normal"/>
+    <w:uiPriority w:val="34"/>
+    <w:qFormat/>
+    <w:rsid w:val="00732701"/>
+    <w:pPr>
+      <w:ind w:left="720"/>
+      <w:contextualSpacing/>
+    </w:pPr>
+  </w:style>
+  <w:style w:type="paragraph" w:styleId="BalloonText">
+    <w:name w:val="Balloon Text"/>
+    <w:basedOn w:val="Normal"/>
+    <w:link w:val="BalloonTextChar"/>
+    <w:uiPriority w:val="99"/>
+    <w:semiHidden/>
+    <w:unhideWhenUsed/>
+    <w:rsid w:val="00116AB7"/>
+    <w:pPr>
+      <w:spacing w:after="0" w:line="240" w:lineRule="auto"/>
+    </w:pPr>
+    <w:rPr>
+      <w:rFonts w:ascii="Tahoma" w:hAnsi="Tahoma" w:cs="Tahoma"/>
+      <w:sz w:val="16"/>
+      <w:szCs w:val="16"/>
+    </w:rPr>
+  </w:style>
+  <w:style w:type="character" w:customStyle="1" w:styleId="BalloonTextChar">
+    <w:name w:val="Balloon Text Char"/>
+    <w:basedOn w:val="DefaultParagraphFont"/>
+    <w:link w:val="BalloonText"/>
+    <w:uiPriority w:val="99"/>
+    <w:semiHidden/>
+    <w:rsid w:val="00116AB7"/>
+    <w:rPr>
+      <w:rFonts w:ascii="Tahoma" w:hAnsi="Tahoma" w:cs="Tahoma"/>
+      <w:sz w:val="16"/>
+      <w:szCs w:val="16"/>
+    </w:rPr>
+  </w:style>
+  <w:style w:type="paragraph" w:styleId="Title">
+    <w:name w:val="Title"/>
+    <w:basedOn w:val="Normal"/>
+    <w:next w:val="Normal"/>
+    <w:link w:val="TitleChar"/>
+    <w:uiPriority w:val="10"/>
+    <w:qFormat/>
+    <w:rsid w:val="005B61BB"/>
+    <w:pPr>
+      <w:pBdr>
+        <w:bottom w:val="single" w:sz="8" w:space="4" w:color="4F81BD" w:themeColor="accent1"/>
+      </w:pBdr>
+      <w:spacing w:after="300" w:line="240" w:lineRule="auto"/>
+      <w:contextualSpacing/>
+    </w:pPr>
+    <w:rPr>
+      <w:rFonts w:asciiTheme="majorHAnsi" w:eastAsiaTheme="majorEastAsia" w:hAnsiTheme="majorHAnsi" w:cstheme="majorBidi"/>
+      <w:color w:val="17365D" w:themeColor="text2" w:themeShade="BF"/>
+      <w:spacing w:val="5"/>
+      <w:kern w:val="28"/>
+      <w:sz w:val="52"/>
+      <w:szCs w:val="52"/>
+      <w:lang w:eastAsia="ja-JP"/>
+    </w:rPr>
+  </w:style>
+  <w:style w:type="character" w:customStyle="1" w:styleId="TitleChar">
+    <w:name w:val="Title Char"/>
+    <w:basedOn w:val="DefaultParagraphFont"/>
+    <w:link w:val="Title"/>
+    <w:uiPriority w:val="10"/>
+    <w:rsid w:val="005B61BB"/>
+    <w:rPr>
+      <w:rFonts w:asciiTheme="majorHAnsi" w:eastAsiaTheme="majorEastAsia" w:hAnsiTheme="majorHAnsi" w:cstheme="majorBidi"/>
+      <w:color w:val="17365D" w:themeColor="text2" w:themeShade="BF"/>
+      <w:spacing w:val="5"/>
+      <w:kern w:val="28"/>
+      <w:sz w:val="52"/>
+      <w:szCs w:val="52"/>
+      <w:lang w:eastAsia="ja-JP"/>
+    </w:rPr>
+  </w:style>
+  <w:style w:type="paragraph" w:styleId="Subtitle">
+    <w:name w:val="Subtitle"/>
+    <w:basedOn w:val="Normal"/>
+    <w:next w:val="Normal"/>
+    <w:link w:val="SubtitleChar"/>
+    <w:uiPriority w:val="11"/>
+    <w:qFormat/>
+    <w:rsid w:val="005B61BB"/>
+    <w:pPr>
+      <w:numPr>
+        <w:ilvl w:val="1"/>
+      </w:numPr>
+    </w:pPr>
+    <w:rPr>
+      <w:rFonts w:asciiTheme="majorHAnsi" w:eastAsiaTheme="majorEastAsia" w:hAnsiTheme="majorHAnsi" w:cstheme="majorBidi"/>
+      <w:i/>
+      <w:iCs/>
+      <w:color w:val="4F81BD" w:themeColor="accent1"/>
+      <w:spacing w:val="15"/>
+      <w:sz w:val="24"/>
+      <w:szCs w:val="24"/>
+      <w:lang w:eastAsia="ja-JP"/>
+    </w:rPr>
+  </w:style>
+  <w:style w:type="character" w:customStyle="1" w:styleId="SubtitleChar">
+    <w:name w:val="Subtitle Char"/>
+    <w:basedOn w:val="DefaultParagraphFont"/>
+    <w:link w:val="Subtitle"/>
+    <w:uiPriority w:val="11"/>
+    <w:rsid w:val="005B61BB"/>
+    <w:rPr>
+      <w:rFonts w:asciiTheme="majorHAnsi" w:eastAsiaTheme="majorEastAsia" w:hAnsiTheme="majorHAnsi" w:cstheme="majorBidi"/>
+      <w:i/>
+      <w:iCs/>
+      <w:color w:val="4F81BD" w:themeColor="accent1"/>
+      <w:spacing w:val="15"/>
+      <w:sz w:val="24"/>
+      <w:szCs w:val="24"/>
+      <w:lang w:eastAsia="ja-JP"/>
+    </w:rPr>
+  </w:style>
+  <w:style w:type="character" w:styleId="Hyperlink">
+    <w:name w:val="Hyperlink"/>
+    <w:basedOn w:val="DefaultParagraphFont"/>
+    <w:uiPriority w:val="99"/>
+    <w:unhideWhenUsed/>
+    <w:rsid w:val="00FC1126"/>
+    <w:rPr>
+      <w:color w:val="0000FF" w:themeColor="hyperlink"/>
+      <w:u w:val="single"/>
+    </w:rPr>
+  </w:style>
+</w:styles>
+</file>
+
+<file path=word/stylesWithEffects.xml><?xml version="1.0" encoding="utf-8"?>
+<w:styles xmlns:wpc="http://schemas.microsoft.com/office/word/2010/wordprocessingCanvas" xmlns:mc="http://schemas.openxmlformats.org/markup-compatibility/2006" xmlns:o="urn:schemas-microsoft-com:office:office" xmlns:r="http://schemas.openxmlformats.org/officeDocument/2006/relationships" xmlns:m="http://schemas.openxmlformats.org/officeDocument/2006/math" xmlns:v="urn:schemas-microsoft-com:vml" xmlns:wp14="http://schemas.microsoft.com/office/word/2010/wordprocessingDrawing" xmlns:wp="http://schemas.openxmlformats.org/drawingml/2006/wordprocessingDrawing" xmlns:w10="urn:schemas-microsoft-com:office:word" xmlns:w="http://schemas.openxmlformats.org/wordprocessingml/2006/main" xmlns:w14="http://schemas.microsoft.com/office/word/2010/wordml" xmlns:wpg="http://schemas.microsoft.com/office/word/2010/wordprocessingGroup" xmlns:wpi="http://schemas.microsoft.com/office/word/2010/wordprocessingInk" xmlns:wne="http://schemas.microsoft.com/office/word/2006/wordml" xmlns:wps="http://schemas.microsoft.com/office/word/2010/wordprocessingShape" mc:Ignorable="w14 wp14">
   <w:docDefaults>
     <w:rPrDefault>
       <w:rPr>
@@ -1919,8 +4185,168 @@
 </w:styles>
 </file>
 
-<file path=word/stylesWithEffects.xml><?xml version="1.0" encoding="utf-8"?>
-<w:styles xmlns:wpc="http://schemas.microsoft.com/office/word/2010/wordprocessingCanvas" xmlns:mc="http://schemas.openxmlformats.org/markup-compatibility/2006" xmlns:o="urn:schemas-microsoft-com:office:office" xmlns:r="http://schemas.openxmlformats.org/officeDocument/2006/relationships" xmlns:m="http://schemas.openxmlformats.org/officeDocument/2006/math" xmlns:v="urn:schemas-microsoft-com:vml" xmlns:wp14="http://schemas.microsoft.com/office/word/2010/wordprocessingDrawing" xmlns:wp="http://schemas.openxmlformats.org/drawingml/2006/wordprocessingDrawing" xmlns:w10="urn:schemas-microsoft-com:office:word" xmlns:w="http://schemas.openxmlformats.org/wordprocessingml/2006/main" xmlns:w14="http://schemas.microsoft.com/office/word/2010/wordml" xmlns:wpg="http://schemas.microsoft.com/office/word/2010/wordprocessingGroup" xmlns:wpi="http://schemas.microsoft.com/office/word/2010/wordprocessingInk" xmlns:wne="http://schemas.microsoft.com/office/word/2006/wordml" xmlns:wps="http://schemas.microsoft.com/office/word/2010/wordprocessingShape" mc:Ignorable="w14 wp14">
+<file path=word/glossary/document.xml><?xml version="1.0" encoding="utf-8"?>
+<w:glossaryDocument xmlns:wpc="http://schemas.microsoft.com/office/word/2010/wordprocessingCanvas" xmlns:mc="http://schemas.openxmlformats.org/markup-compatibility/2006" xmlns:o="urn:schemas-microsoft-com:office:office" xmlns:r="http://schemas.openxmlformats.org/officeDocument/2006/relationships" xmlns:m="http://schemas.openxmlformats.org/officeDocument/2006/math" xmlns:v="urn:schemas-microsoft-com:vml" xmlns:wp14="http://schemas.microsoft.com/office/word/2010/wordprocessingDrawing" xmlns:wp="http://schemas.openxmlformats.org/drawingml/2006/wordprocessingDrawing" xmlns:w10="urn:schemas-microsoft-com:office:word" xmlns:w="http://schemas.openxmlformats.org/wordprocessingml/2006/main" xmlns:w14="http://schemas.microsoft.com/office/word/2010/wordml" xmlns:wpg="http://schemas.microsoft.com/office/word/2010/wordprocessingGroup" xmlns:wpi="http://schemas.microsoft.com/office/word/2010/wordprocessingInk" xmlns:wne="http://schemas.microsoft.com/office/word/2006/wordml" xmlns:wps="http://schemas.microsoft.com/office/word/2010/wordprocessingShape" mc:Ignorable="w14 wp14">
+  <w:docParts>
+    <w:docPart>
+      <w:docPartPr>
+        <w:name w:val="5460ABD341AF4AD0987059AE6261F561"/>
+        <w:category>
+          <w:name w:val="General"/>
+          <w:gallery w:val="placeholder"/>
+        </w:category>
+        <w:types>
+          <w:type w:val="bbPlcHdr"/>
+        </w:types>
+        <w:behaviors>
+          <w:behavior w:val="content"/>
+        </w:behaviors>
+        <w:guid w:val="{14D26887-2B6F-4C1A-BBFE-86219DE7292F}"/>
+      </w:docPartPr>
+      <w:docPartBody>
+        <w:p>
+          <w:pPr>
+            <w:pStyle w:val="5460ABD341AF4AD0987059AE6261F561"/>
+          </w:pPr>
+          <w:r>
+            <w:rPr>
+              <w:rFonts w:asciiTheme="majorHAnsi" w:hAnsiTheme="majorHAnsi"/>
+              <w:sz w:val="80"/>
+              <w:szCs w:val="80"/>
+            </w:rPr>
+            <w:t>[Type the document title]</w:t>
+          </w:r>
+        </w:p>
+      </w:docPartBody>
+    </w:docPart>
+    <w:docPart>
+      <w:docPartPr>
+        <w:name w:val="BAFFDACC95D6473D919D92C709FAF579"/>
+        <w:category>
+          <w:name w:val="General"/>
+          <w:gallery w:val="placeholder"/>
+        </w:category>
+        <w:types>
+          <w:type w:val="bbPlcHdr"/>
+        </w:types>
+        <w:behaviors>
+          <w:behavior w:val="content"/>
+        </w:behaviors>
+        <w:guid w:val="{F316CDDA-883D-450B-A5D2-74D011084A06}"/>
+      </w:docPartPr>
+      <w:docPartBody>
+        <w:p>
+          <w:pPr>
+            <w:pStyle w:val="BAFFDACC95D6473D919D92C709FAF579"/>
+          </w:pPr>
+          <w:r>
+            <w:rPr>
+              <w:rFonts w:asciiTheme="majorHAnsi" w:hAnsiTheme="majorHAnsi"/>
+              <w:sz w:val="44"/>
+              <w:szCs w:val="44"/>
+            </w:rPr>
+            <w:t>[Type the document subtitle]</w:t>
+          </w:r>
+        </w:p>
+      </w:docPartBody>
+    </w:docPart>
+  </w:docParts>
+</w:glossaryDocument>
+</file>
+
+<file path=word/glossary/fontTable.xml><?xml version="1.0" encoding="utf-8"?>
+<w:fonts xmlns:mc="http://schemas.openxmlformats.org/markup-compatibility/2006" xmlns:r="http://schemas.openxmlformats.org/officeDocument/2006/relationships" xmlns:w="http://schemas.openxmlformats.org/wordprocessingml/2006/main" xmlns:w14="http://schemas.microsoft.com/office/word/2010/wordml" mc:Ignorable="w14">
+  <w:font w:name="Symbol">
+    <w:panose1 w:val="05050102010706020507"/>
+    <w:charset w:val="02"/>
+    <w:family w:val="roman"/>
+    <w:pitch w:val="variable"/>
+    <w:sig w:usb0="00000000" w:usb1="10000000" w:usb2="00000000" w:usb3="00000000" w:csb0="80000000" w:csb1="00000000"/>
+  </w:font>
+  <w:font w:name="Cambria">
+    <w:panose1 w:val="02040503050406030204"/>
+    <w:charset w:val="00"/>
+    <w:family w:val="roman"/>
+    <w:pitch w:val="variable"/>
+    <w:sig w:usb0="E00002FF" w:usb1="400004FF" w:usb2="00000000" w:usb3="00000000" w:csb0="0000019F" w:csb1="00000000"/>
+  </w:font>
+  <w:font w:name="Courier New">
+    <w:panose1 w:val="02070309020205020404"/>
+    <w:charset w:val="00"/>
+    <w:family w:val="modern"/>
+    <w:pitch w:val="fixed"/>
+    <w:sig w:usb0="E0002AFF" w:usb1="C0007843" w:usb2="00000009" w:usb3="00000000" w:csb0="000001FF" w:csb1="00000000"/>
+  </w:font>
+  <w:font w:name="Times New Roman">
+    <w:panose1 w:val="02020603050405020304"/>
+    <w:charset w:val="00"/>
+    <w:family w:val="roman"/>
+    <w:pitch w:val="variable"/>
+    <w:sig w:usb0="E0002AFF" w:usb1="C0007841" w:usb2="00000009" w:usb3="00000000" w:csb0="000001FF" w:csb1="00000000"/>
+  </w:font>
+  <w:font w:name="Wingdings">
+    <w:panose1 w:val="05000000000000000000"/>
+    <w:charset w:val="02"/>
+    <w:family w:val="auto"/>
+    <w:pitch w:val="variable"/>
+    <w:sig w:usb0="00000000" w:usb1="10000000" w:usb2="00000000" w:usb3="00000000" w:csb0="80000000" w:csb1="00000000"/>
+  </w:font>
+  <w:font w:name="Calibri">
+    <w:panose1 w:val="020F0502020204030204"/>
+    <w:charset w:val="00"/>
+    <w:family w:val="swiss"/>
+    <w:pitch w:val="variable"/>
+    <w:sig w:usb0="E10002FF" w:usb1="4000ACFF" w:usb2="00000009" w:usb3="00000000" w:csb0="0000019F" w:csb1="00000000"/>
+  </w:font>
+  <w:font w:name="Tahoma">
+    <w:panose1 w:val="020B0604030504040204"/>
+    <w:charset w:val="00"/>
+    <w:family w:val="swiss"/>
+    <w:pitch w:val="variable"/>
+    <w:sig w:usb0="E1002EFF" w:usb1="C000605B" w:usb2="00000029" w:usb3="00000000" w:csb0="000101FF" w:csb1="00000000"/>
+  </w:font>
+</w:fonts>
+</file>
+
+<file path=word/glossary/settings.xml><?xml version="1.0" encoding="utf-8"?>
+<w:settings xmlns:mc="http://schemas.openxmlformats.org/markup-compatibility/2006" xmlns:o="urn:schemas-microsoft-com:office:office" xmlns:r="http://schemas.openxmlformats.org/officeDocument/2006/relationships" xmlns:m="http://schemas.openxmlformats.org/officeDocument/2006/math" xmlns:v="urn:schemas-microsoft-com:vml" xmlns:w10="urn:schemas-microsoft-com:office:word" xmlns:w="http://schemas.openxmlformats.org/wordprocessingml/2006/main" xmlns:w14="http://schemas.microsoft.com/office/word/2010/wordml" xmlns:sl="http://schemas.openxmlformats.org/schemaLibrary/2006/main" mc:Ignorable="w14">
+  <w:view w:val="normal"/>
+  <w:defaultTabStop w:val="720"/>
+  <w:characterSpacingControl w:val="doNotCompress"/>
+  <w:compat>
+    <w:useFELayout/>
+    <w:compatSetting w:name="compatibilityMode" w:uri="http://schemas.microsoft.com/office/word" w:val="14"/>
+    <w:compatSetting w:name="overrideTableStyleFontSizeAndJustification" w:uri="http://schemas.microsoft.com/office/word" w:val="1"/>
+    <w:compatSetting w:name="enableOpenTypeFeatures" w:uri="http://schemas.microsoft.com/office/word" w:val="1"/>
+    <w:compatSetting w:name="doNotFlipMirrorIndents" w:uri="http://schemas.microsoft.com/office/word" w:val="1"/>
+  </w:compat>
+  <w:rsids>
+    <w:rsidRoot w:val="00CD450A"/>
+    <w:rsid w:val="00114DFA"/>
+    <w:rsid w:val="00CD450A"/>
+  </w:rsids>
+  <m:mathPr>
+    <m:mathFont m:val="Cambria Math"/>
+    <m:brkBin m:val="before"/>
+    <m:brkBinSub m:val="--"/>
+    <m:smallFrac m:val="0"/>
+    <m:dispDef/>
+    <m:lMargin m:val="0"/>
+    <m:rMargin m:val="0"/>
+    <m:defJc m:val="centerGroup"/>
+    <m:wrapIndent m:val="1440"/>
+    <m:intLim m:val="subSup"/>
+    <m:naryLim m:val="undOvr"/>
+  </m:mathPr>
+  <w:themeFontLang w:val="en-US"/>
+  <w:clrSchemeMapping w:bg1="light1" w:t1="dark1" w:bg2="light2" w:t2="dark2" w:accent1="accent1" w:accent2="accent2" w:accent3="accent3" w:accent4="accent4" w:accent5="accent5" w:accent6="accent6" w:hyperlink="hyperlink" w:followedHyperlink="followedHyperlink"/>
+  <w:decimalSymbol w:val="."/>
+  <w:listSeparator w:val=","/>
+</w:settings>
+</file>
+
+<file path=word/glossary/styles.xml><?xml version="1.0" encoding="utf-8"?>
+<w:styles xmlns:mc="http://schemas.openxmlformats.org/markup-compatibility/2006" xmlns:r="http://schemas.openxmlformats.org/officeDocument/2006/relationships" xmlns:w="http://schemas.openxmlformats.org/wordprocessingml/2006/main" xmlns:w14="http://schemas.microsoft.com/office/word/2010/wordml" mc:Ignorable="w14">
   <w:docDefaults>
     <w:rPrDefault>
       <w:rPr>
@@ -2106,7 +4532,228 @@
     <w:semiHidden/>
     <w:unhideWhenUsed/>
   </w:style>
+  <w:style w:type="paragraph" w:customStyle="1" w:styleId="5460ABD341AF4AD0987059AE6261F561">
+    <w:name w:val="5460ABD341AF4AD0987059AE6261F561"/>
+    <w:rsid w:val="00CD450A"/>
+  </w:style>
+  <w:style w:type="paragraph" w:customStyle="1" w:styleId="BAFFDACC95D6473D919D92C709FAF579">
+    <w:name w:val="BAFFDACC95D6473D919D92C709FAF579"/>
+    <w:rsid w:val="00CD450A"/>
+  </w:style>
+  <w:style w:type="paragraph" w:customStyle="1" w:styleId="8F755F474F944B3A849D4771E22DD6B8">
+    <w:name w:val="8F755F474F944B3A849D4771E22DD6B8"/>
+    <w:rsid w:val="00CD450A"/>
+  </w:style>
 </w:styles>
+</file>
+
+<file path=word/glossary/stylesWithEffects.xml><?xml version="1.0" encoding="utf-8"?>
+<w:styles xmlns:wpc="http://schemas.microsoft.com/office/word/2010/wordprocessingCanvas" xmlns:mc="http://schemas.openxmlformats.org/markup-compatibility/2006" xmlns:o="urn:schemas-microsoft-com:office:office" xmlns:r="http://schemas.openxmlformats.org/officeDocument/2006/relationships" xmlns:m="http://schemas.openxmlformats.org/officeDocument/2006/math" xmlns:v="urn:schemas-microsoft-com:vml" xmlns:wp14="http://schemas.microsoft.com/office/word/2010/wordprocessingDrawing" xmlns:wp="http://schemas.openxmlformats.org/drawingml/2006/wordprocessingDrawing" xmlns:w10="urn:schemas-microsoft-com:office:word" xmlns:w="http://schemas.openxmlformats.org/wordprocessingml/2006/main" xmlns:w14="http://schemas.microsoft.com/office/word/2010/wordml" xmlns:wpg="http://schemas.microsoft.com/office/word/2010/wordprocessingGroup" xmlns:wpi="http://schemas.microsoft.com/office/word/2010/wordprocessingInk" xmlns:wne="http://schemas.microsoft.com/office/word/2006/wordml" xmlns:wps="http://schemas.microsoft.com/office/word/2010/wordprocessingShape" mc:Ignorable="w14 wp14">
+  <w:docDefaults>
+    <w:rPrDefault>
+      <w:rPr>
+        <w:rFonts w:asciiTheme="minorHAnsi" w:eastAsiaTheme="minorEastAsia" w:hAnsiTheme="minorHAnsi" w:cstheme="minorBidi"/>
+        <w:sz w:val="22"/>
+        <w:szCs w:val="22"/>
+        <w:lang w:val="en-US" w:eastAsia="en-US" w:bidi="ar-SA"/>
+      </w:rPr>
+    </w:rPrDefault>
+    <w:pPrDefault>
+      <w:pPr>
+        <w:spacing w:after="200" w:line="276" w:lineRule="auto"/>
+      </w:pPr>
+    </w:pPrDefault>
+  </w:docDefaults>
+  <w:latentStyles w:defLockedState="0" w:defUIPriority="99" w:defSemiHidden="1" w:defUnhideWhenUsed="1" w:defQFormat="0" w:count="267">
+    <w:lsdException w:name="Normal" w:semiHidden="0" w:uiPriority="0" w:unhideWhenUsed="0" w:qFormat="1"/>
+    <w:lsdException w:name="heading 1" w:semiHidden="0" w:uiPriority="9" w:unhideWhenUsed="0" w:qFormat="1"/>
+    <w:lsdException w:name="heading 2" w:uiPriority="9" w:qFormat="1"/>
+    <w:lsdException w:name="heading 3" w:uiPriority="9" w:qFormat="1"/>
+    <w:lsdException w:name="heading 4" w:uiPriority="9" w:qFormat="1"/>
+    <w:lsdException w:name="heading 5" w:uiPriority="9" w:qFormat="1"/>
+    <w:lsdException w:name="heading 6" w:uiPriority="9" w:qFormat="1"/>
+    <w:lsdException w:name="heading 7" w:uiPriority="9" w:qFormat="1"/>
+    <w:lsdException w:name="heading 8" w:uiPriority="9" w:qFormat="1"/>
+    <w:lsdException w:name="heading 9" w:uiPriority="9" w:qFormat="1"/>
+    <w:lsdException w:name="toc 1" w:uiPriority="39"/>
+    <w:lsdException w:name="toc 2" w:uiPriority="39"/>
+    <w:lsdException w:name="toc 3" w:uiPriority="39"/>
+    <w:lsdException w:name="toc 4" w:uiPriority="39"/>
+    <w:lsdException w:name="toc 5" w:uiPriority="39"/>
+    <w:lsdException w:name="toc 6" w:uiPriority="39"/>
+    <w:lsdException w:name="toc 7" w:uiPriority="39"/>
+    <w:lsdException w:name="toc 8" w:uiPriority="39"/>
+    <w:lsdException w:name="toc 9" w:uiPriority="39"/>
+    <w:lsdException w:name="caption" w:uiPriority="35" w:qFormat="1"/>
+    <w:lsdException w:name="Title" w:semiHidden="0" w:uiPriority="10" w:unhideWhenUsed="0" w:qFormat="1"/>
+    <w:lsdException w:name="Default Paragraph Font" w:uiPriority="1"/>
+    <w:lsdException w:name="Subtitle" w:semiHidden="0" w:uiPriority="11" w:unhideWhenUsed="0" w:qFormat="1"/>
+    <w:lsdException w:name="Strong" w:semiHidden="0" w:uiPriority="22" w:unhideWhenUsed="0" w:qFormat="1"/>
+    <w:lsdException w:name="Emphasis" w:semiHidden="0" w:uiPriority="20" w:unhideWhenUsed="0" w:qFormat="1"/>
+    <w:lsdException w:name="Table Grid" w:semiHidden="0" w:uiPriority="59" w:unhideWhenUsed="0"/>
+    <w:lsdException w:name="Placeholder Text" w:unhideWhenUsed="0"/>
+    <w:lsdException w:name="No Spacing" w:semiHidden="0" w:uiPriority="1" w:unhideWhenUsed="0" w:qFormat="1"/>
+    <w:lsdException w:name="Light Shading" w:semiHidden="0" w:uiPriority="60" w:unhideWhenUsed="0"/>
+    <w:lsdException w:name="Light List" w:semiHidden="0" w:uiPriority="61" w:unhideWhenUsed="0"/>
+    <w:lsdException w:name="Light Grid" w:semiHidden="0" w:uiPriority="62" w:unhideWhenUsed="0"/>
+    <w:lsdException w:name="Medium Shading 1" w:semiHidden="0" w:uiPriority="63" w:unhideWhenUsed="0"/>
+    <w:lsdException w:name="Medium Shading 2" w:semiHidden="0" w:uiPriority="64" w:unhideWhenUsed="0"/>
+    <w:lsdException w:name="Medium List 1" w:semiHidden="0" w:uiPriority="65" w:unhideWhenUsed="0"/>
+    <w:lsdException w:name="Medium List 2" w:semiHidden="0" w:uiPriority="66" w:unhideWhenUsed="0"/>
+    <w:lsdException w:name="Medium Grid 1" w:semiHidden="0" w:uiPriority="67" w:unhideWhenUsed="0"/>
+    <w:lsdException w:name="Medium Grid 2" w:semiHidden="0" w:uiPriority="68" w:unhideWhenUsed="0"/>
+    <w:lsdException w:name="Medium Grid 3" w:semiHidden="0" w:uiPriority="69" w:unhideWhenUsed="0"/>
+    <w:lsdException w:name="Dark List" w:semiHidden="0" w:uiPriority="70" w:unhideWhenUsed="0"/>
+    <w:lsdException w:name="Colorful Shading" w:semiHidden="0" w:uiPriority="71" w:unhideWhenUsed="0"/>
+    <w:lsdException w:name="Colorful List" w:semiHidden="0" w:uiPriority="72" w:unhideWhenUsed="0"/>
+    <w:lsdException w:name="Colorful Grid" w:semiHidden="0" w:uiPriority="73" w:unhideWhenUsed="0"/>
+    <w:lsdException w:name="Light Shading Accent 1" w:semiHidden="0" w:uiPriority="60" w:unhideWhenUsed="0"/>
+    <w:lsdException w:name="Light List Accent 1" w:semiHidden="0" w:uiPriority="61" w:unhideWhenUsed="0"/>
+    <w:lsdException w:name="Light Grid Accent 1" w:semiHidden="0" w:uiPriority="62" w:unhideWhenUsed="0"/>
+    <w:lsdException w:name="Medium Shading 1 Accent 1" w:semiHidden="0" w:uiPriority="63" w:unhideWhenUsed="0"/>
+    <w:lsdException w:name="Medium Shading 2 Accent 1" w:semiHidden="0" w:uiPriority="64" w:unhideWhenUsed="0"/>
+    <w:lsdException w:name="Medium List 1 Accent 1" w:semiHidden="0" w:uiPriority="65" w:unhideWhenUsed="0"/>
+    <w:lsdException w:name="Revision" w:unhideWhenUsed="0"/>
+    <w:lsdException w:name="List Paragraph" w:semiHidden="0" w:uiPriority="34" w:unhideWhenUsed="0" w:qFormat="1"/>
+    <w:lsdException w:name="Quote" w:semiHidden="0" w:uiPriority="29" w:unhideWhenUsed="0" w:qFormat="1"/>
+    <w:lsdException w:name="Intense Quote" w:semiHidden="0" w:uiPriority="30" w:unhideWhenUsed="0" w:qFormat="1"/>
+    <w:lsdException w:name="Medium List 2 Accent 1" w:semiHidden="0" w:uiPriority="66" w:unhideWhenUsed="0"/>
+    <w:lsdException w:name="Medium Grid 1 Accent 1" w:semiHidden="0" w:uiPriority="67" w:unhideWhenUsed="0"/>
+    <w:lsdException w:name="Medium Grid 2 Accent 1" w:semiHidden="0" w:uiPriority="68" w:unhideWhenUsed="0"/>
+    <w:lsdException w:name="Medium Grid 3 Accent 1" w:semiHidden="0" w:uiPriority="69" w:unhideWhenUsed="0"/>
+    <w:lsdException w:name="Dark List Accent 1" w:semiHidden="0" w:uiPriority="70" w:unhideWhenUsed="0"/>
+    <w:lsdException w:name="Colorful Shading Accent 1" w:semiHidden="0" w:uiPriority="71" w:unhideWhenUsed="0"/>
+    <w:lsdException w:name="Colorful List Accent 1" w:semiHidden="0" w:uiPriority="72" w:unhideWhenUsed="0"/>
+    <w:lsdException w:name="Colorful Grid Accent 1" w:semiHidden="0" w:uiPriority="73" w:unhideWhenUsed="0"/>
+    <w:lsdException w:name="Light Shading Accent 2" w:semiHidden="0" w:uiPriority="60" w:unhideWhenUsed="0"/>
+    <w:lsdException w:name="Light List Accent 2" w:semiHidden="0" w:uiPriority="61" w:unhideWhenUsed="0"/>
+    <w:lsdException w:name="Light Grid Accent 2" w:semiHidden="0" w:uiPriority="62" w:unhideWhenUsed="0"/>
+    <w:lsdException w:name="Medium Shading 1 Accent 2" w:semiHidden="0" w:uiPriority="63" w:unhideWhenUsed="0"/>
+    <w:lsdException w:name="Medium Shading 2 Accent 2" w:semiHidden="0" w:uiPriority="64" w:unhideWhenUsed="0"/>
+    <w:lsdException w:name="Medium List 1 Accent 2" w:semiHidden="0" w:uiPriority="65" w:unhideWhenUsed="0"/>
+    <w:lsdException w:name="Medium List 2 Accent 2" w:semiHidden="0" w:uiPriority="66" w:unhideWhenUsed="0"/>
+    <w:lsdException w:name="Medium Grid 1 Accent 2" w:semiHidden="0" w:uiPriority="67" w:unhideWhenUsed="0"/>
+    <w:lsdException w:name="Medium Grid 2 Accent 2" w:semiHidden="0" w:uiPriority="68" w:unhideWhenUsed="0"/>
+    <w:lsdException w:name="Medium Grid 3 Accent 2" w:semiHidden="0" w:uiPriority="69" w:unhideWhenUsed="0"/>
+    <w:lsdException w:name="Dark List Accent 2" w:semiHidden="0" w:uiPriority="70" w:unhideWhenUsed="0"/>
+    <w:lsdException w:name="Colorful Shading Accent 2" w:semiHidden="0" w:uiPriority="71" w:unhideWhenUsed="0"/>
+    <w:lsdException w:name="Colorful List Accent 2" w:semiHidden="0" w:uiPriority="72" w:unhideWhenUsed="0"/>
+    <w:lsdException w:name="Colorful Grid Accent 2" w:semiHidden="0" w:uiPriority="73" w:unhideWhenUsed="0"/>
+    <w:lsdException w:name="Light Shading Accent 3" w:semiHidden="0" w:uiPriority="60" w:unhideWhenUsed="0"/>
+    <w:lsdException w:name="Light List Accent 3" w:semiHidden="0" w:uiPriority="61" w:unhideWhenUsed="0"/>
+    <w:lsdException w:name="Light Grid Accent 3" w:semiHidden="0" w:uiPriority="62" w:unhideWhenUsed="0"/>
+    <w:lsdException w:name="Medium Shading 1 Accent 3" w:semiHidden="0" w:uiPriority="63" w:unhideWhenUsed="0"/>
+    <w:lsdException w:name="Medium Shading 2 Accent 3" w:semiHidden="0" w:uiPriority="64" w:unhideWhenUsed="0"/>
+    <w:lsdException w:name="Medium List 1 Accent 3" w:semiHidden="0" w:uiPriority="65" w:unhideWhenUsed="0"/>
+    <w:lsdException w:name="Medium List 2 Accent 3" w:semiHidden="0" w:uiPriority="66" w:unhideWhenUsed="0"/>
+    <w:lsdException w:name="Medium Grid 1 Accent 3" w:semiHidden="0" w:uiPriority="67" w:unhideWhenUsed="0"/>
+    <w:lsdException w:name="Medium Grid 2 Accent 3" w:semiHidden="0" w:uiPriority="68" w:unhideWhenUsed="0"/>
+    <w:lsdException w:name="Medium Grid 3 Accent 3" w:semiHidden="0" w:uiPriority="69" w:unhideWhenUsed="0"/>
+    <w:lsdException w:name="Dark List Accent 3" w:semiHidden="0" w:uiPriority="70" w:unhideWhenUsed="0"/>
+    <w:lsdException w:name="Colorful Shading Accent 3" w:semiHidden="0" w:uiPriority="71" w:unhideWhenUsed="0"/>
+    <w:lsdException w:name="Colorful List Accent 3" w:semiHidden="0" w:uiPriority="72" w:unhideWhenUsed="0"/>
+    <w:lsdException w:name="Colorful Grid Accent 3" w:semiHidden="0" w:uiPriority="73" w:unhideWhenUsed="0"/>
+    <w:lsdException w:name="Light Shading Accent 4" w:semiHidden="0" w:uiPriority="60" w:unhideWhenUsed="0"/>
+    <w:lsdException w:name="Light List Accent 4" w:semiHidden="0" w:uiPriority="61" w:unhideWhenUsed="0"/>
+    <w:lsdException w:name="Light Grid Accent 4" w:semiHidden="0" w:uiPriority="62" w:unhideWhenUsed="0"/>
+    <w:lsdException w:name="Medium Shading 1 Accent 4" w:semiHidden="0" w:uiPriority="63" w:unhideWhenUsed="0"/>
+    <w:lsdException w:name="Medium Shading 2 Accent 4" w:semiHidden="0" w:uiPriority="64" w:unhideWhenUsed="0"/>
+    <w:lsdException w:name="Medium List 1 Accent 4" w:semiHidden="0" w:uiPriority="65" w:unhideWhenUsed="0"/>
+    <w:lsdException w:name="Medium List 2 Accent 4" w:semiHidden="0" w:uiPriority="66" w:unhideWhenUsed="0"/>
+    <w:lsdException w:name="Medium Grid 1 Accent 4" w:semiHidden="0" w:uiPriority="67" w:unhideWhenUsed="0"/>
+    <w:lsdException w:name="Medium Grid 2 Accent 4" w:semiHidden="0" w:uiPriority="68" w:unhideWhenUsed="0"/>
+    <w:lsdException w:name="Medium Grid 3 Accent 4" w:semiHidden="0" w:uiPriority="69" w:unhideWhenUsed="0"/>
+    <w:lsdException w:name="Dark List Accent 4" w:semiHidden="0" w:uiPriority="70" w:unhideWhenUsed="0"/>
+    <w:lsdException w:name="Colorful Shading Accent 4" w:semiHidden="0" w:uiPriority="71" w:unhideWhenUsed="0"/>
+    <w:lsdException w:name="Colorful List Accent 4" w:semiHidden="0" w:uiPriority="72" w:unhideWhenUsed="0"/>
+    <w:lsdException w:name="Colorful Grid Accent 4" w:semiHidden="0" w:uiPriority="73" w:unhideWhenUsed="0"/>
+    <w:lsdException w:name="Light Shading Accent 5" w:semiHidden="0" w:uiPriority="60" w:unhideWhenUsed="0"/>
+    <w:lsdException w:name="Light List Accent 5" w:semiHidden="0" w:uiPriority="61" w:unhideWhenUsed="0"/>
+    <w:lsdException w:name="Light Grid Accent 5" w:semiHidden="0" w:uiPriority="62" w:unhideWhenUsed="0"/>
+    <w:lsdException w:name="Medium Shading 1 Accent 5" w:semiHidden="0" w:uiPriority="63" w:unhideWhenUsed="0"/>
+    <w:lsdException w:name="Medium Shading 2 Accent 5" w:semiHidden="0" w:uiPriority="64" w:unhideWhenUsed="0"/>
+    <w:lsdException w:name="Medium List 1 Accent 5" w:semiHidden="0" w:uiPriority="65" w:unhideWhenUsed="0"/>
+    <w:lsdException w:name="Medium List 2 Accent 5" w:semiHidden="0" w:uiPriority="66" w:unhideWhenUsed="0"/>
+    <w:lsdException w:name="Medium Grid 1 Accent 5" w:semiHidden="0" w:uiPriority="67" w:unhideWhenUsed="0"/>
+    <w:lsdException w:name="Medium Grid 2 Accent 5" w:semiHidden="0" w:uiPriority="68" w:unhideWhenUsed="0"/>
+    <w:lsdException w:name="Medium Grid 3 Accent 5" w:semiHidden="0" w:uiPriority="69" w:unhideWhenUsed="0"/>
+    <w:lsdException w:name="Dark List Accent 5" w:semiHidden="0" w:uiPriority="70" w:unhideWhenUsed="0"/>
+    <w:lsdException w:name="Colorful Shading Accent 5" w:semiHidden="0" w:uiPriority="71" w:unhideWhenUsed="0"/>
+    <w:lsdException w:name="Colorful List Accent 5" w:semiHidden="0" w:uiPriority="72" w:unhideWhenUsed="0"/>
+    <w:lsdException w:name="Colorful Grid Accent 5" w:semiHidden="0" w:uiPriority="73" w:unhideWhenUsed="0"/>
+    <w:lsdException w:name="Light Shading Accent 6" w:semiHidden="0" w:uiPriority="60" w:unhideWhenUsed="0"/>
+    <w:lsdException w:name="Light List Accent 6" w:semiHidden="0" w:uiPriority="61" w:unhideWhenUsed="0"/>
+    <w:lsdException w:name="Light Grid Accent 6" w:semiHidden="0" w:uiPriority="62" w:unhideWhenUsed="0"/>
+    <w:lsdException w:name="Medium Shading 1 Accent 6" w:semiHidden="0" w:uiPriority="63" w:unhideWhenUsed="0"/>
+    <w:lsdException w:name="Medium Shading 2 Accent 6" w:semiHidden="0" w:uiPriority="64" w:unhideWhenUsed="0"/>
+    <w:lsdException w:name="Medium List 1 Accent 6" w:semiHidden="0" w:uiPriority="65" w:unhideWhenUsed="0"/>
+    <w:lsdException w:name="Medium List 2 Accent 6" w:semiHidden="0" w:uiPriority="66" w:unhideWhenUsed="0"/>
+    <w:lsdException w:name="Medium Grid 1 Accent 6" w:semiHidden="0" w:uiPriority="67" w:unhideWhenUsed="0"/>
+    <w:lsdException w:name="Medium Grid 2 Accent 6" w:semiHidden="0" w:uiPriority="68" w:unhideWhenUsed="0"/>
+    <w:lsdException w:name="Medium Grid 3 Accent 6" w:semiHidden="0" w:uiPriority="69" w:unhideWhenUsed="0"/>
+    <w:lsdException w:name="Dark List Accent 6" w:semiHidden="0" w:uiPriority="70" w:unhideWhenUsed="0"/>
+    <w:lsdException w:name="Colorful Shading Accent 6" w:semiHidden="0" w:uiPriority="71" w:unhideWhenUsed="0"/>
+    <w:lsdException w:name="Colorful List Accent 6" w:semiHidden="0" w:uiPriority="72" w:unhideWhenUsed="0"/>
+    <w:lsdException w:name="Colorful Grid Accent 6" w:semiHidden="0" w:uiPriority="73" w:unhideWhenUsed="0"/>
+    <w:lsdException w:name="Subtle Emphasis" w:semiHidden="0" w:uiPriority="19" w:unhideWhenUsed="0" w:qFormat="1"/>
+    <w:lsdException w:name="Intense Emphasis" w:semiHidden="0" w:uiPriority="21" w:unhideWhenUsed="0" w:qFormat="1"/>
+    <w:lsdException w:name="Subtle Reference" w:semiHidden="0" w:uiPriority="31" w:unhideWhenUsed="0" w:qFormat="1"/>
+    <w:lsdException w:name="Intense Reference" w:semiHidden="0" w:uiPriority="32" w:unhideWhenUsed="0" w:qFormat="1"/>
+    <w:lsdException w:name="Book Title" w:semiHidden="0" w:uiPriority="33" w:unhideWhenUsed="0" w:qFormat="1"/>
+    <w:lsdException w:name="Bibliography" w:uiPriority="37"/>
+    <w:lsdException w:name="TOC Heading" w:uiPriority="39" w:qFormat="1"/>
+  </w:latentStyles>
+  <w:style w:type="paragraph" w:default="1" w:styleId="Normal">
+    <w:name w:val="Normal"/>
+    <w:qFormat/>
+  </w:style>
+  <w:style w:type="character" w:default="1" w:styleId="DefaultParagraphFont">
+    <w:name w:val="Default Paragraph Font"/>
+    <w:uiPriority w:val="1"/>
+    <w:semiHidden/>
+    <w:unhideWhenUsed/>
+  </w:style>
+  <w:style w:type="table" w:default="1" w:styleId="TableNormal">
+    <w:name w:val="Normal Table"/>
+    <w:uiPriority w:val="99"/>
+    <w:semiHidden/>
+    <w:unhideWhenUsed/>
+    <w:tblPr>
+      <w:tblInd w:w="0" w:type="dxa"/>
+      <w:tblCellMar>
+        <w:top w:w="0" w:type="dxa"/>
+        <w:left w:w="108" w:type="dxa"/>
+        <w:bottom w:w="0" w:type="dxa"/>
+        <w:right w:w="108" w:type="dxa"/>
+      </w:tblCellMar>
+    </w:tblPr>
+  </w:style>
+  <w:style w:type="numbering" w:default="1" w:styleId="NoList">
+    <w:name w:val="No List"/>
+    <w:uiPriority w:val="99"/>
+    <w:semiHidden/>
+    <w:unhideWhenUsed/>
+  </w:style>
+  <w:style w:type="paragraph" w:customStyle="1" w:styleId="5460ABD341AF4AD0987059AE6261F561">
+    <w:name w:val="5460ABD341AF4AD0987059AE6261F561"/>
+    <w:rsid w:val="00CD450A"/>
+  </w:style>
+  <w:style w:type="paragraph" w:customStyle="1" w:styleId="BAFFDACC95D6473D919D92C709FAF579">
+    <w:name w:val="BAFFDACC95D6473D919D92C709FAF579"/>
+    <w:rsid w:val="00CD450A"/>
+  </w:style>
+  <w:style w:type="paragraph" w:customStyle="1" w:styleId="8F755F474F944B3A849D4771E22DD6B8">
+    <w:name w:val="8F755F474F944B3A849D4771E22DD6B8"/>
+    <w:rsid w:val="00CD450A"/>
+  </w:style>
+</w:styles>
+</file>
+
+<file path=word/glossary/webSettings.xml><?xml version="1.0" encoding="utf-8"?>
+<w:webSettings xmlns:mc="http://schemas.openxmlformats.org/markup-compatibility/2006" xmlns:r="http://schemas.openxmlformats.org/officeDocument/2006/relationships" xmlns:w="http://schemas.openxmlformats.org/wordprocessingml/2006/main" xmlns:w14="http://schemas.microsoft.com/office/word/2010/wordml" mc:Ignorable="w14">
+  <w:optimizeForBrowser/>
+  <w:allowPNG/>
+</w:webSettings>
 </file>
 
 <file path=word/theme/theme1.xml><?xml version="1.0" encoding="utf-8"?>
@@ -2392,4 +5039,35 @@
   <a:objectDefaults/>
   <a:extraClrSchemeLst/>
 </a:theme>
+</file>
+
+<file path=customXml/item1.xml><?xml version="1.0" encoding="utf-8"?>
+<CoverPageProperties xmlns="http://schemas.microsoft.com/office/2006/coverPageProps">
+  <PublishDate/>
+  <Abstract>Night Soft est l’idée de Jean, Boris, Zouhair, Arnaud.</Abstract>
+  <CompanyAddress/>
+  <CompanyPhone/>
+  <CompanyFax/>
+  <CompanyEmail/>
+</CoverPageProperties>
+</file>
+
+<file path=customXml/item2.xml><?xml version="1.0" encoding="utf-8"?>
+<b:Sources xmlns:b="http://schemas.openxmlformats.org/officeDocument/2006/bibliography" xmlns="http://schemas.openxmlformats.org/officeDocument/2006/bibliography" SelectedStyle="\APA.XSL" StyleName="APA"/>
+</file>
+
+<file path=customXml/itemProps1.xml><?xml version="1.0" encoding="utf-8"?>
+<ds:datastoreItem xmlns:ds="http://schemas.openxmlformats.org/officeDocument/2006/customXml" ds:itemID="{55AF091B-3C7A-41E3-B477-F2FDAA23CFDA}">
+  <ds:schemaRefs>
+    <ds:schemaRef ds:uri="http://schemas.microsoft.com/office/2006/coverPageProps"/>
+  </ds:schemaRefs>
+</ds:datastoreItem>
+</file>
+
+<file path=customXml/itemProps2.xml><?xml version="1.0" encoding="utf-8"?>
+<ds:datastoreItem xmlns:ds="http://schemas.openxmlformats.org/officeDocument/2006/customXml" ds:itemID="{2FB30A10-4708-416F-849E-742C025324B0}">
+  <ds:schemaRefs>
+    <ds:schemaRef ds:uri="http://schemas.openxmlformats.org/officeDocument/2006/bibliography"/>
+  </ds:schemaRefs>
+</ds:datastoreItem>
 </file>
</xml_diff>

<commit_message>
Update business plan && PPT
</commit_message>
<xml_diff>
--- a/Business Plan/BP_BL_JM.docx
+++ b/Business Plan/BP_BL_JM.docx
@@ -5,9 +5,13 @@
     <w:sdt>
       <w:sdtPr>
         <w:rPr>
+          <w:rFonts w:asciiTheme="minorHAnsi" w:eastAsiaTheme="minorEastAsia" w:hAnsiTheme="minorHAnsi" w:cstheme="minorBidi"/>
           <w:color w:val="EEECE1" w:themeColor="background2"/>
+          <w:spacing w:val="0"/>
+          <w:kern w:val="0"/>
           <w:sz w:val="96"/>
           <w:szCs w:val="56"/>
+          <w:lang w:eastAsia="en-US"/>
         </w:rPr>
         <w:id w:val="-237631957"/>
         <w:docPartObj>
@@ -22,12 +26,9 @@
           <w:i/>
           <w:noProof/>
           <w:color w:val="auto"/>
-          <w:spacing w:val="0"/>
-          <w:kern w:val="0"/>
           <w:sz w:val="52"/>
           <w:szCs w:val="22"/>
           <w:u w:val="single"/>
-          <w:lang w:eastAsia="en-US"/>
         </w:rPr>
       </w:sdtEndPr>
       <w:sdtContent>
@@ -142,9 +143,6 @@
                     </w:rPr>
                     <w:alias w:val="Abstract"/>
                     <w:id w:val="1304881009"/>
-                    <w:placeholder>
-                      <w:docPart w:val="8F755F474F944B3A849D4771E22DD6B8"/>
-                    </w:placeholder>
                     <w:dataBinding w:prefixMappings="xmlns:ns0='http://schemas.microsoft.com/office/2006/coverPageProps'" w:xpath="/ns0:CoverPageProperties[1]/ns0:Abstract[1]" w:storeItemID="{55AF091B-3C7A-41E3-B477-F2FDAA23CFDA}"/>
                     <w:text/>
                   </w:sdtPr>
@@ -1440,26 +1438,13 @@
           </w:p>
           <w:p>
             <w:pPr>
-              <w:numPr>
-                <w:ilvl w:val="0"/>
-                <w:numId w:val="1"/>
-              </w:numPr>
               <w:spacing w:after="0" w:line="240" w:lineRule="auto"/>
-              <w:ind w:left="720" w:hanging="360"/>
               <w:rPr>
                 <w:rFonts w:ascii="Cambria" w:eastAsia="Cambria" w:hAnsi="Cambria" w:cs="Cambria"/>
                 <w:sz w:val="24"/>
                 <w:lang w:val="fr-FR"/>
               </w:rPr>
             </w:pPr>
-            <w:r>
-              <w:rPr>
-                <w:rFonts w:ascii="Cambria" w:eastAsia="Cambria" w:hAnsi="Cambria" w:cs="Cambria"/>
-                <w:sz w:val="24"/>
-                <w:lang w:val="fr-FR"/>
-              </w:rPr>
-              <w:t>Sens du contact de Jean</w:t>
-            </w:r>
           </w:p>
         </w:tc>
         <w:tc>
@@ -2314,7 +2299,19 @@
           <w:shd w:val="clear" w:color="auto" w:fill="FFFFFF"/>
           <w:lang w:val="fr-FR"/>
         </w:rPr>
-        <w:t xml:space="preserve"> (flyers, publicités, salons, tee-shirts)</w:t>
+        <w:t xml:space="preserve"> (flyers, publicités, salons, te</w:t>
+      </w:r>
+      <w:bookmarkStart w:id="0" w:name="_GoBack"/>
+      <w:bookmarkEnd w:id="0"/>
+      <w:r>
+        <w:rPr>
+          <w:rFonts w:ascii="Cambria" w:eastAsia="Cambria" w:hAnsi="Cambria" w:cs="Cambria"/>
+          <w:color w:val="000000"/>
+          <w:sz w:val="24"/>
+          <w:shd w:val="clear" w:color="auto" w:fill="FFFFFF"/>
+          <w:lang w:val="fr-FR"/>
+        </w:rPr>
+        <w:t>e-shirts)</w:t>
       </w:r>
       <w:r>
         <w:rPr>
@@ -3204,8 +3201,6 @@
           <w:lang w:val="fr-FR"/>
         </w:rPr>
       </w:pPr>
-      <w:bookmarkStart w:id="0" w:name="_GoBack"/>
-      <w:bookmarkEnd w:id="0"/>
     </w:p>
     <w:sectPr>
       <w:pgSz w:w="12240" w:h="15840"/>
@@ -4219,37 +4214,6 @@
         </w:p>
       </w:docPartBody>
     </w:docPart>
-    <w:docPart>
-      <w:docPartPr>
-        <w:name w:val="BAFFDACC95D6473D919D92C709FAF579"/>
-        <w:category>
-          <w:name w:val="General"/>
-          <w:gallery w:val="placeholder"/>
-        </w:category>
-        <w:types>
-          <w:type w:val="bbPlcHdr"/>
-        </w:types>
-        <w:behaviors>
-          <w:behavior w:val="content"/>
-        </w:behaviors>
-        <w:guid w:val="{F316CDDA-883D-450B-A5D2-74D011084A06}"/>
-      </w:docPartPr>
-      <w:docPartBody>
-        <w:p>
-          <w:pPr>
-            <w:pStyle w:val="BAFFDACC95D6473D919D92C709FAF579"/>
-          </w:pPr>
-          <w:r>
-            <w:rPr>
-              <w:rFonts w:asciiTheme="majorHAnsi" w:hAnsiTheme="majorHAnsi"/>
-              <w:sz w:val="44"/>
-              <w:szCs w:val="44"/>
-            </w:rPr>
-            <w:t>[Type the document subtitle]</w:t>
-          </w:r>
-        </w:p>
-      </w:docPartBody>
-    </w:docPart>
   </w:docParts>
 </w:glossaryDocument>
 </file>
@@ -4322,6 +4286,7 @@
   </w:compat>
   <w:rsids>
     <w:rsidRoot w:val="00CD450A"/>
+    <w:rsid w:val="000E7279"/>
     <w:rsid w:val="00114DFA"/>
     <w:rsid w:val="00CD450A"/>
   </w:rsids>
@@ -5065,7 +5030,7 @@
 </file>
 
 <file path=customXml/itemProps2.xml><?xml version="1.0" encoding="utf-8"?>
-<ds:datastoreItem xmlns:ds="http://schemas.openxmlformats.org/officeDocument/2006/customXml" ds:itemID="{2FB30A10-4708-416F-849E-742C025324B0}">
+<ds:datastoreItem xmlns:ds="http://schemas.openxmlformats.org/officeDocument/2006/customXml" ds:itemID="{36464B27-8209-4461-9BBC-A20A415E6EC6}">
   <ds:schemaRefs>
     <ds:schemaRef ds:uri="http://schemas.openxmlformats.org/officeDocument/2006/bibliography"/>
   </ds:schemaRefs>

</xml_diff>